<commit_message>
Adding OLAP to Report
</commit_message>
<xml_diff>
--- a/docs/Report/Rerport.docx
+++ b/docs/Report/Rerport.docx
@@ -75,7 +75,7 @@
               <w:lang w:eastAsia="en-GB"/>
             </w:rPr>
             <w:drawing>
-              <wp:anchor distT="0" distB="0" distL="114300" distR="114300" simplePos="0" relativeHeight="251658240" behindDoc="1" locked="0" layoutInCell="1" allowOverlap="1" wp14:anchorId="5038CBC2" wp14:editId="6C66D3BF">
+              <wp:anchor distT="0" distB="0" distL="114300" distR="114300" simplePos="0" relativeHeight="251653120" behindDoc="1" locked="0" layoutInCell="1" allowOverlap="1" wp14:anchorId="5038CBC2" wp14:editId="6C66D3BF">
                 <wp:simplePos x="0" y="0"/>
                 <wp:positionH relativeFrom="column">
                   <wp:posOffset>3086100</wp:posOffset>
@@ -885,7 +885,7 @@
               <w:r>
                 <w:fldChar w:fldCharType="separate"/>
               </w:r>
-              <w:hyperlink w:anchor="_Toc409542357" w:history="1">
+              <w:hyperlink w:anchor="_Toc409597396" w:history="1">
                 <w:r>
                   <w:rPr>
                     <w:rStyle w:val="Hyperlink"/>
@@ -912,7 +912,7 @@
                     <w:noProof/>
                     <w:webHidden/>
                   </w:rPr>
-                  <w:instrText xml:space="preserve"> PAGEREF _Toc409542357 \h </w:instrText>
+                  <w:instrText xml:space="preserve"> PAGEREF _Toc409597396 \h </w:instrText>
                 </w:r>
                 <w:r>
                   <w:rPr>
@@ -953,7 +953,7 @@
                   <w:lang w:eastAsia="en-GB"/>
                 </w:rPr>
               </w:pPr>
-              <w:hyperlink w:anchor="_Toc409542358" w:history="1">
+              <w:hyperlink w:anchor="_Toc409597397" w:history="1">
                 <w:r>
                   <w:rPr>
                     <w:rStyle w:val="Hyperlink"/>
@@ -980,7 +980,7 @@
                     <w:noProof/>
                     <w:webHidden/>
                   </w:rPr>
-                  <w:instrText xml:space="preserve"> PAGEREF _Toc409542358 \h </w:instrText>
+                  <w:instrText xml:space="preserve"> PAGEREF _Toc409597397 \h </w:instrText>
                 </w:r>
                 <w:r>
                   <w:rPr>
@@ -1021,7 +1021,7 @@
                   <w:lang w:eastAsia="en-GB"/>
                 </w:rPr>
               </w:pPr>
-              <w:hyperlink w:anchor="_Toc409542359" w:history="1">
+              <w:hyperlink w:anchor="_Toc409597398" w:history="1">
                 <w:r>
                   <w:rPr>
                     <w:rStyle w:val="Hyperlink"/>
@@ -1048,7 +1048,7 @@
                     <w:noProof/>
                     <w:webHidden/>
                   </w:rPr>
-                  <w:instrText xml:space="preserve"> PAGEREF _Toc409542359 \h </w:instrText>
+                  <w:instrText xml:space="preserve"> PAGEREF _Toc409597398 \h </w:instrText>
                 </w:r>
                 <w:r>
                   <w:rPr>
@@ -1089,7 +1089,7 @@
                   <w:lang w:eastAsia="en-GB"/>
                 </w:rPr>
               </w:pPr>
-              <w:hyperlink w:anchor="_Toc409542360" w:history="1">
+              <w:hyperlink w:anchor="_Toc409597399" w:history="1">
                 <w:r>
                   <w:rPr>
                     <w:rStyle w:val="Hyperlink"/>
@@ -1116,7 +1116,7 @@
                     <w:noProof/>
                     <w:webHidden/>
                   </w:rPr>
-                  <w:instrText xml:space="preserve"> PAGEREF _Toc409542360 \h </w:instrText>
+                  <w:instrText xml:space="preserve"> PAGEREF _Toc409597399 \h </w:instrText>
                 </w:r>
                 <w:r>
                   <w:rPr>
@@ -1136,7 +1136,7 @@
                     <w:noProof/>
                     <w:webHidden/>
                   </w:rPr>
-                  <w:t>5</w:t>
+                  <w:t>4</w:t>
                 </w:r>
                 <w:r>
                   <w:rPr>
@@ -1157,7 +1157,7 @@
                   <w:lang w:eastAsia="en-GB"/>
                 </w:rPr>
               </w:pPr>
-              <w:hyperlink w:anchor="_Toc409542361" w:history="1">
+              <w:hyperlink w:anchor="_Toc409597400" w:history="1">
                 <w:r>
                   <w:rPr>
                     <w:rStyle w:val="Hyperlink"/>
@@ -1184,7 +1184,7 @@
                     <w:noProof/>
                     <w:webHidden/>
                   </w:rPr>
-                  <w:instrText xml:space="preserve"> PAGEREF _Toc409542361 \h </w:instrText>
+                  <w:instrText xml:space="preserve"> PAGEREF _Toc409597400 \h </w:instrText>
                 </w:r>
                 <w:r>
                   <w:rPr>
@@ -1204,7 +1204,7 @@
                     <w:noProof/>
                     <w:webHidden/>
                   </w:rPr>
-                  <w:t>5</w:t>
+                  <w:t>4</w:t>
                 </w:r>
                 <w:r>
                   <w:rPr>
@@ -1230,7 +1230,7 @@
                   <w:lang w:eastAsia="en-GB"/>
                 </w:rPr>
               </w:pPr>
-              <w:hyperlink w:anchor="_Toc409542362" w:history="1">
+              <w:hyperlink w:anchor="_Toc409597401" w:history="1">
                 <w:r>
                   <w:rPr>
                     <w:rStyle w:val="Hyperlink"/>
@@ -1257,7 +1257,7 @@
                     <w:noProof/>
                     <w:webHidden/>
                   </w:rPr>
-                  <w:instrText xml:space="preserve"> PAGEREF _Toc409542362 \h </w:instrText>
+                  <w:instrText xml:space="preserve"> PAGEREF _Toc409597401 \h </w:instrText>
                 </w:r>
                 <w:r>
                   <w:rPr>
@@ -1277,7 +1277,7 @@
                     <w:noProof/>
                     <w:webHidden/>
                   </w:rPr>
-                  <w:t>6</w:t>
+                  <w:t>5</w:t>
                 </w:r>
                 <w:r>
                   <w:rPr>
@@ -1298,7 +1298,7 @@
                   <w:lang w:eastAsia="en-GB"/>
                 </w:rPr>
               </w:pPr>
-              <w:hyperlink w:anchor="_Toc409542363" w:history="1">
+              <w:hyperlink w:anchor="_Toc409597402" w:history="1">
                 <w:r>
                   <w:rPr>
                     <w:rStyle w:val="Hyperlink"/>
@@ -1325,7 +1325,7 @@
                     <w:noProof/>
                     <w:webHidden/>
                   </w:rPr>
-                  <w:instrText xml:space="preserve"> PAGEREF _Toc409542363 \h </w:instrText>
+                  <w:instrText xml:space="preserve"> PAGEREF _Toc409597402 \h </w:instrText>
                 </w:r>
                 <w:r>
                   <w:rPr>
@@ -1345,7 +1345,7 @@
                     <w:noProof/>
                     <w:webHidden/>
                   </w:rPr>
-                  <w:t>6</w:t>
+                  <w:t>5</w:t>
                 </w:r>
                 <w:r>
                   <w:rPr>
@@ -1366,7 +1366,7 @@
                   <w:lang w:eastAsia="en-GB"/>
                 </w:rPr>
               </w:pPr>
-              <w:hyperlink w:anchor="_Toc409542364" w:history="1">
+              <w:hyperlink w:anchor="_Toc409597403" w:history="1">
                 <w:r>
                   <w:rPr>
                     <w:rStyle w:val="Hyperlink"/>
@@ -1393,7 +1393,7 @@
                     <w:noProof/>
                     <w:webHidden/>
                   </w:rPr>
-                  <w:instrText xml:space="preserve"> PAGEREF _Toc409542364 \h </w:instrText>
+                  <w:instrText xml:space="preserve"> PAGEREF _Toc409597403 \h </w:instrText>
                 </w:r>
                 <w:r>
                   <w:rPr>
@@ -1413,7 +1413,7 @@
                     <w:noProof/>
                     <w:webHidden/>
                   </w:rPr>
-                  <w:t>10</w:t>
+                  <w:t>9</w:t>
                 </w:r>
                 <w:r>
                   <w:rPr>
@@ -1434,7 +1434,7 @@
                   <w:lang w:eastAsia="en-GB"/>
                 </w:rPr>
               </w:pPr>
-              <w:hyperlink w:anchor="_Toc409542365" w:history="1">
+              <w:hyperlink w:anchor="_Toc409597404" w:history="1">
                 <w:r>
                   <w:rPr>
                     <w:rStyle w:val="Hyperlink"/>
@@ -1461,7 +1461,7 @@
                     <w:noProof/>
                     <w:webHidden/>
                   </w:rPr>
-                  <w:instrText xml:space="preserve"> PAGEREF _Toc409542365 \h </w:instrText>
+                  <w:instrText xml:space="preserve"> PAGEREF _Toc409597404 \h </w:instrText>
                 </w:r>
                 <w:r>
                   <w:rPr>
@@ -1481,7 +1481,7 @@
                     <w:noProof/>
                     <w:webHidden/>
                   </w:rPr>
-                  <w:t>10</w:t>
+                  <w:t>9</w:t>
                 </w:r>
                 <w:r>
                   <w:rPr>
@@ -1507,7 +1507,7 @@
                   <w:lang w:eastAsia="en-GB"/>
                 </w:rPr>
               </w:pPr>
-              <w:hyperlink w:anchor="_Toc409542366" w:history="1">
+              <w:hyperlink w:anchor="_Toc409597405" w:history="1">
                 <w:r>
                   <w:rPr>
                     <w:rStyle w:val="Hyperlink"/>
@@ -1534,7 +1534,7 @@
                     <w:noProof/>
                     <w:webHidden/>
                   </w:rPr>
-                  <w:instrText xml:space="preserve"> PAGEREF _Toc409542366 \h </w:instrText>
+                  <w:instrText xml:space="preserve"> PAGEREF _Toc409597405 \h </w:instrText>
                 </w:r>
                 <w:r>
                   <w:rPr>
@@ -1554,7 +1554,7 @@
                     <w:noProof/>
                     <w:webHidden/>
                   </w:rPr>
-                  <w:t>11</w:t>
+                  <w:t>10</w:t>
                 </w:r>
                 <w:r>
                   <w:rPr>
@@ -1575,13 +1575,13 @@
                   <w:lang w:eastAsia="en-GB"/>
                 </w:rPr>
               </w:pPr>
-              <w:hyperlink w:anchor="_Toc409542367" w:history="1">
+              <w:hyperlink w:anchor="_Toc409597406" w:history="1">
                 <w:r>
                   <w:rPr>
                     <w:rStyle w:val="Hyperlink"/>
                     <w:noProof/>
                   </w:rPr>
-                  <w:t>3.1 The identification of two subject areas, identified during 2, which would be of benefit to the managers your organisation.</w:t>
+                  <w:t>3.1 Subject areas identification</w:t>
                 </w:r>
                 <w:r>
                   <w:rPr>
@@ -1602,7 +1602,7 @@
                     <w:noProof/>
                     <w:webHidden/>
                   </w:rPr>
-                  <w:instrText xml:space="preserve"> PAGEREF _Toc409542367 \h </w:instrText>
+                  <w:instrText xml:space="preserve"> PAGEREF _Toc409597406 \h </w:instrText>
                 </w:r>
                 <w:r>
                   <w:rPr>
@@ -1622,7 +1622,7 @@
                     <w:noProof/>
                     <w:webHidden/>
                   </w:rPr>
-                  <w:t>11</w:t>
+                  <w:t>10</w:t>
                 </w:r>
                 <w:r>
                   <w:rPr>
@@ -1643,7 +1643,7 @@
                   <w:lang w:eastAsia="en-GB"/>
                 </w:rPr>
               </w:pPr>
-              <w:hyperlink w:anchor="_Toc409542368" w:history="1">
+              <w:hyperlink w:anchor="_Toc409597407" w:history="1">
                 <w:r>
                   <w:rPr>
                     <w:rStyle w:val="Hyperlink"/>
@@ -1678,7 +1678,7 @@
                     <w:noProof/>
                     <w:webHidden/>
                   </w:rPr>
-                  <w:instrText xml:space="preserve"> PAGEREF _Toc409542368 \h </w:instrText>
+                  <w:instrText xml:space="preserve"> PAGEREF _Toc409597407 \h </w:instrText>
                 </w:r>
                 <w:r>
                   <w:rPr>
@@ -1698,7 +1698,7 @@
                     <w:noProof/>
                     <w:webHidden/>
                   </w:rPr>
-                  <w:t>12</w:t>
+                  <w:t>11</w:t>
                 </w:r>
                 <w:r>
                   <w:rPr>
@@ -1719,7 +1719,7 @@
                   <w:lang w:eastAsia="en-GB"/>
                 </w:rPr>
               </w:pPr>
-              <w:hyperlink w:anchor="_Toc409542369" w:history="1">
+              <w:hyperlink w:anchor="_Toc409597408" w:history="1">
                 <w:r>
                   <w:rPr>
                     <w:rStyle w:val="Hyperlink"/>
@@ -1754,7 +1754,7 @@
                     <w:noProof/>
                     <w:webHidden/>
                   </w:rPr>
-                  <w:instrText xml:space="preserve"> PAGEREF _Toc409542369 \h </w:instrText>
+                  <w:instrText xml:space="preserve"> PAGEREF _Toc409597408 \h </w:instrText>
                 </w:r>
                 <w:r>
                   <w:rPr>
@@ -1774,7 +1774,7 @@
                     <w:noProof/>
                     <w:webHidden/>
                   </w:rPr>
-                  <w:t>14</w:t>
+                  <w:t>12</w:t>
                 </w:r>
                 <w:r>
                   <w:rPr>
@@ -1795,7 +1795,7 @@
                   <w:lang w:eastAsia="en-GB"/>
                 </w:rPr>
               </w:pPr>
-              <w:hyperlink w:anchor="_Toc409542370" w:history="1">
+              <w:hyperlink w:anchor="_Toc409597409" w:history="1">
                 <w:r>
                   <w:rPr>
                     <w:rStyle w:val="Hyperlink"/>
@@ -1822,7 +1822,7 @@
                     <w:noProof/>
                     <w:webHidden/>
                   </w:rPr>
-                  <w:instrText xml:space="preserve"> PAGEREF _Toc409542370 \h </w:instrText>
+                  <w:instrText xml:space="preserve"> PAGEREF _Toc409597409 \h </w:instrText>
                 </w:r>
                 <w:r>
                   <w:rPr>
@@ -1842,7 +1842,7 @@
                     <w:noProof/>
                     <w:webHidden/>
                   </w:rPr>
-                  <w:t>18</w:t>
+                  <w:t>16</w:t>
                 </w:r>
                 <w:r>
                   <w:rPr>
@@ -1868,7 +1868,7 @@
                   <w:lang w:eastAsia="en-GB"/>
                 </w:rPr>
               </w:pPr>
-              <w:hyperlink w:anchor="_Toc409542371" w:history="1">
+              <w:hyperlink w:anchor="_Toc409597410" w:history="1">
                 <w:r>
                   <w:rPr>
                     <w:rStyle w:val="Hyperlink"/>
@@ -1896,7 +1896,7 @@
                     <w:noProof/>
                     <w:webHidden/>
                   </w:rPr>
-                  <w:instrText xml:space="preserve"> PAGEREF _Toc409542371 \h </w:instrText>
+                  <w:instrText xml:space="preserve"> PAGEREF _Toc409597410 \h </w:instrText>
                 </w:r>
                 <w:r>
                   <w:rPr>
@@ -1916,7 +1916,144 @@
                     <w:noProof/>
                     <w:webHidden/>
                   </w:rPr>
-                  <w:t>18</w:t>
+                  <w:t>16</w:t>
+                </w:r>
+                <w:r>
+                  <w:rPr>
+                    <w:noProof/>
+                    <w:webHidden/>
+                  </w:rPr>
+                  <w:fldChar w:fldCharType="end"/>
+                </w:r>
+              </w:hyperlink>
+            </w:p>
+            <w:p>
+              <w:pPr>
+                <w:pStyle w:val="TOC2"/>
+                <w:rPr>
+                  <w:rFonts w:eastAsiaTheme="minorEastAsia"/>
+                  <w:b w:val="0"/>
+                  <w:noProof/>
+                  <w:lang w:eastAsia="en-GB"/>
+                </w:rPr>
+              </w:pPr>
+              <w:hyperlink w:anchor="_Toc409597411" w:history="1">
+                <w:r>
+                  <w:rPr>
+                    <w:rStyle w:val="Hyperlink"/>
+                    <w:noProof/>
+                  </w:rPr>
+                  <w:t>Data Extraction, Transformation and Loading (ETL)</w:t>
+                </w:r>
+                <w:r>
+                  <w:rPr>
+                    <w:noProof/>
+                    <w:webHidden/>
+                  </w:rPr>
+                  <w:tab/>
+                </w:r>
+                <w:r>
+                  <w:rPr>
+                    <w:noProof/>
+                    <w:webHidden/>
+                  </w:rPr>
+                  <w:fldChar w:fldCharType="begin"/>
+                </w:r>
+                <w:r>
+                  <w:rPr>
+                    <w:noProof/>
+                    <w:webHidden/>
+                  </w:rPr>
+                  <w:instrText xml:space="preserve"> PAGEREF _Toc409597411 \h </w:instrText>
+                </w:r>
+                <w:r>
+                  <w:rPr>
+                    <w:noProof/>
+                    <w:webHidden/>
+                  </w:rPr>
+                </w:r>
+                <w:r>
+                  <w:rPr>
+                    <w:noProof/>
+                    <w:webHidden/>
+                  </w:rPr>
+                  <w:fldChar w:fldCharType="separate"/>
+                </w:r>
+                <w:r>
+                  <w:rPr>
+                    <w:noProof/>
+                    <w:webHidden/>
+                  </w:rPr>
+                  <w:t>16</w:t>
+                </w:r>
+                <w:r>
+                  <w:rPr>
+                    <w:noProof/>
+                    <w:webHidden/>
+                  </w:rPr>
+                  <w:fldChar w:fldCharType="end"/>
+                </w:r>
+              </w:hyperlink>
+            </w:p>
+            <w:p>
+              <w:pPr>
+                <w:pStyle w:val="TOC2"/>
+                <w:rPr>
+                  <w:rFonts w:eastAsiaTheme="minorEastAsia"/>
+                  <w:b w:val="0"/>
+                  <w:noProof/>
+                  <w:lang w:eastAsia="en-GB"/>
+                </w:rPr>
+              </w:pPr>
+              <w:hyperlink w:anchor="_Toc409597412" w:history="1">
+                <w:r>
+                  <w:rPr>
+                    <w:rStyle w:val="Hyperlink"/>
+                    <w:noProof/>
+                    <w:lang w:val="en-US"/>
+                  </w:rPr>
+                  <w:t>Extraction Methods in DWs</w:t>
+                </w:r>
+                <w:r>
+                  <w:rPr>
+                    <w:noProof/>
+                    <w:webHidden/>
+                  </w:rPr>
+                  <w:tab/>
+                </w:r>
+                <w:r>
+                  <w:rPr>
+                    <w:noProof/>
+                    <w:webHidden/>
+                  </w:rPr>
+                  <w:fldChar w:fldCharType="begin"/>
+                </w:r>
+                <w:r>
+                  <w:rPr>
+                    <w:noProof/>
+                    <w:webHidden/>
+                  </w:rPr>
+                  <w:instrText xml:space="preserve"> PAGEREF _Toc409597412 \h </w:instrText>
+                </w:r>
+                <w:r>
+                  <w:rPr>
+                    <w:noProof/>
+                    <w:webHidden/>
+                  </w:rPr>
+                </w:r>
+                <w:r>
+                  <w:rPr>
+                    <w:noProof/>
+                    <w:webHidden/>
+                  </w:rPr>
+                  <w:fldChar w:fldCharType="separate"/>
+                </w:r>
+                <w:r>
+                  <w:rPr>
+                    <w:noProof/>
+                    <w:webHidden/>
+                  </w:rPr>
+                  <w:t>17</w:t>
                 </w:r>
                 <w:r>
                   <w:rPr>
@@ -1942,7 +2079,7 @@
                   <w:lang w:eastAsia="en-GB"/>
                 </w:rPr>
               </w:pPr>
-              <w:hyperlink w:anchor="_Toc409542372" w:history="1">
+              <w:hyperlink w:anchor="_Toc409597413" w:history="1">
                 <w:r>
                   <w:rPr>
                     <w:rStyle w:val="Hyperlink"/>
@@ -1969,7 +2106,7 @@
                     <w:noProof/>
                     <w:webHidden/>
                   </w:rPr>
-                  <w:instrText xml:space="preserve"> PAGEREF _Toc409542372 \h </w:instrText>
+                  <w:instrText xml:space="preserve"> PAGEREF _Toc409597413 \h </w:instrText>
                 </w:r>
                 <w:r>
                   <w:rPr>
@@ -1990,6 +2127,576 @@
                     <w:webHidden/>
                   </w:rPr>
                   <w:t>18</w:t>
+                </w:r>
+                <w:r>
+                  <w:rPr>
+                    <w:noProof/>
+                    <w:webHidden/>
+                  </w:rPr>
+                  <w:fldChar w:fldCharType="end"/>
+                </w:r>
+              </w:hyperlink>
+            </w:p>
+            <w:p>
+              <w:pPr>
+                <w:pStyle w:val="TOC2"/>
+                <w:rPr>
+                  <w:rFonts w:eastAsiaTheme="minorEastAsia"/>
+                  <w:b w:val="0"/>
+                  <w:noProof/>
+                  <w:lang w:eastAsia="en-GB"/>
+                </w:rPr>
+              </w:pPr>
+              <w:hyperlink w:anchor="_Toc409597414" w:history="1">
+                <w:r>
+                  <w:rPr>
+                    <w:rStyle w:val="Hyperlink"/>
+                    <w:noProof/>
+                  </w:rPr>
+                  <w:t>Different OLAP Techniques</w:t>
+                </w:r>
+                <w:r>
+                  <w:rPr>
+                    <w:noProof/>
+                    <w:webHidden/>
+                  </w:rPr>
+                  <w:tab/>
+                </w:r>
+                <w:r>
+                  <w:rPr>
+                    <w:noProof/>
+                    <w:webHidden/>
+                  </w:rPr>
+                  <w:fldChar w:fldCharType="begin"/>
+                </w:r>
+                <w:r>
+                  <w:rPr>
+                    <w:noProof/>
+                    <w:webHidden/>
+                  </w:rPr>
+                  <w:instrText xml:space="preserve"> PAGEREF _Toc409597414 \h </w:instrText>
+                </w:r>
+                <w:r>
+                  <w:rPr>
+                    <w:noProof/>
+                    <w:webHidden/>
+                  </w:rPr>
+                </w:r>
+                <w:r>
+                  <w:rPr>
+                    <w:noProof/>
+                    <w:webHidden/>
+                  </w:rPr>
+                  <w:fldChar w:fldCharType="separate"/>
+                </w:r>
+                <w:r>
+                  <w:rPr>
+                    <w:noProof/>
+                    <w:webHidden/>
+                  </w:rPr>
+                  <w:t>18</w:t>
+                </w:r>
+                <w:r>
+                  <w:rPr>
+                    <w:noProof/>
+                    <w:webHidden/>
+                  </w:rPr>
+                  <w:fldChar w:fldCharType="end"/>
+                </w:r>
+              </w:hyperlink>
+            </w:p>
+            <w:p>
+              <w:pPr>
+                <w:pStyle w:val="TOC3"/>
+                <w:tabs>
+                  <w:tab w:val="right" w:leader="dot" w:pos="9016"/>
+                </w:tabs>
+                <w:rPr>
+                  <w:rFonts w:eastAsiaTheme="minorEastAsia"/>
+                  <w:noProof/>
+                  <w:lang w:eastAsia="en-GB"/>
+                </w:rPr>
+              </w:pPr>
+              <w:hyperlink w:anchor="_Toc409597415" w:history="1">
+                <w:r>
+                  <w:rPr>
+                    <w:rStyle w:val="Hyperlink"/>
+                    <w:noProof/>
+                  </w:rPr>
+                  <w:t>MOLAP</w:t>
+                </w:r>
+                <w:r>
+                  <w:rPr>
+                    <w:noProof/>
+                    <w:webHidden/>
+                  </w:rPr>
+                  <w:tab/>
+                </w:r>
+                <w:r>
+                  <w:rPr>
+                    <w:noProof/>
+                    <w:webHidden/>
+                  </w:rPr>
+                  <w:fldChar w:fldCharType="begin"/>
+                </w:r>
+                <w:r>
+                  <w:rPr>
+                    <w:noProof/>
+                    <w:webHidden/>
+                  </w:rPr>
+                  <w:instrText xml:space="preserve"> PAGEREF _Toc409597415 \h </w:instrText>
+                </w:r>
+                <w:r>
+                  <w:rPr>
+                    <w:noProof/>
+                    <w:webHidden/>
+                  </w:rPr>
+                </w:r>
+                <w:r>
+                  <w:rPr>
+                    <w:noProof/>
+                    <w:webHidden/>
+                  </w:rPr>
+                  <w:fldChar w:fldCharType="separate"/>
+                </w:r>
+                <w:r>
+                  <w:rPr>
+                    <w:noProof/>
+                    <w:webHidden/>
+                  </w:rPr>
+                  <w:t>18</w:t>
+                </w:r>
+                <w:r>
+                  <w:rPr>
+                    <w:noProof/>
+                    <w:webHidden/>
+                  </w:rPr>
+                  <w:fldChar w:fldCharType="end"/>
+                </w:r>
+              </w:hyperlink>
+            </w:p>
+            <w:p>
+              <w:pPr>
+                <w:pStyle w:val="TOC3"/>
+                <w:tabs>
+                  <w:tab w:val="right" w:leader="dot" w:pos="9016"/>
+                </w:tabs>
+                <w:rPr>
+                  <w:rFonts w:eastAsiaTheme="minorEastAsia"/>
+                  <w:noProof/>
+                  <w:lang w:eastAsia="en-GB"/>
+                </w:rPr>
+              </w:pPr>
+              <w:hyperlink w:anchor="_Toc409597416" w:history="1">
+                <w:r>
+                  <w:rPr>
+                    <w:rStyle w:val="Hyperlink"/>
+                    <w:noProof/>
+                  </w:rPr>
+                  <w:t>ROLAP</w:t>
+                </w:r>
+                <w:r>
+                  <w:rPr>
+                    <w:noProof/>
+                    <w:webHidden/>
+                  </w:rPr>
+                  <w:tab/>
+                </w:r>
+                <w:r>
+                  <w:rPr>
+                    <w:noProof/>
+                    <w:webHidden/>
+                  </w:rPr>
+                  <w:fldChar w:fldCharType="begin"/>
+                </w:r>
+                <w:r>
+                  <w:rPr>
+                    <w:noProof/>
+                    <w:webHidden/>
+                  </w:rPr>
+                  <w:instrText xml:space="preserve"> PAGEREF _Toc409597416 \h </w:instrText>
+                </w:r>
+                <w:r>
+                  <w:rPr>
+                    <w:noProof/>
+                    <w:webHidden/>
+                  </w:rPr>
+                </w:r>
+                <w:r>
+                  <w:rPr>
+                    <w:noProof/>
+                    <w:webHidden/>
+                  </w:rPr>
+                  <w:fldChar w:fldCharType="separate"/>
+                </w:r>
+                <w:r>
+                  <w:rPr>
+                    <w:noProof/>
+                    <w:webHidden/>
+                  </w:rPr>
+                  <w:t>18</w:t>
+                </w:r>
+                <w:r>
+                  <w:rPr>
+                    <w:noProof/>
+                    <w:webHidden/>
+                  </w:rPr>
+                  <w:fldChar w:fldCharType="end"/>
+                </w:r>
+              </w:hyperlink>
+            </w:p>
+            <w:p>
+              <w:pPr>
+                <w:pStyle w:val="TOC3"/>
+                <w:tabs>
+                  <w:tab w:val="right" w:leader="dot" w:pos="9016"/>
+                </w:tabs>
+                <w:rPr>
+                  <w:rFonts w:eastAsiaTheme="minorEastAsia"/>
+                  <w:noProof/>
+                  <w:lang w:eastAsia="en-GB"/>
+                </w:rPr>
+              </w:pPr>
+              <w:hyperlink w:anchor="_Toc409597417" w:history="1">
+                <w:r>
+                  <w:rPr>
+                    <w:rStyle w:val="Hyperlink"/>
+                    <w:noProof/>
+                  </w:rPr>
+                  <w:t>HOLAP</w:t>
+                </w:r>
+                <w:r>
+                  <w:rPr>
+                    <w:noProof/>
+                    <w:webHidden/>
+                  </w:rPr>
+                  <w:tab/>
+                </w:r>
+                <w:r>
+                  <w:rPr>
+                    <w:noProof/>
+                    <w:webHidden/>
+                  </w:rPr>
+                  <w:fldChar w:fldCharType="begin"/>
+                </w:r>
+                <w:r>
+                  <w:rPr>
+                    <w:noProof/>
+                    <w:webHidden/>
+                  </w:rPr>
+                  <w:instrText xml:space="preserve"> PAGEREF _Toc409597417 \h </w:instrText>
+                </w:r>
+                <w:r>
+                  <w:rPr>
+                    <w:noProof/>
+                    <w:webHidden/>
+                  </w:rPr>
+                </w:r>
+                <w:r>
+                  <w:rPr>
+                    <w:noProof/>
+                    <w:webHidden/>
+                  </w:rPr>
+                  <w:fldChar w:fldCharType="separate"/>
+                </w:r>
+                <w:r>
+                  <w:rPr>
+                    <w:noProof/>
+                    <w:webHidden/>
+                  </w:rPr>
+                  <w:t>18</w:t>
+                </w:r>
+                <w:r>
+                  <w:rPr>
+                    <w:noProof/>
+                    <w:webHidden/>
+                  </w:rPr>
+                  <w:fldChar w:fldCharType="end"/>
+                </w:r>
+              </w:hyperlink>
+            </w:p>
+            <w:p>
+              <w:pPr>
+                <w:pStyle w:val="TOC2"/>
+                <w:rPr>
+                  <w:rFonts w:eastAsiaTheme="minorEastAsia"/>
+                  <w:b w:val="0"/>
+                  <w:noProof/>
+                  <w:lang w:eastAsia="en-GB"/>
+                </w:rPr>
+              </w:pPr>
+              <w:hyperlink w:anchor="_Toc409597418" w:history="1">
+                <w:r>
+                  <w:rPr>
+                    <w:rStyle w:val="Hyperlink"/>
+                    <w:noProof/>
+                  </w:rPr>
+                  <w:t>Definitions</w:t>
+                </w:r>
+                <w:r>
+                  <w:rPr>
+                    <w:noProof/>
+                    <w:webHidden/>
+                  </w:rPr>
+                  <w:tab/>
+                </w:r>
+                <w:r>
+                  <w:rPr>
+                    <w:noProof/>
+                    <w:webHidden/>
+                  </w:rPr>
+                  <w:fldChar w:fldCharType="begin"/>
+                </w:r>
+                <w:r>
+                  <w:rPr>
+                    <w:noProof/>
+                    <w:webHidden/>
+                  </w:rPr>
+                  <w:instrText xml:space="preserve"> PAGEREF _Toc409597418 \h </w:instrText>
+                </w:r>
+                <w:r>
+                  <w:rPr>
+                    <w:noProof/>
+                    <w:webHidden/>
+                  </w:rPr>
+                </w:r>
+                <w:r>
+                  <w:rPr>
+                    <w:noProof/>
+                    <w:webHidden/>
+                  </w:rPr>
+                  <w:fldChar w:fldCharType="separate"/>
+                </w:r>
+                <w:r>
+                  <w:rPr>
+                    <w:noProof/>
+                    <w:webHidden/>
+                  </w:rPr>
+                  <w:t>18</w:t>
+                </w:r>
+                <w:r>
+                  <w:rPr>
+                    <w:noProof/>
+                    <w:webHidden/>
+                  </w:rPr>
+                  <w:fldChar w:fldCharType="end"/>
+                </w:r>
+              </w:hyperlink>
+            </w:p>
+            <w:p>
+              <w:pPr>
+                <w:pStyle w:val="TOC3"/>
+                <w:tabs>
+                  <w:tab w:val="right" w:leader="dot" w:pos="9016"/>
+                </w:tabs>
+                <w:rPr>
+                  <w:rFonts w:eastAsiaTheme="minorEastAsia"/>
+                  <w:noProof/>
+                  <w:lang w:eastAsia="en-GB"/>
+                </w:rPr>
+              </w:pPr>
+              <w:hyperlink w:anchor="_Toc409597419" w:history="1">
+                <w:r>
+                  <w:rPr>
+                    <w:rStyle w:val="Hyperlink"/>
+                    <w:noProof/>
+                  </w:rPr>
+                  <w:t>Slicing</w:t>
+                </w:r>
+                <w:r>
+                  <w:rPr>
+                    <w:noProof/>
+                    <w:webHidden/>
+                  </w:rPr>
+                  <w:tab/>
+                </w:r>
+                <w:r>
+                  <w:rPr>
+                    <w:noProof/>
+                    <w:webHidden/>
+                  </w:rPr>
+                  <w:fldChar w:fldCharType="begin"/>
+                </w:r>
+                <w:r>
+                  <w:rPr>
+                    <w:noProof/>
+                    <w:webHidden/>
+                  </w:rPr>
+                  <w:instrText xml:space="preserve"> PAGEREF _Toc409597419 \h </w:instrText>
+                </w:r>
+                <w:r>
+                  <w:rPr>
+                    <w:noProof/>
+                    <w:webHidden/>
+                  </w:rPr>
+                </w:r>
+                <w:r>
+                  <w:rPr>
+                    <w:noProof/>
+                    <w:webHidden/>
+                  </w:rPr>
+                  <w:fldChar w:fldCharType="separate"/>
+                </w:r>
+                <w:r>
+                  <w:rPr>
+                    <w:noProof/>
+                    <w:webHidden/>
+                  </w:rPr>
+                  <w:t>18</w:t>
+                </w:r>
+                <w:r>
+                  <w:rPr>
+                    <w:noProof/>
+                    <w:webHidden/>
+                  </w:rPr>
+                  <w:fldChar w:fldCharType="end"/>
+                </w:r>
+              </w:hyperlink>
+            </w:p>
+            <w:p>
+              <w:pPr>
+                <w:pStyle w:val="TOC3"/>
+                <w:tabs>
+                  <w:tab w:val="right" w:leader="dot" w:pos="9016"/>
+                </w:tabs>
+                <w:rPr>
+                  <w:rFonts w:eastAsiaTheme="minorEastAsia"/>
+                  <w:noProof/>
+                  <w:lang w:eastAsia="en-GB"/>
+                </w:rPr>
+              </w:pPr>
+              <w:hyperlink w:anchor="_Toc409597420" w:history="1">
+                <w:r>
+                  <w:rPr>
+                    <w:rStyle w:val="Hyperlink"/>
+                    <w:noProof/>
+                  </w:rPr>
+                  <w:t>Dicing</w:t>
+                </w:r>
+                <w:r>
+                  <w:rPr>
+                    <w:noProof/>
+                    <w:webHidden/>
+                  </w:rPr>
+                  <w:tab/>
+                </w:r>
+                <w:r>
+                  <w:rPr>
+                    <w:noProof/>
+                    <w:webHidden/>
+                  </w:rPr>
+                  <w:fldChar w:fldCharType="begin"/>
+                </w:r>
+                <w:r>
+                  <w:rPr>
+                    <w:noProof/>
+                    <w:webHidden/>
+                  </w:rPr>
+                  <w:instrText xml:space="preserve"> PAGEREF _Toc409597420 \h </w:instrText>
+                </w:r>
+                <w:r>
+                  <w:rPr>
+                    <w:noProof/>
+                    <w:webHidden/>
+                  </w:rPr>
+                </w:r>
+                <w:r>
+                  <w:rPr>
+                    <w:noProof/>
+                    <w:webHidden/>
+                  </w:rPr>
+                  <w:fldChar w:fldCharType="separate"/>
+                </w:r>
+                <w:r>
+                  <w:rPr>
+                    <w:noProof/>
+                    <w:webHidden/>
+                  </w:rPr>
+                  <w:t>19</w:t>
+                </w:r>
+                <w:r>
+                  <w:rPr>
+                    <w:noProof/>
+                    <w:webHidden/>
+                  </w:rPr>
+                  <w:fldChar w:fldCharType="end"/>
+                </w:r>
+              </w:hyperlink>
+            </w:p>
+            <w:p>
+              <w:pPr>
+                <w:pStyle w:val="TOC3"/>
+                <w:tabs>
+                  <w:tab w:val="right" w:leader="dot" w:pos="9016"/>
+                </w:tabs>
+                <w:rPr>
+                  <w:rFonts w:eastAsiaTheme="minorEastAsia"/>
+                  <w:noProof/>
+                  <w:lang w:eastAsia="en-GB"/>
+                </w:rPr>
+              </w:pPr>
+              <w:hyperlink w:anchor="_Toc409597421" w:history="1">
+                <w:r>
+                  <w:rPr>
+                    <w:rStyle w:val="Hyperlink"/>
+                    <w:noProof/>
+                  </w:rPr>
+                  <w:t>DRI</w:t>
+                </w:r>
+                <w:r>
+                  <w:rPr>
+                    <w:rStyle w:val="Hyperlink"/>
+                    <w:noProof/>
+                  </w:rPr>
+                  <w:t>L</w:t>
+                </w:r>
+                <w:r>
+                  <w:rPr>
+                    <w:rStyle w:val="Hyperlink"/>
+                    <w:noProof/>
+                  </w:rPr>
+                  <w:t>L DOWN/UP</w:t>
+                </w:r>
+                <w:r>
+                  <w:rPr>
+                    <w:noProof/>
+                    <w:webHidden/>
+                  </w:rPr>
+                  <w:tab/>
+                </w:r>
+                <w:r>
+                  <w:rPr>
+                    <w:noProof/>
+                    <w:webHidden/>
+                  </w:rPr>
+                  <w:fldChar w:fldCharType="begin"/>
+                </w:r>
+                <w:r>
+                  <w:rPr>
+                    <w:noProof/>
+                    <w:webHidden/>
+                  </w:rPr>
+                  <w:instrText xml:space="preserve"> PAGEREF _Toc409597421 \h </w:instrText>
+                </w:r>
+                <w:r>
+                  <w:rPr>
+                    <w:noProof/>
+                    <w:webHidden/>
+                  </w:rPr>
+                </w:r>
+                <w:r>
+                  <w:rPr>
+                    <w:noProof/>
+                    <w:webHidden/>
+                  </w:rPr>
+                  <w:fldChar w:fldCharType="separate"/>
+                </w:r>
+                <w:r>
+                  <w:rPr>
+                    <w:noProof/>
+                    <w:webHidden/>
+                  </w:rPr>
+                  <w:t>19</w:t>
                 </w:r>
                 <w:r>
                   <w:rPr>
@@ -2015,7 +2722,7 @@
                   <w:lang w:eastAsia="en-GB"/>
                 </w:rPr>
               </w:pPr>
-              <w:hyperlink w:anchor="_Toc409542373" w:history="1">
+              <w:hyperlink w:anchor="_Toc409597422" w:history="1">
                 <w:r>
                   <w:rPr>
                     <w:rStyle w:val="Hyperlink"/>
@@ -2042,7 +2749,7 @@
                     <w:noProof/>
                     <w:webHidden/>
                   </w:rPr>
-                  <w:instrText xml:space="preserve"> PAGEREF _Toc409542373 \h </w:instrText>
+                  <w:instrText xml:space="preserve"> PAGEREF _Toc409597422 \h </w:instrText>
                 </w:r>
                 <w:r>
                   <w:rPr>
@@ -2062,7 +2769,7 @@
                     <w:noProof/>
                     <w:webHidden/>
                   </w:rPr>
-                  <w:t>18</w:t>
+                  <w:t>20</w:t>
                 </w:r>
                 <w:r>
                   <w:rPr>
@@ -2088,7 +2795,7 @@
                   <w:lang w:eastAsia="en-GB"/>
                 </w:rPr>
               </w:pPr>
-              <w:hyperlink w:anchor="_Toc409542374" w:history="1">
+              <w:hyperlink w:anchor="_Toc409597423" w:history="1">
                 <w:r>
                   <w:rPr>
                     <w:rStyle w:val="Hyperlink"/>
@@ -2115,7 +2822,7 @@
                     <w:noProof/>
                     <w:webHidden/>
                   </w:rPr>
-                  <w:instrText xml:space="preserve"> PAGEREF _Toc409542374 \h </w:instrText>
+                  <w:instrText xml:space="preserve"> PAGEREF _Toc409597423 \h </w:instrText>
                 </w:r>
                 <w:r>
                   <w:rPr>
@@ -2135,7 +2842,7 @@
                     <w:noProof/>
                     <w:webHidden/>
                   </w:rPr>
-                  <w:t>18</w:t>
+                  <w:t>20</w:t>
                 </w:r>
                 <w:r>
                   <w:rPr>
@@ -2177,7 +2884,7 @@
       <w:pPr>
         <w:pStyle w:val="Heading1"/>
       </w:pPr>
-      <w:bookmarkStart w:id="3" w:name="_Toc409542357"/>
+      <w:bookmarkStart w:id="3" w:name="_Toc409597396"/>
       <w:r>
         <w:lastRenderedPageBreak/>
         <w:t xml:space="preserve">1. </w:t>
@@ -2192,7 +2899,7 @@
       <w:pPr>
         <w:pStyle w:val="Heading2"/>
       </w:pPr>
-      <w:bookmarkStart w:id="4" w:name="_Toc409542358"/>
+      <w:bookmarkStart w:id="4" w:name="_Toc409597397"/>
       <w:r>
         <w:t xml:space="preserve">1.1 </w:t>
       </w:r>
@@ -2266,7 +2973,7 @@
                     </a:ln>
                     <a:extLst>
                       <a:ext uri="{53640926-AAD7-44d8-BBD7-CCE9431645EC}">
-                        <a14:shadowObscured xmlns:a14="http://schemas.microsoft.com/office/drawing/2010/main" xmlns:w="http://schemas.openxmlformats.org/wordprocessingml/2006/main" xmlns:w10="urn:schemas-microsoft-com:office:word" xmlns:v="urn:schemas-microsoft-com:vml" xmlns:o="urn:schemas-microsoft-com:office:office" xmlns:mv="urn:schemas-microsoft-com:mac:vml" xmlns:mo="http://schemas.microsoft.com/office/mac/office/2008/main" xmlns=""/>
+                        <a14:shadowObscured xmlns="" xmlns:mo="http://schemas.microsoft.com/office/mac/office/2008/main" xmlns:mv="urn:schemas-microsoft-com:mac:vml" xmlns:o="urn:schemas-microsoft-com:office:office" xmlns:v="urn:schemas-microsoft-com:vml" xmlns:w10="urn:schemas-microsoft-com:office:word" xmlns:w="http://schemas.openxmlformats.org/wordprocessingml/2006/main" xmlns:a14="http://schemas.microsoft.com/office/drawing/2010/main"/>
                       </a:ext>
                     </a:extLst>
                   </pic:spPr>
@@ -2281,43 +2988,67 @@
       <w:pPr>
         <w:pStyle w:val="Caption"/>
         <w:jc w:val="center"/>
-      </w:pPr>
-      <w:r>
+        <w:rPr>
+          <w:color w:val="FF0000"/>
+        </w:rPr>
+      </w:pPr>
+      <w:r>
+        <w:rPr>
+          <w:color w:val="FF0000"/>
+          <w:highlight w:val="yellow"/>
+        </w:rPr>
         <w:t xml:space="preserve">Figure </w:t>
       </w:r>
       <w:r>
+        <w:rPr>
+          <w:color w:val="FF0000"/>
+          <w:highlight w:val="yellow"/>
+        </w:rPr>
         <w:fldChar w:fldCharType="begin"/>
       </w:r>
       <w:r>
+        <w:rPr>
+          <w:color w:val="FF0000"/>
+          <w:highlight w:val="yellow"/>
+        </w:rPr>
         <w:instrText xml:space="preserve"> SEQ Figure \* ARABIC </w:instrText>
       </w:r>
       <w:r>
+        <w:rPr>
+          <w:color w:val="FF0000"/>
+          <w:highlight w:val="yellow"/>
+        </w:rPr>
         <w:fldChar w:fldCharType="separate"/>
       </w:r>
       <w:r>
         <w:rPr>
           <w:noProof/>
+          <w:color w:val="FF0000"/>
+          <w:highlight w:val="yellow"/>
         </w:rPr>
         <w:t>1</w:t>
       </w:r>
       <w:r>
         <w:rPr>
           <w:noProof/>
+          <w:color w:val="FF0000"/>
+          <w:highlight w:val="yellow"/>
         </w:rPr>
         <w:fldChar w:fldCharType="end"/>
       </w:r>
       <w:r>
-        <w:t xml:space="preserve"> - Reference </w:t>
-      </w:r>
-      <w:r>
-        <w:t>http://www.bbc.co.uk/bitesize/higher/business_management/business_enterprise/decision_making_business/revision/1/</w:t>
+        <w:rPr>
+          <w:color w:val="FF0000"/>
+          <w:highlight w:val="yellow"/>
+        </w:rPr>
+        <w:t xml:space="preserve"> - Reference http://www.bbc.co.uk/bitesize/higher/business_management/business_enterprise/decision_making_business/revision/1/</w:t>
       </w:r>
     </w:p>
     <w:p>
       <w:pPr>
         <w:pStyle w:val="Heading2"/>
       </w:pPr>
-      <w:bookmarkStart w:id="5" w:name="_Toc409542359"/>
+      <w:bookmarkStart w:id="5" w:name="_Toc409597398"/>
       <w:r>
         <w:t xml:space="preserve">1.2 </w:t>
       </w:r>
@@ -2450,7 +3181,7 @@
       <w:pPr>
         <w:pStyle w:val="Heading2"/>
       </w:pPr>
-      <w:bookmarkStart w:id="6" w:name="_Toc409542360"/>
+      <w:bookmarkStart w:id="6" w:name="_Toc409597399"/>
       <w:r>
         <w:lastRenderedPageBreak/>
         <w:t xml:space="preserve">1.2 </w:t>
@@ -2483,7 +3214,7 @@
       <w:pPr>
         <w:pStyle w:val="Heading2"/>
       </w:pPr>
-      <w:bookmarkStart w:id="7" w:name="_Toc409542361"/>
+      <w:bookmarkStart w:id="7" w:name="_Toc409597400"/>
       <w:r>
         <w:t>1.3</w:t>
       </w:r>
@@ -2638,7 +3369,7 @@
       <w:pPr>
         <w:pStyle w:val="Heading1"/>
       </w:pPr>
-      <w:bookmarkStart w:id="10" w:name="_Toc409542362"/>
+      <w:bookmarkStart w:id="10" w:name="_Toc409597401"/>
       <w:r>
         <w:lastRenderedPageBreak/>
         <w:t xml:space="preserve">2. </w:t>
@@ -2652,7 +3383,7 @@
       <w:pPr>
         <w:pStyle w:val="Heading2"/>
       </w:pPr>
-      <w:bookmarkStart w:id="11" w:name="_Toc409542363"/>
+      <w:bookmarkStart w:id="11" w:name="_Toc409597402"/>
       <w:r>
         <w:t xml:space="preserve">2.1 </w:t>
       </w:r>
@@ -4423,7 +5154,7 @@
       <w:pPr>
         <w:pStyle w:val="Heading2"/>
       </w:pPr>
-      <w:bookmarkStart w:id="12" w:name="_Toc409542364"/>
+      <w:bookmarkStart w:id="12" w:name="_Toc409597403"/>
       <w:bookmarkEnd w:id="8"/>
       <w:bookmarkEnd w:id="9"/>
       <w:r>
@@ -4540,7 +5271,7 @@
       <w:pPr>
         <w:pStyle w:val="Heading2"/>
       </w:pPr>
-      <w:bookmarkStart w:id="13" w:name="_Toc409542365"/>
+      <w:bookmarkStart w:id="13" w:name="_Toc409597404"/>
       <w:r>
         <w:t>2.3</w:t>
       </w:r>
@@ -4822,11 +5553,107 @@
         <w:lastRenderedPageBreak/>
         <w:t xml:space="preserve">Table </w:t>
       </w:r>
-      <w:r>
-        <w:fldChar w:fldCharType="begin"/>
-      </w:r>
-      <w:r>
-        <w:instrText xml:space="preserve"> SEQ Table \* ARABIC </w:instrText>
+      <w:fldSimple w:instr=" SEQ Table \* ARABIC ">
+        <w:r>
+          <w:rPr>
+            <w:noProof/>
+          </w:rPr>
+          <w:t>1</w:t>
+        </w:r>
+      </w:fldSimple>
+      <w:r>
+        <w:t xml:space="preserve"> Operational system VS data warehouse (</w:t>
+      </w:r>
+      <w:r>
+        <w:rPr>
+          <w:bCs/>
+        </w:rPr>
+        <w:t>Rensselaer</w:t>
+      </w:r>
+      <w:r>
+        <w:t>).</w:t>
+      </w:r>
+    </w:p>
+    <w:p>
+      <w:pPr>
+        <w:jc w:val="both"/>
+      </w:pPr>
+    </w:p>
+    <w:p>
+      <w:pPr>
+        <w:jc w:val="both"/>
+      </w:pPr>
+      <w:r>
+        <w:t>Data Warehouse is computerised</w:t>
+      </w:r>
+      <w:r>
+        <w:t xml:space="preserve"> </w:t>
+      </w:r>
+      <w:r>
+        <w:t xml:space="preserve">system </w:t>
+      </w:r>
+      <w:r>
+        <w:t>for storing information. This information helps organisation to analyse historical patterns and make important business decisions.  The advantage of having large repository of information that it helps</w:t>
+      </w:r>
+      <w:r>
+        <w:t xml:space="preserve"> to solve number of problems,</w:t>
+      </w:r>
+      <w:r>
+        <w:t xml:space="preserve"> </w:t>
+      </w:r>
+      <w:r>
+        <w:t xml:space="preserve">increase company profitability while and reduce cost to access this historical data within </w:t>
+      </w:r>
+      <w:r>
+        <w:rPr>
+          <w:rFonts w:hint="eastAsia"/>
+        </w:rPr>
+        <w:t>external</w:t>
+      </w:r>
+      <w:r>
+        <w:t xml:space="preserve"> sources. </w:t>
+      </w:r>
+      <w:r>
+        <w:t>Furthermore, the data is consistent</w:t>
+      </w:r>
+      <w:r>
+        <w:t xml:space="preserve">, relevant, </w:t>
+      </w:r>
+      <w:r>
+        <w:t xml:space="preserve">structured </w:t>
+      </w:r>
+      <w:r>
+        <w:t>and combined from various locations into one centralised location.</w:t>
+      </w:r>
+      <w:r>
+        <w:t xml:space="preserve"> </w:t>
+      </w:r>
+      <w:r>
+        <w:t>This data centralisation helps to find multiple solutions than wher</w:t>
+      </w:r>
+      <w:r>
+        <w:t>e data analysed separately.</w:t>
+      </w:r>
+      <w:r>
+        <w:t xml:space="preserve"> Data Warehouse allows </w:t>
+      </w:r>
+      <w:r>
+        <w:t xml:space="preserve">storing already retrieved </w:t>
+      </w:r>
+      <w:r>
+        <w:t xml:space="preserve">data within operational </w:t>
+      </w:r>
+      <w:r>
+        <w:t>level that improves turn around time of data reporting and analysis</w:t>
+      </w:r>
+      <w:r>
+        <w:t xml:space="preserve"> </w:t>
+      </w:r>
+      <w:r>
+        <w:fldChar w:fldCharType="begin" w:fldLock="1"/>
+      </w:r>
+      <w:r>
+        <w:instrText>ADDIN CSL_CITATION { "citationItems" : [ { "id" : "ITEM-1", "itemData" : { "URL" : "http://dssresources.com/faq/index.php?action=artikel&amp;id=180", "accessed" : { "date-parts" : [ [ "2014", "11", "14" ] ] }, "author" : [ { "dropping-particle" : "", "family" : "Power", "given" : "Dan", "non-dropping-particle" : "", "parse-names" : false, "suffix" : "" } ], "id" : "ITEM-1", "issued" : { "date-parts" : [ [ "0" ] ] }, "title" : "Ask Dan! about DSS - What are advantages and disadvantages of data warehouses?", "type" : "webpage" }, "uris" : [ "http://www.mendeley.com/documents/?uuid=2533a83c-f796-453b-9dea-798e13583eda" ] } ], "mendeley" : { "formattedCitation" : "(Power n.d.)", "plainTextFormattedCitation" : "(Power n.d.)", "previouslyFormattedCitation" : "(Power n.d.)" }, "properties" : { "noteIndex" : 0 }, "schema" : "https://github.com/citation-style-language/schema/raw/master/csl-citation.json" }</w:instrText>
       </w:r>
       <w:r>
         <w:fldChar w:fldCharType="separate"/>
@@ -4835,107 +5662,170 @@
         <w:rPr>
           <w:noProof/>
         </w:rPr>
-        <w:t>1</w:t>
+        <w:t>(Power</w:t>
       </w:r>
       <w:r>
         <w:rPr>
           <w:noProof/>
         </w:rPr>
+        <w:t>)</w:t>
+      </w:r>
+      <w:r>
         <w:fldChar w:fldCharType="end"/>
       </w:r>
       <w:r>
-        <w:t xml:space="preserve"> Operational system VS data warehouse (</w:t>
-      </w:r>
-      <w:r>
-        <w:rPr>
-          <w:bCs/>
-        </w:rPr>
-        <w:t>Rensselaer</w:t>
-      </w:r>
-      <w:r>
-        <w:t>).</w:t>
+        <w:t>.</w:t>
+      </w:r>
+      <w:r>
+        <w:t xml:space="preserve"> </w:t>
+      </w:r>
+      <w:r>
+        <w:t xml:space="preserve"> </w:t>
       </w:r>
     </w:p>
     <w:p>
       <w:pPr>
         <w:jc w:val="both"/>
       </w:pPr>
+      <w:r>
+        <w:t xml:space="preserve">The advantage of having data warehouse in marketing is that the data is static </w:t>
+      </w:r>
+      <w:r>
+        <w:t>and provides a "single version" of the truth about enterprise activities.</w:t>
+      </w:r>
+      <w:r>
+        <w:t xml:space="preserve"> To </w:t>
+      </w:r>
+      <w:r>
+        <w:t xml:space="preserve">understand better its customers – </w:t>
+      </w:r>
+      <w:r>
+        <w:t xml:space="preserve">students, future prospects on the marketplace </w:t>
+      </w:r>
+      <w:r>
+        <w:t xml:space="preserve">and </w:t>
+      </w:r>
+      <w:r>
+        <w:t xml:space="preserve">event’s </w:t>
+      </w:r>
+      <w:r>
+        <w:t>opportunities</w:t>
+      </w:r>
+      <w:r>
+        <w:t xml:space="preserve"> to attract more students</w:t>
+      </w:r>
+      <w:r>
+        <w:t xml:space="preserve"> – </w:t>
+      </w:r>
+      <w:r>
+        <w:t>customers, researchers and funds.</w:t>
+      </w:r>
+      <w:r>
+        <w:t xml:space="preserve"> </w:t>
+      </w:r>
     </w:p>
     <w:p>
       <w:pPr>
         <w:jc w:val="both"/>
       </w:pPr>
       <w:r>
-        <w:t>Data Warehouse is computerised</w:t>
+        <w:t xml:space="preserve">However there are a number of disadvantages that need to be </w:t>
+      </w:r>
+      <w:r>
+        <w:rPr>
+          <w:rFonts w:hint="eastAsia"/>
+        </w:rPr>
+        <w:t>addressed</w:t>
+      </w:r>
+      <w:r>
+        <w:t>. First</w:t>
+      </w:r>
+      <w:r>
+        <w:t>ly,</w:t>
       </w:r>
       <w:r>
         <w:t xml:space="preserve"> </w:t>
       </w:r>
       <w:r>
-        <w:t xml:space="preserve">system </w:t>
-      </w:r>
-      <w:r>
-        <w:t>for storing information. This information helps organisation to analyse historical patterns and make important business decisions.  The advantage of having large repository of information that it helps</w:t>
-      </w:r>
-      <w:r>
-        <w:t xml:space="preserve"> to solve number of problems,</w:t>
+        <w:t>data warehouse</w:t>
+      </w:r>
+      <w:r>
+        <w:t xml:space="preserve"> is </w:t>
+      </w:r>
+      <w:r>
+        <w:t xml:space="preserve">very expensive to </w:t>
+      </w:r>
+      <w:r>
+        <w:t>maintain,</w:t>
+      </w:r>
+      <w:r>
+        <w:t xml:space="preserve"> as data itself must be norma</w:t>
+      </w:r>
+      <w:r>
+        <w:t xml:space="preserve">lised, loaded and </w:t>
+      </w:r>
+      <w:r>
+        <w:t xml:space="preserve">extracted. </w:t>
+      </w:r>
+      <w:r>
+        <w:t xml:space="preserve"> Moreover, company have to train their users</w:t>
+      </w:r>
+      <w:r>
+        <w:t>,</w:t>
       </w:r>
       <w:r>
         <w:t xml:space="preserve"> </w:t>
       </w:r>
       <w:r>
-        <w:t xml:space="preserve">increase company profitability while and reduce cost to access this historical data within </w:t>
+        <w:t>otherwise</w:t>
+      </w:r>
+      <w:r>
+        <w:t xml:space="preserve"> it could lead to the security problems while conducting any queries via online access. </w:t>
+      </w:r>
+      <w:r>
+        <w:t xml:space="preserve">Secondly, there is always a chance that new </w:t>
+      </w:r>
+      <w:r>
+        <w:t xml:space="preserve">transaction </w:t>
+      </w:r>
+      <w:r>
+        <w:t xml:space="preserve">system may not be </w:t>
       </w:r>
       <w:r>
         <w:rPr>
           <w:rFonts w:hint="eastAsia"/>
         </w:rPr>
-        <w:t>external</w:t>
-      </w:r>
-      <w:r>
-        <w:t xml:space="preserve"> sources. </w:t>
-      </w:r>
-      <w:r>
-        <w:t>Furthermore, the data is consistent</w:t>
-      </w:r>
-      <w:r>
-        <w:t xml:space="preserve">, relevant, </w:t>
-      </w:r>
-      <w:r>
-        <w:t xml:space="preserve">structured </w:t>
-      </w:r>
-      <w:r>
-        <w:t>and combined from various locations into one centralised location.</w:t>
-      </w:r>
-      <w:r>
-        <w:t xml:space="preserve"> </w:t>
-      </w:r>
-      <w:r>
-        <w:t>This data centralisation helps to find multiple solutions than wher</w:t>
-      </w:r>
-      <w:r>
-        <w:t>e data analysed separately.</w:t>
-      </w:r>
-      <w:r>
-        <w:t xml:space="preserve"> Data Warehouse allows </w:t>
-      </w:r>
-      <w:r>
-        <w:t xml:space="preserve">storing already retrieved </w:t>
-      </w:r>
-      <w:r>
-        <w:t xml:space="preserve">data within operational </w:t>
-      </w:r>
-      <w:r>
-        <w:t>level that improves turn around time of data reporting and analysis</w:t>
-      </w:r>
-      <w:r>
-        <w:t xml:space="preserve"> </w:t>
+        <w:t>compatible</w:t>
+      </w:r>
+      <w:r>
+        <w:t xml:space="preserve"> with the currently used systems. </w:t>
+      </w:r>
+      <w:r>
+        <w:t xml:space="preserve">There are also a numerous ways of storing information in the data warehouse and applying one set of rules </w:t>
+      </w:r>
+      <w:r>
+        <w:rPr>
+          <w:rFonts w:hint="eastAsia"/>
+        </w:rPr>
+        <w:t>might</w:t>
+      </w:r>
+      <w:r>
+        <w:t xml:space="preserve"> not be beneficial if in the future </w:t>
+      </w:r>
+      <w:r>
+        <w:rPr>
+          <w:rFonts w:hint="eastAsia"/>
+        </w:rPr>
+        <w:t>company</w:t>
+      </w:r>
+      <w:r>
+        <w:t xml:space="preserve"> decides to change the way it conducts business </w:t>
       </w:r>
       <w:r>
         <w:fldChar w:fldCharType="begin" w:fldLock="1"/>
       </w:r>
       <w:r>
-        <w:instrText>ADDIN CSL_CITATION { "citationItems" : [ { "id" : "ITEM-1", "itemData" : { "URL" : "http://dssresources.com/faq/index.php?action=artikel&amp;id=180", "accessed" : { "date-parts" : [ [ "2014", "11", "14" ] ] }, "author" : [ { "dropping-particle" : "", "family" : "Power", "given" : "Dan", "non-dropping-particle" : "", "parse-names" : false, "suffix" : "" } ], "id" : "ITEM-1", "issued" : { "date-parts" : [ [ "0" ] ] }, "title" : "Ask Dan! about DSS - What are advantages and disadvantages of data warehouses?", "type" : "webpage" }, "uris" : [ "http://www.mendeley.com/documents/?uuid=2533a83c-f796-453b-9dea-798e13583eda" ] } ], "mendeley" : { "formattedCitation" : "(Power n.d.)", "plainTextFormattedCitation" : "(Power n.d.)", "previouslyFormattedCitation" : "(Power n.d.)" }, "properties" : { "noteIndex" : 0 }, "schema" : "https://github.com/citation-style-language/schema/raw/master/csl-citation.json" }</w:instrText>
+        <w:instrText>ADDIN CSL_CITATION { "citationItems" : [ { "id" : "ITEM-1", "itemData" : { "URL" : "http://www.exforsys.com/tutorials/data-warehousing/advantages-and-disadvantages-to-using-a-data-warehouse.html", "accessed" : { "date-parts" : [ [ "2014", "11", "14" ] ] }, "author" : [ { "dropping-particle" : "", "family" : "Exforsys", "given" : "", "non-dropping-particle" : "", "parse-names" : false, "suffix" : "" } ], "id" : "ITEM-1", "issued" : { "date-parts" : [ [ "0" ] ] }, "title" : "Advantages and Disadvantages to Using a Data Warehouse | IT Training and Consulting \u2013 Exforsys", "type" : "webpage" }, "uris" : [ "http://www.mendeley.com/documents/?uuid=14d17f3f-986d-499a-b46d-41c8df8d670d" ] } ], "mendeley" : { "formattedCitation" : "(Exforsys n.d.)", "plainTextFormattedCitation" : "(Exforsys n.d.)" }, "properties" : { "noteIndex" : 0 }, "schema" : "https://github.com/citation-style-language/schema/raw/master/csl-citation.json" }</w:instrText>
       </w:r>
       <w:r>
         <w:fldChar w:fldCharType="separate"/>
@@ -4944,7 +5834,7 @@
         <w:rPr>
           <w:noProof/>
         </w:rPr>
-        <w:t>(Power</w:t>
+        <w:t>(Exforsys</w:t>
       </w:r>
       <w:r>
         <w:rPr>
@@ -4959,178 +5849,6 @@
         <w:t>.</w:t>
       </w:r>
       <w:r>
-        <w:t xml:space="preserve"> </w:t>
-      </w:r>
-      <w:r>
-        <w:t xml:space="preserve"> </w:t>
-      </w:r>
-    </w:p>
-    <w:p>
-      <w:pPr>
-        <w:jc w:val="both"/>
-      </w:pPr>
-      <w:r>
-        <w:t xml:space="preserve">The advantage of having data warehouse in marketing is that the data is static </w:t>
-      </w:r>
-      <w:r>
-        <w:t>and provides a "single version" of the truth about enterprise activities.</w:t>
-      </w:r>
-      <w:r>
-        <w:t xml:space="preserve"> To </w:t>
-      </w:r>
-      <w:r>
-        <w:t xml:space="preserve">understand better its customers – </w:t>
-      </w:r>
-      <w:r>
-        <w:t xml:space="preserve">students, future prospects on the marketplace </w:t>
-      </w:r>
-      <w:r>
-        <w:t xml:space="preserve">and </w:t>
-      </w:r>
-      <w:r>
-        <w:t xml:space="preserve">event’s </w:t>
-      </w:r>
-      <w:r>
-        <w:t>opportunities</w:t>
-      </w:r>
-      <w:r>
-        <w:t xml:space="preserve"> to attract more students</w:t>
-      </w:r>
-      <w:r>
-        <w:t xml:space="preserve"> – </w:t>
-      </w:r>
-      <w:r>
-        <w:t>customers, researchers and funds.</w:t>
-      </w:r>
-      <w:r>
-        <w:t xml:space="preserve"> </w:t>
-      </w:r>
-    </w:p>
-    <w:p>
-      <w:pPr>
-        <w:jc w:val="both"/>
-      </w:pPr>
-      <w:r>
-        <w:t xml:space="preserve">However there are a number of disadvantages that need to be </w:t>
-      </w:r>
-      <w:r>
-        <w:rPr>
-          <w:rFonts w:hint="eastAsia"/>
-        </w:rPr>
-        <w:t>addressed</w:t>
-      </w:r>
-      <w:r>
-        <w:t>. First</w:t>
-      </w:r>
-      <w:r>
-        <w:t>ly,</w:t>
-      </w:r>
-      <w:r>
-        <w:t xml:space="preserve"> </w:t>
-      </w:r>
-      <w:r>
-        <w:t>data warehouse</w:t>
-      </w:r>
-      <w:r>
-        <w:t xml:space="preserve"> is </w:t>
-      </w:r>
-      <w:r>
-        <w:t xml:space="preserve">very expensive to </w:t>
-      </w:r>
-      <w:r>
-        <w:t>maintain,</w:t>
-      </w:r>
-      <w:r>
-        <w:t xml:space="preserve"> as data itself must be norma</w:t>
-      </w:r>
-      <w:r>
-        <w:t xml:space="preserve">lised, loaded and </w:t>
-      </w:r>
-      <w:r>
-        <w:t xml:space="preserve">extracted. </w:t>
-      </w:r>
-      <w:r>
-        <w:t xml:space="preserve"> Moreover, company have to train their users</w:t>
-      </w:r>
-      <w:r>
-        <w:t>,</w:t>
-      </w:r>
-      <w:r>
-        <w:t xml:space="preserve"> </w:t>
-      </w:r>
-      <w:r>
-        <w:t>otherwise</w:t>
-      </w:r>
-      <w:r>
-        <w:t xml:space="preserve"> it could lead to the security problems while conducting any queries via online access. </w:t>
-      </w:r>
-      <w:r>
-        <w:t xml:space="preserve">Secondly, there is always a chance that new </w:t>
-      </w:r>
-      <w:r>
-        <w:t xml:space="preserve">transaction </w:t>
-      </w:r>
-      <w:r>
-        <w:t xml:space="preserve">system may not be </w:t>
-      </w:r>
-      <w:r>
-        <w:rPr>
-          <w:rFonts w:hint="eastAsia"/>
-        </w:rPr>
-        <w:t>compatible</w:t>
-      </w:r>
-      <w:r>
-        <w:t xml:space="preserve"> with the currently used systems. </w:t>
-      </w:r>
-      <w:r>
-        <w:t xml:space="preserve">There are also a numerous ways of storing information in the data warehouse and applying one set of rules </w:t>
-      </w:r>
-      <w:r>
-        <w:rPr>
-          <w:rFonts w:hint="eastAsia"/>
-        </w:rPr>
-        <w:t>might</w:t>
-      </w:r>
-      <w:r>
-        <w:t xml:space="preserve"> not be beneficial if in the future </w:t>
-      </w:r>
-      <w:r>
-        <w:rPr>
-          <w:rFonts w:hint="eastAsia"/>
-        </w:rPr>
-        <w:t>company</w:t>
-      </w:r>
-      <w:r>
-        <w:t xml:space="preserve"> decides to change the way it conducts business </w:t>
-      </w:r>
-      <w:r>
-        <w:fldChar w:fldCharType="begin" w:fldLock="1"/>
-      </w:r>
-      <w:r>
-        <w:instrText>ADDIN CSL_CITATION { "citationItems" : [ { "id" : "ITEM-1", "itemData" : { "URL" : "http://www.exforsys.com/tutorials/data-warehousing/advantages-and-disadvantages-to-using-a-data-warehouse.html", "accessed" : { "date-parts" : [ [ "2014", "11", "14" ] ] }, "author" : [ { "dropping-particle" : "", "family" : "Exforsys", "given" : "", "non-dropping-particle" : "", "parse-names" : false, "suffix" : "" } ], "id" : "ITEM-1", "issued" : { "date-parts" : [ [ "0" ] ] }, "title" : "Advantages and Disadvantages to Using a Data Warehouse | IT Training and Consulting \u2013 Exforsys", "type" : "webpage" }, "uris" : [ "http://www.mendeley.com/documents/?uuid=14d17f3f-986d-499a-b46d-41c8df8d670d" ] } ], "mendeley" : { "formattedCitation" : "(Exforsys n.d.)", "plainTextFormattedCitation" : "(Exforsys n.d.)" }, "properties" : { "noteIndex" : 0 }, "schema" : "https://github.com/citation-style-language/schema/raw/master/csl-citation.json" }</w:instrText>
-      </w:r>
-      <w:r>
-        <w:fldChar w:fldCharType="separate"/>
-      </w:r>
-      <w:r>
-        <w:rPr>
-          <w:noProof/>
-        </w:rPr>
-        <w:t>(Exforsys</w:t>
-      </w:r>
-      <w:r>
-        <w:rPr>
-          <w:noProof/>
-        </w:rPr>
-        <w:t>)</w:t>
-      </w:r>
-      <w:r>
-        <w:fldChar w:fldCharType="end"/>
-      </w:r>
-      <w:r>
-        <w:t>.</w:t>
-      </w:r>
-      <w:r>
         <w:t>A Data Warehouse is also very slow.</w:t>
       </w:r>
     </w:p>
@@ -5141,7 +5859,7 @@
           <w:color w:val="auto"/>
         </w:rPr>
       </w:pPr>
-      <w:bookmarkStart w:id="14" w:name="_Toc409542366"/>
+      <w:bookmarkStart w:id="14" w:name="_Toc409597405"/>
       <w:r>
         <w:t>3. Data Mart Design</w:t>
       </w:r>
@@ -5151,13 +5869,11 @@
       <w:pPr>
         <w:rPr>
           <w:color w:val="FF0000"/>
-          <w:highlight w:val="yellow"/>
-        </w:rPr>
-      </w:pPr>
-      <w:r>
-        <w:rPr>
-          <w:color w:val="FF0000"/>
-          <w:highlight w:val="yellow"/>
+        </w:rPr>
+      </w:pPr>
+      <w:r>
+        <w:rPr>
+          <w:color w:val="FF0000"/>
         </w:rPr>
         <w:t>A specific data that is useful to a set of users in a corporate wide setting. This is normally broken down into finance, marketing and sales mart.</w:t>
       </w:r>
@@ -5166,67 +5882,69 @@
       <w:pPr>
         <w:rPr>
           <w:color w:val="FF0000"/>
-          <w:highlight w:val="yellow"/>
-        </w:rPr>
-      </w:pPr>
-      <w:r>
-        <w:rPr>
-          <w:color w:val="FF0000"/>
-          <w:highlight w:val="yellow"/>
+        </w:rPr>
+      </w:pPr>
+      <w:r>
+        <w:rPr>
+          <w:color w:val="FF0000"/>
         </w:rPr>
         <w:t>http://www.peopleinaid.org/pool/files/hhr/HHRAfrica2014/HHRAfrica-KimberleyRyan-HRmetrics-UchennaBassey.pdf</w:t>
       </w:r>
     </w:p>
     <w:p>
       <w:pPr>
+        <w:rPr>
+          <w:rStyle w:val="SubtleEmphasis"/>
+          <w:color w:val="FF0000"/>
+        </w:rPr>
+      </w:pPr>
+      <w:r>
+        <w:rPr>
+          <w:rStyle w:val="SubtleEmphasis"/>
+          <w:color w:val="FF0000"/>
+        </w:rPr>
+        <w:t>Two subject areas, within the section of the business</w:t>
+      </w:r>
+    </w:p>
+    <w:p>
+      <w:pPr>
+        <w:rPr>
+          <w:rStyle w:val="SubtleEmphasis"/>
+          <w:color w:val="FF0000"/>
+        </w:rPr>
+      </w:pPr>
+      <w:r>
+        <w:rPr>
+          <w:rStyle w:val="SubtleEmphasis"/>
+          <w:color w:val="FF0000"/>
+        </w:rPr>
+        <w:t>Snowflake is normalised! Star schema is not</w:t>
+      </w:r>
+    </w:p>
+    <w:p>
+      <w:pPr>
         <w:spacing w:after="0" w:line="240" w:lineRule="auto"/>
-        <w:rPr>
-          <w:rStyle w:val="SubtleEmphasis"/>
-          <w:color w:val="FF0000"/>
-          <w:highlight w:val="yellow"/>
-        </w:rPr>
-      </w:pPr>
-      <w:r>
-        <w:rPr>
-          <w:rStyle w:val="SubtleEmphasis"/>
-          <w:color w:val="FF0000"/>
-          <w:highlight w:val="yellow"/>
-        </w:rPr>
-        <w:t>Two subject areas, within the section of the business</w:t>
-      </w:r>
-    </w:p>
-    <w:p>
-      <w:pPr>
-        <w:spacing w:after="0" w:line="240" w:lineRule="auto"/>
-        <w:rPr>
-          <w:rStyle w:val="SubtleEmphasis"/>
-          <w:color w:val="FF0000"/>
-        </w:rPr>
-      </w:pPr>
-      <w:r>
-        <w:rPr>
-          <w:rStyle w:val="SubtleEmphasis"/>
-          <w:color w:val="FF0000"/>
-          <w:highlight w:val="yellow"/>
-        </w:rPr>
-        <w:t>Snowflake is normalised! Star schema is not</w:t>
-      </w:r>
-    </w:p>
-    <w:p>
-      <w:pPr>
-        <w:spacing w:after="0" w:line="240" w:lineRule="auto"/>
       </w:pPr>
     </w:p>
     <w:p>
       <w:pPr>
         <w:pStyle w:val="Heading2"/>
       </w:pPr>
-      <w:bookmarkStart w:id="15" w:name="_Toc409542367"/>
+      <w:bookmarkStart w:id="15" w:name="_Toc409597406"/>
       <w:r>
         <w:t>3</w:t>
       </w:r>
       <w:r>
-        <w:t>.1 The identification of two subject areas, identified during 2, which would be of benefit to the managers your organisation.</w:t>
+        <w:t xml:space="preserve">.1 </w:t>
+      </w:r>
+      <w:r>
+        <w:t>S</w:t>
+      </w:r>
+      <w:r>
+        <w:t>ubject areas</w:t>
+      </w:r>
+      <w:r>
+        <w:t xml:space="preserve"> identification</w:t>
       </w:r>
       <w:bookmarkEnd w:id="15"/>
     </w:p>
@@ -5473,7 +6191,7 @@
       <w:pPr>
         <w:pStyle w:val="Heading2"/>
       </w:pPr>
-      <w:bookmarkStart w:id="16" w:name="_Toc409542368"/>
+      <w:bookmarkStart w:id="16" w:name="_Toc409597407"/>
       <w:r>
         <w:rPr>
           <w:rStyle w:val="SubtleEmphasis"/>
@@ -5537,7 +6255,7 @@
       <w:pPr>
         <w:pStyle w:val="Heading2"/>
       </w:pPr>
-      <w:bookmarkStart w:id="17" w:name="_Toc409542369"/>
+      <w:bookmarkStart w:id="17" w:name="_Toc409597408"/>
       <w:r>
         <w:rPr>
           <w:rStyle w:val="SubtleEmphasis"/>
@@ -5561,7 +6279,13 @@
         <w:t xml:space="preserve">table </w:t>
       </w:r>
       <w:r>
-        <w:t xml:space="preserve">by the extend of the amount of subdivide information added. The less there are the </w:t>
+        <w:t>by the</w:t>
+      </w:r>
+      <w:r>
+        <w:t xml:space="preserve"> </w:t>
+      </w:r>
+      <w:r>
+        <w:t xml:space="preserve">extend of the amount of subdivide information added. The less there are the </w:t>
       </w:r>
       <w:r>
         <w:t>fewer</w:t>
@@ -5570,7 +6294,31 @@
         <w:t xml:space="preserve"> pieces of distinct</w:t>
       </w:r>
       <w:r>
-        <w:t xml:space="preserve"> information means that there will be less granularity. An Example would be the Location_D with its 5 fields Venue, City, State, Country and All. The granularity is important as it allows for the types of queries that can be </w:t>
+        <w:t xml:space="preserve"> information means that there will be less granularity. An </w:t>
+      </w:r>
+      <w:r>
+        <w:t>e</w:t>
+      </w:r>
+      <w:r>
+        <w:t xml:space="preserve">xample would be the Location_D with its </w:t>
+      </w:r>
+      <w:r>
+        <w:rPr>
+          <w:color w:val="FF0000"/>
+          <w:highlight w:val="yellow"/>
+        </w:rPr>
+        <w:t>5 fields Venue, City, State, Country and All</w:t>
+      </w:r>
+      <w:r>
+        <w:t>.</w:t>
+      </w:r>
+    </w:p>
+    <w:p>
+      <w:pPr>
+        <w:jc w:val="both"/>
+      </w:pPr>
+      <w:r>
+        <w:t xml:space="preserve">The granularity is important as it allows for the types of queries that can be </w:t>
       </w:r>
       <w:r>
         <w:t>queried</w:t>
@@ -5582,16 +6330,37 @@
         <w:t xml:space="preserve"> </w:t>
       </w:r>
       <w:r>
-        <w:t xml:space="preserve">If there is high granularity then it means that there are less fields </w:t>
-      </w:r>
-      <w:r>
-        <w:t xml:space="preserve">of information and if there is less granularity then it means that there are a lot of fields and thus we can query in a more intelligent way. Not always it’s </w:t>
+        <w:t>If there are few granularities</w:t>
+      </w:r>
+      <w:r>
+        <w:t xml:space="preserve"> then it means that there are less fields </w:t>
+      </w:r>
+      <w:r>
+        <w:t>of information and if</w:t>
+      </w:r>
+      <w:r>
+        <w:t xml:space="preserve"> the </w:t>
+      </w:r>
+      <w:r>
+        <w:t>granularity</w:t>
+      </w:r>
+      <w:r>
+        <w:t xml:space="preserve"> is high</w:t>
+      </w:r>
+      <w:r>
+        <w:t xml:space="preserve"> then it means that there are a lot of fields and thus we can query in a more intelligent way. Not always it’s </w:t>
       </w:r>
       <w:r>
         <w:t xml:space="preserve">necessary </w:t>
       </w:r>
       <w:r>
-        <w:t xml:space="preserve">to have all the possible combinations of granularity for example on the time dimension we are not </w:t>
+        <w:t xml:space="preserve">to have all the possible combinations of granularity for example on the </w:t>
+      </w:r>
+      <w:r>
+        <w:t>T</w:t>
+      </w:r>
+      <w:r>
+        <w:t xml:space="preserve">ime dimension we are not </w:t>
       </w:r>
       <w:r>
         <w:t>interested</w:t>
@@ -5608,7 +6377,7 @@
         <w:jc w:val="both"/>
       </w:pPr>
       <w:r>
-        <w:t>The more dimension you have, the more information you can analysis through your queries and there for you can make a better decision. A fact table is the summary of the information gathered from all the other dimensions. The fact table can be filtered by location, time and any other relevant attributes from any dimension table.</w:t>
+        <w:t>A fact table is the summary of the information gathered from all the other dimensions. The fact table can be filtered by location, time and any other relevant attributes from any dimension table.</w:t>
       </w:r>
     </w:p>
     <w:p>
@@ -5616,10 +6385,26 @@
         <w:jc w:val="both"/>
       </w:pPr>
       <w:r>
-        <w:t>The numeric values in fact tables are divided into three categories:</w:t>
-      </w:r>
-      <w:r>
-        <w:t xml:space="preserve"> Additive</w:t>
+        <w:t xml:space="preserve">The numeric values in fact tables are divided into three </w:t>
+      </w:r>
+      <w:r>
+        <w:t xml:space="preserve">main </w:t>
+      </w:r>
+      <w:r>
+        <w:t>categories:</w:t>
+      </w:r>
+    </w:p>
+    <w:p>
+      <w:pPr>
+        <w:pStyle w:val="ListParagraph"/>
+        <w:numPr>
+          <w:ilvl w:val="0"/>
+          <w:numId w:val="36"/>
+        </w:numPr>
+        <w:jc w:val="both"/>
+      </w:pPr>
+      <w:r>
+        <w:t>Additive</w:t>
       </w:r>
       <w:r>
         <w:t>: These measures can be</w:t>
@@ -5630,9 +6415,16 @@
       <w:r>
         <w:t>table.</w:t>
       </w:r>
-      <w:r>
-        <w:t xml:space="preserve"> </w:t>
-      </w:r>
+    </w:p>
+    <w:p>
+      <w:pPr>
+        <w:pStyle w:val="ListParagraph"/>
+        <w:numPr>
+          <w:ilvl w:val="0"/>
+          <w:numId w:val="36"/>
+        </w:numPr>
+        <w:jc w:val="both"/>
+      </w:pPr>
       <w:r>
         <w:t xml:space="preserve">Semi </w:t>
       </w:r>
@@ -5643,7 +6435,42 @@
         <w:t>:</w:t>
       </w:r>
       <w:r>
-        <w:t xml:space="preserve"> These can be over some dimension but not all and the budget balance amounts are semi addictive as there are not over time. Non – Additive</w:t>
+        <w:t xml:space="preserve"> These can </w:t>
+      </w:r>
+      <w:r>
+        <w:t xml:space="preserve">sum </w:t>
+      </w:r>
+      <w:r>
+        <w:t>over some dimension</w:t>
+      </w:r>
+      <w:r>
+        <w:t>s</w:t>
+      </w:r>
+      <w:r>
+        <w:t xml:space="preserve"> but not all and the budget balance amounts are semi addictive as there are not over time.</w:t>
+      </w:r>
+    </w:p>
+    <w:p>
+      <w:pPr>
+        <w:pStyle w:val="ListParagraph"/>
+        <w:numPr>
+          <w:ilvl w:val="0"/>
+          <w:numId w:val="36"/>
+        </w:numPr>
+        <w:jc w:val="both"/>
+      </w:pPr>
+      <w:r>
+        <w:t>Non – Additive</w:t>
+      </w:r>
+      <w:r>
+        <w:t xml:space="preserve">: </w:t>
+      </w:r>
+      <w:r>
+        <w:rPr>
+          <w:color w:val="FF0000"/>
+          <w:highlight w:val="yellow"/>
+        </w:rPr>
+        <w:t>??</w:t>
       </w:r>
     </w:p>
     <w:p>
@@ -5718,6 +6545,7 @@
           <w:color w:val="FF0000"/>
           <w:szCs w:val="24"/>
         </w:rPr>
+        <w:lastRenderedPageBreak/>
         <w:t>Discuss and analyse the case/scripts below:</w:t>
       </w:r>
     </w:p>
@@ -6366,6 +7194,7 @@
           <w:szCs w:val="24"/>
           <w:lang w:eastAsia="en-GB"/>
         </w:rPr>
+        <w:lastRenderedPageBreak/>
         <w:t>create table time_dimension (</w:t>
       </w:r>
     </w:p>
@@ -6403,7 +7232,6 @@
           <w:szCs w:val="24"/>
           <w:lang w:eastAsia="en-GB"/>
         </w:rPr>
-        <w:lastRenderedPageBreak/>
         <w:tab/>
         <w:t>time_key</w:t>
       </w:r>
@@ -7747,6 +8575,7 @@
           <w:szCs w:val="24"/>
           <w:lang w:eastAsia="en-GB"/>
         </w:rPr>
+        <w:lastRenderedPageBreak/>
         <w:t xml:space="preserve">into which fiscal period this day fell </w:t>
       </w:r>
     </w:p>
@@ -7790,7 +8619,6 @@
           <w:szCs w:val="24"/>
           <w:lang w:eastAsia="en-GB"/>
         </w:rPr>
-        <w:lastRenderedPageBreak/>
         <w:t xml:space="preserve">If we want a report of sales by season, the query is straightforward: </w:t>
       </w:r>
     </w:p>
@@ -8821,6 +9649,7 @@
           <w:szCs w:val="24"/>
           <w:lang w:eastAsia="en-GB"/>
         </w:rPr>
+        <w:lastRenderedPageBreak/>
         <w:t>from sales_fact f, stores_dimension sd</w:t>
       </w:r>
     </w:p>
@@ -8895,7 +9724,6 @@
           <w:szCs w:val="24"/>
           <w:lang w:eastAsia="en-GB"/>
         </w:rPr>
-        <w:lastRenderedPageBreak/>
         <w:t>group by sd.city</w:t>
       </w:r>
     </w:p>
@@ -9155,7 +9983,7 @@
       <w:pPr>
         <w:pStyle w:val="Heading2"/>
       </w:pPr>
-      <w:bookmarkStart w:id="18" w:name="_Toc409542370"/>
+      <w:bookmarkStart w:id="18" w:name="_Toc409597409"/>
       <w:r>
         <w:t>3.4 The</w:t>
       </w:r>
@@ -9170,8 +9998,18 @@
         <w:rPr>
           <w:rStyle w:val="SubtleEmphasis"/>
           <w:i w:val="0"/>
-        </w:rPr>
-      </w:pPr>
+          <w:color w:val="FF0000"/>
+        </w:rPr>
+      </w:pPr>
+      <w:r>
+        <w:rPr>
+          <w:rStyle w:val="SubtleEmphasis"/>
+          <w:i w:val="0"/>
+          <w:color w:val="FF0000"/>
+          <w:highlight w:val="yellow"/>
+        </w:rPr>
+        <w:t>???</w:t>
+      </w:r>
     </w:p>
     <w:p>
       <w:pPr>
@@ -9180,7 +10018,7 @@
           <w:iCs/>
         </w:rPr>
       </w:pPr>
-      <w:bookmarkStart w:id="19" w:name="_Toc409542371"/>
+      <w:bookmarkStart w:id="19" w:name="_Toc409597410"/>
       <w:r>
         <w:rPr>
           <w:iCs/>
@@ -9205,6 +10043,7 @@
           <w:color w:val="000000"/>
         </w:rPr>
       </w:pPr>
+      <w:bookmarkStart w:id="20" w:name="_Toc409597411"/>
       <w:r>
         <w:rPr>
           <w:rStyle w:val="SubtleEmphasis"/>
@@ -9214,6 +10053,7 @@
         </w:rPr>
         <w:t>Data Extraction, Transformation and Loading (ETL)</w:t>
       </w:r>
+      <w:bookmarkEnd w:id="20"/>
     </w:p>
     <w:p>
       <w:pPr>
@@ -9266,6 +10106,15 @@
         </w:rPr>
         <w:t xml:space="preserve"> Data Warehouse  (DWs) purpose is to process and facilitate decision making processes. Therefore, the Extraction-Transformation-Loading (ELT) functionality is important to facilitate any query within complex computer systems. ETL processes are liable to extract data from operational data sources, transformation of these data, including normalization, and loading clean data back to DWs. That process is crucial component of DWs data flow as incorrect or misinterpreted data will lead to the inaccurate business decision, therefore data quality must be observed at its early stage of loading.  The design of ETL processes structured in 6 tasks:</w:t>
       </w:r>
+    </w:p>
+    <w:p>
+      <w:pPr>
+        <w:spacing w:after="80"/>
+        <w:jc w:val="both"/>
+        <w:rPr>
+          <w:rFonts w:cs="Arial"/>
+        </w:rPr>
+      </w:pPr>
     </w:p>
     <w:p>
       <w:pPr>
@@ -9402,6 +10251,7 @@
           <w:rFonts w:cs="Arial"/>
           <w:lang w:val="en-US"/>
         </w:rPr>
+        <w:lastRenderedPageBreak/>
         <w:t>Includes merging different operational sources for unique data loading.</w:t>
       </w:r>
     </w:p>
@@ -9540,7 +10390,6 @@
         <w:jc w:val="both"/>
         <w:rPr>
           <w:rFonts w:cs="Arial"/>
-          <w:b/>
         </w:rPr>
       </w:pPr>
       <w:r>
@@ -9555,6 +10404,18 @@
         <w:spacing w:after="80"/>
         <w:jc w:val="both"/>
         <w:rPr>
+          <w:rFonts w:cs="Arial"/>
+          <w:b/>
+        </w:rPr>
+      </w:pPr>
+      <w:bookmarkStart w:id="21" w:name="_GoBack"/>
+      <w:bookmarkEnd w:id="21"/>
+    </w:p>
+    <w:p>
+      <w:pPr>
+        <w:spacing w:after="80"/>
+        <w:jc w:val="both"/>
+        <w:rPr>
           <w:rFonts w:eastAsiaTheme="minorEastAsia" w:cs="Arial"/>
           <w:lang w:val="en-US"/>
         </w:rPr>
@@ -9609,16 +10470,6 @@
         </w:rPr>
         <w:t>Data quality problems are very significant: it has been estimated that poor quality customer data cost U.S. businesses $611 billion a year in postage, printing, and staff overhead.” Therefore the conceptual modeling of ETL processes is beneficial for running and maintaining Data Warehouse.</w:t>
       </w:r>
-    </w:p>
-    <w:p>
-      <w:pPr>
-        <w:spacing w:after="80"/>
-        <w:jc w:val="both"/>
-        <w:rPr>
-          <w:rFonts w:eastAsiaTheme="minorEastAsia" w:cs="Arial"/>
-          <w:lang w:val="en-US"/>
-        </w:rPr>
-      </w:pPr>
     </w:p>
     <w:p>
       <w:pPr>
@@ -9629,12 +10480,14 @@
           <w:lang w:val="en-US"/>
         </w:rPr>
       </w:pPr>
+      <w:bookmarkStart w:id="22" w:name="_Toc409597412"/>
       <w:r>
         <w:rPr>
           <w:lang w:val="en-US"/>
         </w:rPr>
         <w:t>Extraction Methods in DWs</w:t>
       </w:r>
+      <w:bookmarkEnd w:id="22"/>
     </w:p>
     <w:p>
       <w:pPr>
@@ -9992,7 +10845,16 @@
           <w:color w:val="1A1A1A"/>
           <w:lang w:val="en-US"/>
         </w:rPr>
-        <w:t>(contains generic format of outlined data, requires additional information for further managing),</w:t>
+        <w:t xml:space="preserve">(contains generic format of outlined data, requires additional information </w:t>
+      </w:r>
+      <w:r>
+        <w:rPr>
+          <w:rFonts w:eastAsiaTheme="minorEastAsia" w:cs="Arial"/>
+          <w:color w:val="1A1A1A"/>
+          <w:lang w:val="en-US"/>
+        </w:rPr>
+        <w:lastRenderedPageBreak/>
+        <w:t>for further managing),</w:t>
       </w:r>
     </w:p>
     <w:p>
@@ -10112,7 +10974,7 @@
           <w:color w:val="1A1A1A"/>
           <w:lang w:val="en-US"/>
         </w:rPr>
-        <w:t xml:space="preserve">(used to extract and transport large volumes of data </w:t>
+        <w:t>(used to extract and transport large volumes of data</w:t>
       </w:r>
       <w:r>
         <w:rPr>
@@ -10120,7 +10982,14 @@
           <w:color w:val="1A1A1A"/>
           <w:lang w:val="en-US"/>
         </w:rPr>
-        <w:lastRenderedPageBreak/>
+        <w:t xml:space="preserve"> </w:t>
+      </w:r>
+      <w:r>
+        <w:rPr>
+          <w:rFonts w:eastAsiaTheme="minorEastAsia" w:cs="Arial"/>
+          <w:color w:val="1A1A1A"/>
+          <w:lang w:val="en-US"/>
+        </w:rPr>
         <w:t xml:space="preserve">between Oracle databases), </w:t>
       </w:r>
       <w:r>
@@ -10175,13 +11044,907 @@
     </w:p>
     <w:p>
       <w:pPr>
+        <w:pStyle w:val="Heading1"/>
+      </w:pPr>
+      <w:bookmarkStart w:id="23" w:name="_Toc409597413"/>
+      <w:r>
+        <w:t xml:space="preserve">5. </w:t>
+      </w:r>
+      <w:r>
+        <w:t>O</w:t>
+      </w:r>
+      <w:r>
+        <w:t>LAP</w:t>
+      </w:r>
+      <w:bookmarkEnd w:id="23"/>
+    </w:p>
+    <w:p>
+      <w:pPr>
+        <w:jc w:val="both"/>
+      </w:pPr>
+      <w:r>
+        <w:t xml:space="preserve">To analyse </w:t>
+      </w:r>
+      <w:r>
+        <w:t>Middlesex University’s</w:t>
+      </w:r>
+      <w:r>
+        <w:t xml:space="preserve"> data mart and the information held within </w:t>
+      </w:r>
+      <w:r>
+        <w:t>the team has chosen to use O</w:t>
+      </w:r>
+      <w:r>
+        <w:t xml:space="preserve">nline </w:t>
+      </w:r>
+      <w:r>
+        <w:t>A</w:t>
+      </w:r>
+      <w:r>
+        <w:t xml:space="preserve">nalytical </w:t>
+      </w:r>
+      <w:r>
+        <w:t>P</w:t>
+      </w:r>
+      <w:r>
+        <w:t>rocessing</w:t>
+      </w:r>
+      <w:r>
+        <w:t xml:space="preserve"> (OLAP) technology</w:t>
+      </w:r>
+      <w:r>
+        <w:t xml:space="preserve">, </w:t>
+      </w:r>
+      <w:r>
+        <w:t>this</w:t>
+      </w:r>
+      <w:r>
+        <w:t xml:space="preserve"> technology allows the university to run queries on the data that would normally take far too long to run manually and be too complex. </w:t>
+      </w:r>
+      <w:r>
+        <w:t xml:space="preserve">In addition, </w:t>
+      </w:r>
+      <w:r>
+        <w:t xml:space="preserve">the university </w:t>
+      </w:r>
+      <w:r>
+        <w:t xml:space="preserve">will also be able </w:t>
+      </w:r>
+      <w:r>
+        <w:t>to gather information that can be utilized in strategic planning, answering various questions and business problems.</w:t>
+      </w:r>
+    </w:p>
+    <w:p>
+      <w:pPr>
+        <w:jc w:val="both"/>
+      </w:pPr>
+      <w:r>
+        <w:t xml:space="preserve">OLAP </w:t>
+      </w:r>
+      <w:r>
+        <w:t xml:space="preserve">is also referred as “Data Cube” and </w:t>
+      </w:r>
+      <w:r>
+        <w:t>allows access to older and current data so that users can execute analytical queries. OLAP cubes normally have 3 visual dimensions, but</w:t>
+      </w:r>
+      <w:r>
+        <w:t xml:space="preserve"> in theory there isn’t any official limit of dimensions</w:t>
+      </w:r>
+      <w:r>
+        <w:t xml:space="preserve">. </w:t>
+      </w:r>
+      <w:r>
+        <w:t>OLAP’s approach</w:t>
+      </w:r>
+      <w:r>
+        <w:t xml:space="preserve"> main focus is acquiring, consolidating, and condense the enormous amount of data records that are produces. </w:t>
+      </w:r>
+      <w:r>
+        <w:t xml:space="preserve">There are many </w:t>
+      </w:r>
+      <w:r>
+        <w:t xml:space="preserve">different types of operations that will </w:t>
+      </w:r>
+      <w:r>
+        <w:t xml:space="preserve">be </w:t>
+      </w:r>
+      <w:r>
+        <w:t>cover</w:t>
+      </w:r>
+      <w:r>
+        <w:t>ed</w:t>
+      </w:r>
+      <w:r>
+        <w:t xml:space="preserve"> in the next few paragraphs that allow the technology to analyse the data, </w:t>
+      </w:r>
+      <w:r>
+        <w:t xml:space="preserve">and </w:t>
+      </w:r>
+      <w:r>
+        <w:t>then organizes the data in user-friendly graphical representations so that it can be easily understood.</w:t>
+      </w:r>
+    </w:p>
+    <w:p>
+      <w:pPr>
+        <w:pStyle w:val="Heading2"/>
+      </w:pPr>
+      <w:bookmarkStart w:id="24" w:name="_Toc409597414"/>
+      <w:r>
+        <w:t>Different OLAP Techniques</w:t>
+      </w:r>
+      <w:bookmarkEnd w:id="24"/>
+    </w:p>
+    <w:p>
+      <w:pPr>
+        <w:pStyle w:val="Heading3"/>
+      </w:pPr>
+      <w:bookmarkStart w:id="25" w:name="_Toc409597415"/>
+      <w:r>
+        <w:t>MOLAP</w:t>
+      </w:r>
+      <w:bookmarkEnd w:id="25"/>
+    </w:p>
+    <w:p>
+      <w:pPr>
+        <w:jc w:val="both"/>
+      </w:pPr>
+      <w:r>
+        <w:t>MOLAP or multi-dimensional OLAP is one of two techniques that are most widely used to analyse multidimensional cubes that house data. In comparison to the other technique used MOLAP differs slightly in the sense that in some application not all MOLAP requires pre-computed and allocation of information into the cube that it is managing. With this being said this leads to one of the advantages of MOLAP, which is that it allows the data to be queried faster because the data is already optimized. MOLAP however is a very expensive technology; this is one of its disadvantages</w:t>
+      </w:r>
+      <w:r>
+        <w:t>.</w:t>
+      </w:r>
+    </w:p>
+    <w:p>
+      <w:pPr>
+        <w:pStyle w:val="Heading3"/>
+      </w:pPr>
+      <w:bookmarkStart w:id="26" w:name="_Toc409597416"/>
+      <w:r>
+        <w:t>ROLAP</w:t>
+      </w:r>
+      <w:bookmarkEnd w:id="26"/>
+    </w:p>
+    <w:p>
+      <w:pPr>
+        <w:jc w:val="both"/>
+      </w:pPr>
+      <w:r>
+        <w:t xml:space="preserve">ROLAP or </w:t>
+      </w:r>
+      <w:r>
+        <w:t>R</w:t>
+      </w:r>
+      <w:r>
+        <w:t>elational OLAP is significantly different from MOLAP. In the sense that where MOLAP requires pre-computed and stored information to analyse the data cubes, ROLAP does not. ROLAP is generally used for large data sets as its performance it much slower than MOLAP. ROLAP access data in relational databases and then uses SQL queries to calculate, this is also only performed when the</w:t>
+      </w:r>
+      <w:r>
+        <w:t xml:space="preserve"> user requires the information.</w:t>
+      </w:r>
+    </w:p>
+    <w:p>
+      <w:pPr>
+        <w:pStyle w:val="Heading3"/>
+      </w:pPr>
+      <w:bookmarkStart w:id="27" w:name="_Toc409597417"/>
+      <w:r>
+        <w:t>HOLAP</w:t>
+      </w:r>
+      <w:bookmarkEnd w:id="27"/>
+    </w:p>
+    <w:p>
+      <w:pPr>
+        <w:jc w:val="both"/>
+      </w:pPr>
+      <w:r>
+        <w:t>Hybrid OLAP</w:t>
+      </w:r>
+      <w:r>
+        <w:t xml:space="preserve"> (</w:t>
+      </w:r>
+      <w:r>
+        <w:t>HOLAP</w:t>
+      </w:r>
+      <w:r>
+        <w:t>)</w:t>
+      </w:r>
+      <w:r>
+        <w:t xml:space="preserve"> is a combination of the above three OLAP, ROLAP, and MOLAP. HOLAP stores the relational database in the ROLAP format, whilst keeping the aggregated data in a multidimensional table in the MOLAP format. This then allows a faster processing time for queries and on the other hand a fast response time for querying detailed data in ROLAP at a fast response rate. The advantage of HOLAP is smaller cubes for faster response times.</w:t>
+      </w:r>
+    </w:p>
+    <w:p>
+      <w:pPr>
+        <w:pStyle w:val="Heading2"/>
+      </w:pPr>
+      <w:bookmarkStart w:id="28" w:name="_Toc409597418"/>
+      <w:r>
+        <w:lastRenderedPageBreak/>
+        <w:t>Definitions</w:t>
+      </w:r>
+      <w:bookmarkEnd w:id="28"/>
+    </w:p>
+    <w:p>
+      <w:pPr>
+        <w:pStyle w:val="Heading3"/>
+      </w:pPr>
+      <w:bookmarkStart w:id="29" w:name="_Toc409597419"/>
+      <w:r>
+        <w:t>Slicing</w:t>
+      </w:r>
+      <w:bookmarkEnd w:id="29"/>
+    </w:p>
+    <w:p>
+      <w:pPr>
+        <w:jc w:val="both"/>
+      </w:pPr>
+      <w:r>
+        <w:t>Slicing</w:t>
+      </w:r>
+      <w:r>
+        <w:t xml:space="preserve"> allows a user to take a multidimensional view and turn it into a 2d view that can show data along one slice or side of a layer. Th</w:t>
+      </w:r>
+      <w:r>
+        <w:t>is</w:t>
+      </w:r>
+      <w:r>
+        <w:t xml:space="preserve"> allows the users to go through specific cubes of data along that slice for detailed analysis.</w:t>
+      </w:r>
+    </w:p>
+    <w:p>
+      <w:pPr>
+        <w:jc w:val="both"/>
+      </w:pPr>
+    </w:p>
+    <w:p>
+      <w:pPr>
+        <w:keepNext/>
+        <w:spacing w:line="360" w:lineRule="auto"/>
+      </w:pPr>
+      <w:r>
+        <w:rPr>
+          <w:noProof/>
+        </w:rPr>
+        <mc:AlternateContent>
+          <mc:Choice Requires="wps">
+            <w:drawing>
+              <wp:anchor distT="0" distB="0" distL="114300" distR="114300" simplePos="0" relativeHeight="251668480" behindDoc="0" locked="0" layoutInCell="1" allowOverlap="1" wp14:anchorId="0F851271" wp14:editId="74BFCD1C">
+                <wp:simplePos x="0" y="0"/>
+                <wp:positionH relativeFrom="column">
+                  <wp:posOffset>3048000</wp:posOffset>
+                </wp:positionH>
+                <wp:positionV relativeFrom="paragraph">
+                  <wp:posOffset>2121535</wp:posOffset>
+                </wp:positionV>
+                <wp:extent cx="2679700" cy="635"/>
+                <wp:effectExtent l="0" t="0" r="0" b="0"/>
+                <wp:wrapSquare wrapText="bothSides"/>
+                <wp:docPr id="8" name="Text Box 8"/>
+                <wp:cNvGraphicFramePr/>
+                <a:graphic xmlns:a="http://schemas.openxmlformats.org/drawingml/2006/main">
+                  <a:graphicData uri="http://schemas.microsoft.com/office/word/2010/wordprocessingShape">
+                    <wps:wsp>
+                      <wps:cNvSpPr txBox="1"/>
+                      <wps:spPr>
+                        <a:xfrm>
+                          <a:off x="0" y="0"/>
+                          <a:ext cx="2679700" cy="635"/>
+                        </a:xfrm>
+                        <a:prstGeom prst="rect">
+                          <a:avLst/>
+                        </a:prstGeom>
+                        <a:solidFill>
+                          <a:prstClr val="white"/>
+                        </a:solidFill>
+                        <a:ln>
+                          <a:noFill/>
+                        </a:ln>
+                        <a:effectLst/>
+                      </wps:spPr>
+                      <wps:txbx>
+                        <w:txbxContent>
+                          <w:p>
+                            <w:pPr>
+                              <w:pStyle w:val="Caption"/>
+                              <w:rPr>
+                                <w:noProof/>
+                              </w:rPr>
+                            </w:pPr>
+                            <w:r>
+                              <w:t xml:space="preserve">Figure </w:t>
+                            </w:r>
+                            <w:fldSimple w:instr=" SEQ Figure \* ARABIC ">
+                              <w:r>
+                                <w:rPr>
+                                  <w:noProof/>
+                                </w:rPr>
+                                <w:t>2</w:t>
+                              </w:r>
+                            </w:fldSimple>
+                            <w:r>
+                              <w:t xml:space="preserve"> - </w:t>
+                            </w:r>
+                            <w:r>
+                              <w:t>This picture shows a vertical Slice</w:t>
+                            </w:r>
+                          </w:p>
+                        </w:txbxContent>
+                      </wps:txbx>
+                      <wps:bodyPr rot="0" spcFirstLastPara="0" vertOverflow="overflow" horzOverflow="overflow" vert="horz" wrap="square" lIns="0" tIns="0" rIns="0" bIns="0" numCol="1" spcCol="0" rtlCol="0" fromWordArt="0" anchor="t" anchorCtr="0" forceAA="0" compatLnSpc="1">
+                        <a:prstTxWarp prst="textNoShape">
+                          <a:avLst/>
+                        </a:prstTxWarp>
+                        <a:spAutoFit/>
+                      </wps:bodyPr>
+                    </wps:wsp>
+                  </a:graphicData>
+                </a:graphic>
+              </wp:anchor>
+            </w:drawing>
+          </mc:Choice>
+          <mc:Fallback>
+            <w:pict>
+              <v:shapetype w14:anchorId="0F851271" id="_x0000_t202" coordsize="21600,21600" o:spt="202" path="m,l,21600r21600,l21600,xe">
+                <v:stroke joinstyle="miter"/>
+                <v:path gradientshapeok="t" o:connecttype="rect"/>
+              </v:shapetype>
+              <v:shape id="Text Box 8" o:spid="_x0000_s1026" type="#_x0000_t202" style="position:absolute;margin-left:240pt;margin-top:167.05pt;width:211pt;height:.05pt;z-index:251668480;visibility:visible;mso-wrap-style:square;mso-wrap-distance-left:9pt;mso-wrap-distance-top:0;mso-wrap-distance-right:9pt;mso-wrap-distance-bottom:0;mso-position-horizontal:absolute;mso-position-horizontal-relative:text;mso-position-vertical:absolute;mso-position-vertical-relative:text;v-text-anchor:top" o:gfxdata="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" stroked="f">
+                <v:textbox style="mso-fit-shape-to-text:t" inset="0,0,0,0">
+                  <w:txbxContent>
+                    <w:p>
+                      <w:pPr>
+                        <w:pStyle w:val="Caption"/>
+                        <w:rPr>
+                          <w:noProof/>
+                        </w:rPr>
+                      </w:pPr>
+                      <w:r>
+                        <w:t xml:space="preserve">Figure </w:t>
+                      </w:r>
+                      <w:fldSimple w:instr=" SEQ Figure \* ARABIC ">
+                        <w:r>
+                          <w:rPr>
+                            <w:noProof/>
+                          </w:rPr>
+                          <w:t>2</w:t>
+                        </w:r>
+                      </w:fldSimple>
+                      <w:r>
+                        <w:t xml:space="preserve"> - </w:t>
+                      </w:r>
+                      <w:r>
+                        <w:t>This picture shows a vertical Slice</w:t>
+                      </w:r>
+                    </w:p>
+                  </w:txbxContent>
+                </v:textbox>
+                <w10:wrap type="square"/>
+              </v:shape>
+            </w:pict>
+          </mc:Fallback>
+        </mc:AlternateContent>
+      </w:r>
+      <w:r>
+        <w:rPr>
+          <w:noProof/>
+          <w:lang w:eastAsia="en-GB"/>
+        </w:rPr>
+        <w:drawing>
+          <wp:anchor distT="0" distB="0" distL="114300" distR="114300" simplePos="0" relativeHeight="251662336" behindDoc="0" locked="0" layoutInCell="1" allowOverlap="1" wp14:anchorId="39EDEDE4" wp14:editId="37658774">
+            <wp:simplePos x="0" y="0"/>
+            <wp:positionH relativeFrom="column">
+              <wp:posOffset>3048000</wp:posOffset>
+            </wp:positionH>
+            <wp:positionV relativeFrom="paragraph">
+              <wp:posOffset>9525</wp:posOffset>
+            </wp:positionV>
+            <wp:extent cx="2679826" cy="2054860"/>
+            <wp:effectExtent l="0" t="0" r="6350" b="2540"/>
+            <wp:wrapSquare wrapText="bothSides"/>
+            <wp:docPr id="4" name="Picture 4"/>
+            <wp:cNvGraphicFramePr>
+              <a:graphicFrameLocks xmlns:a="http://schemas.openxmlformats.org/drawingml/2006/main" noChangeAspect="1"/>
+            </wp:cNvGraphicFramePr>
+            <a:graphic xmlns:a="http://schemas.openxmlformats.org/drawingml/2006/main">
+              <a:graphicData uri="http://schemas.openxmlformats.org/drawingml/2006/picture">
+                <pic:pic xmlns:pic="http://schemas.openxmlformats.org/drawingml/2006/picture">
+                  <pic:nvPicPr>
+                    <pic:cNvPr id="0" name="Screen Shot 2015-01-21 at 00.48.21.png"/>
+                    <pic:cNvPicPr/>
+                  </pic:nvPicPr>
+                  <pic:blipFill>
+                    <a:blip r:embed="rId15">
+                      <a:extLst>
+                        <a:ext uri="{28A0092B-C50C-407E-A947-70E740481C1C}">
+                          <a14:useLocalDpi xmlns:a14="http://schemas.microsoft.com/office/drawing/2010/main" val="0"/>
+                        </a:ext>
+                      </a:extLst>
+                    </a:blip>
+                    <a:stretch>
+                      <a:fillRect/>
+                    </a:stretch>
+                  </pic:blipFill>
+                  <pic:spPr>
+                    <a:xfrm>
+                      <a:off x="0" y="0"/>
+                      <a:ext cx="2679826" cy="2054860"/>
+                    </a:xfrm>
+                    <a:prstGeom prst="rect">
+                      <a:avLst/>
+                    </a:prstGeom>
+                  </pic:spPr>
+                </pic:pic>
+              </a:graphicData>
+            </a:graphic>
+            <wp14:sizeRelH relativeFrom="page">
+              <wp14:pctWidth>0</wp14:pctWidth>
+            </wp14:sizeRelH>
+            <wp14:sizeRelV relativeFrom="page">
+              <wp14:pctHeight>0</wp14:pctHeight>
+            </wp14:sizeRelV>
+          </wp:anchor>
+        </w:drawing>
+      </w:r>
+      <w:r>
+        <w:rPr>
+          <w:noProof/>
+        </w:rPr>
+        <mc:AlternateContent>
+          <mc:Choice Requires="wps">
+            <w:drawing>
+              <wp:anchor distT="0" distB="0" distL="114300" distR="114300" simplePos="0" relativeHeight="251665408" behindDoc="0" locked="0" layoutInCell="1" allowOverlap="1" wp14:anchorId="4F069279" wp14:editId="4E107BD9">
+                <wp:simplePos x="0" y="0"/>
+                <wp:positionH relativeFrom="column">
+                  <wp:posOffset>0</wp:posOffset>
+                </wp:positionH>
+                <wp:positionV relativeFrom="paragraph">
+                  <wp:posOffset>2193290</wp:posOffset>
+                </wp:positionV>
+                <wp:extent cx="2576830" cy="635"/>
+                <wp:effectExtent l="0" t="0" r="0" b="0"/>
+                <wp:wrapSquare wrapText="bothSides"/>
+                <wp:docPr id="7" name="Text Box 7"/>
+                <wp:cNvGraphicFramePr/>
+                <a:graphic xmlns:a="http://schemas.openxmlformats.org/drawingml/2006/main">
+                  <a:graphicData uri="http://schemas.microsoft.com/office/word/2010/wordprocessingShape">
+                    <wps:wsp>
+                      <wps:cNvSpPr txBox="1"/>
+                      <wps:spPr>
+                        <a:xfrm>
+                          <a:off x="0" y="0"/>
+                          <a:ext cx="2576830" cy="635"/>
+                        </a:xfrm>
+                        <a:prstGeom prst="rect">
+                          <a:avLst/>
+                        </a:prstGeom>
+                        <a:solidFill>
+                          <a:prstClr val="white"/>
+                        </a:solidFill>
+                        <a:ln>
+                          <a:noFill/>
+                        </a:ln>
+                        <a:effectLst/>
+                      </wps:spPr>
+                      <wps:txbx>
+                        <w:txbxContent>
+                          <w:p>
+                            <w:pPr>
+                              <w:pStyle w:val="Caption"/>
+                              <w:rPr>
+                                <w:noProof/>
+                              </w:rPr>
+                            </w:pPr>
+                            <w:r>
+                              <w:t xml:space="preserve">Figure </w:t>
+                            </w:r>
+                            <w:fldSimple w:instr=" SEQ Figure \* ARABIC ">
+                              <w:r>
+                                <w:rPr>
+                                  <w:noProof/>
+                                </w:rPr>
+                                <w:t>3</w:t>
+                              </w:r>
+                            </w:fldSimple>
+                            <w:r>
+                              <w:t xml:space="preserve"> - This picture shows a horizontal slice</w:t>
+                            </w:r>
+                          </w:p>
+                        </w:txbxContent>
+                      </wps:txbx>
+                      <wps:bodyPr rot="0" spcFirstLastPara="0" vertOverflow="overflow" horzOverflow="overflow" vert="horz" wrap="square" lIns="0" tIns="0" rIns="0" bIns="0" numCol="1" spcCol="0" rtlCol="0" fromWordArt="0" anchor="t" anchorCtr="0" forceAA="0" compatLnSpc="1">
+                        <a:prstTxWarp prst="textNoShape">
+                          <a:avLst/>
+                        </a:prstTxWarp>
+                        <a:spAutoFit/>
+                      </wps:bodyPr>
+                    </wps:wsp>
+                  </a:graphicData>
+                </a:graphic>
+              </wp:anchor>
+            </w:drawing>
+          </mc:Choice>
+          <mc:Fallback>
+            <w:pict>
+              <v:shape w14:anchorId="4F069279" id="Text Box 7" o:spid="_x0000_s1027" type="#_x0000_t202" style="position:absolute;margin-left:0;margin-top:172.7pt;width:202.9pt;height:.05pt;z-index:251665408;visibility:visible;mso-wrap-style:square;mso-wrap-distance-left:9pt;mso-wrap-distance-top:0;mso-wrap-distance-right:9pt;mso-wrap-distance-bottom:0;mso-position-horizontal:absolute;mso-position-horizontal-relative:text;mso-position-vertical:absolute;mso-position-vertical-relative:text;v-text-anchor:top" o:gfxdata="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" stroked="f">
+                <v:textbox style="mso-fit-shape-to-text:t" inset="0,0,0,0">
+                  <w:txbxContent>
+                    <w:p>
+                      <w:pPr>
+                        <w:pStyle w:val="Caption"/>
+                        <w:rPr>
+                          <w:noProof/>
+                        </w:rPr>
+                      </w:pPr>
+                      <w:r>
+                        <w:t xml:space="preserve">Figure </w:t>
+                      </w:r>
+                      <w:fldSimple w:instr=" SEQ Figure \* ARABIC ">
+                        <w:r>
+                          <w:rPr>
+                            <w:noProof/>
+                          </w:rPr>
+                          <w:t>3</w:t>
+                        </w:r>
+                      </w:fldSimple>
+                      <w:r>
+                        <w:t xml:space="preserve"> - This picture shows a horizontal slice</w:t>
+                      </w:r>
+                    </w:p>
+                  </w:txbxContent>
+                </v:textbox>
+                <w10:wrap type="square"/>
+              </v:shape>
+            </w:pict>
+          </mc:Fallback>
+        </mc:AlternateContent>
+      </w:r>
+      <w:r>
+        <w:rPr>
+          <w:noProof/>
+          <w:lang w:eastAsia="en-GB"/>
+        </w:rPr>
+        <w:drawing>
+          <wp:anchor distT="0" distB="0" distL="114300" distR="114300" simplePos="0" relativeHeight="251650048" behindDoc="0" locked="0" layoutInCell="1" allowOverlap="1" wp14:anchorId="3142988B" wp14:editId="3460B1CA">
+            <wp:simplePos x="0" y="0"/>
+            <wp:positionH relativeFrom="column">
+              <wp:posOffset>0</wp:posOffset>
+            </wp:positionH>
+            <wp:positionV relativeFrom="paragraph">
+              <wp:posOffset>0</wp:posOffset>
+            </wp:positionV>
+            <wp:extent cx="2576830" cy="2136140"/>
+            <wp:effectExtent l="0" t="0" r="0" b="0"/>
+            <wp:wrapSquare wrapText="bothSides"/>
+            <wp:docPr id="2" name="Picture 2"/>
+            <wp:cNvGraphicFramePr>
+              <a:graphicFrameLocks xmlns:a="http://schemas.openxmlformats.org/drawingml/2006/main" noChangeAspect="1"/>
+            </wp:cNvGraphicFramePr>
+            <a:graphic xmlns:a="http://schemas.openxmlformats.org/drawingml/2006/main">
+              <a:graphicData uri="http://schemas.openxmlformats.org/drawingml/2006/picture">
+                <pic:pic xmlns:pic="http://schemas.openxmlformats.org/drawingml/2006/picture">
+                  <pic:nvPicPr>
+                    <pic:cNvPr id="0" name="Screen Shot 2015-01-21 at 00.46.38.png"/>
+                    <pic:cNvPicPr/>
+                  </pic:nvPicPr>
+                  <pic:blipFill>
+                    <a:blip r:embed="rId16">
+                      <a:extLst>
+                        <a:ext uri="{28A0092B-C50C-407E-A947-70E740481C1C}">
+                          <a14:useLocalDpi xmlns:a14="http://schemas.microsoft.com/office/drawing/2010/main" val="0"/>
+                        </a:ext>
+                      </a:extLst>
+                    </a:blip>
+                    <a:stretch>
+                      <a:fillRect/>
+                    </a:stretch>
+                  </pic:blipFill>
+                  <pic:spPr>
+                    <a:xfrm>
+                      <a:off x="0" y="0"/>
+                      <a:ext cx="2576830" cy="2136140"/>
+                    </a:xfrm>
+                    <a:prstGeom prst="rect">
+                      <a:avLst/>
+                    </a:prstGeom>
+                  </pic:spPr>
+                </pic:pic>
+              </a:graphicData>
+            </a:graphic>
+            <wp14:sizeRelH relativeFrom="page">
+              <wp14:pctWidth>0</wp14:pctWidth>
+            </wp14:sizeRelH>
+            <wp14:sizeRelV relativeFrom="page">
+              <wp14:pctHeight>0</wp14:pctHeight>
+            </wp14:sizeRelV>
+          </wp:anchor>
+        </w:drawing>
+      </w:r>
+    </w:p>
+    <w:p>
+      <w:pPr>
+        <w:pStyle w:val="Caption"/>
+      </w:pPr>
+    </w:p>
+    <w:p>
+      <w:pPr>
+        <w:pStyle w:val="Caption"/>
+      </w:pPr>
+    </w:p>
+    <w:p>
+      <w:pPr>
+        <w:pStyle w:val="Caption"/>
+      </w:pPr>
+    </w:p>
+    <w:p>
+      <w:pPr>
+        <w:pStyle w:val="Caption"/>
+      </w:pPr>
+    </w:p>
+    <w:p>
+      <w:pPr>
+        <w:pStyle w:val="Caption"/>
+      </w:pPr>
+    </w:p>
+    <w:p>
+      <w:pPr>
+        <w:pStyle w:val="Caption"/>
+      </w:pPr>
+    </w:p>
+    <w:p>
+      <w:pPr>
+        <w:pStyle w:val="Caption"/>
+      </w:pPr>
+    </w:p>
+    <w:p/>
+    <w:p>
+      <w:pPr>
+        <w:pStyle w:val="Heading3"/>
+      </w:pPr>
+      <w:bookmarkStart w:id="30" w:name="_Toc409597420"/>
+      <w:r>
+        <w:t>Dicing</w:t>
+      </w:r>
+      <w:bookmarkEnd w:id="30"/>
+    </w:p>
+    <w:p>
+      <w:pPr>
+        <w:jc w:val="both"/>
+      </w:pPr>
+      <w:r>
+        <w:t>Dicing</w:t>
+      </w:r>
+      <w:r>
+        <w:t xml:space="preserve"> </w:t>
+      </w:r>
+      <w:r>
+        <w:t>is very similar to slicing where is allows the user to examine a row of data, but dicing differs in the sense where slicing allows you to look down a slice of data. Dicing allows the user to look at much more detail and look at every cube or cubes in any row or column.</w:t>
+      </w:r>
+    </w:p>
+    <w:p/>
+    <w:p>
+      <w:pPr>
+        <w:keepNext/>
+        <w:jc w:val="center"/>
+      </w:pPr>
+      <w:r>
+        <w:rPr>
+          <w:noProof/>
+          <w:lang w:eastAsia="en-GB"/>
+        </w:rPr>
+        <w:drawing>
+          <wp:inline distT="0" distB="0" distL="0" distR="0" wp14:anchorId="47489522" wp14:editId="17437463">
+            <wp:extent cx="4012565" cy="2833935"/>
+            <wp:effectExtent l="0" t="0" r="6985" b="5080"/>
+            <wp:docPr id="5" name="Picture 5"/>
+            <wp:cNvGraphicFramePr>
+              <a:graphicFrameLocks xmlns:a="http://schemas.openxmlformats.org/drawingml/2006/main" noChangeAspect="1"/>
+            </wp:cNvGraphicFramePr>
+            <a:graphic xmlns:a="http://schemas.openxmlformats.org/drawingml/2006/main">
+              <a:graphicData uri="http://schemas.openxmlformats.org/drawingml/2006/picture">
+                <pic:pic xmlns:pic="http://schemas.openxmlformats.org/drawingml/2006/picture">
+                  <pic:nvPicPr>
+                    <pic:cNvPr id="0" name="Screen Shot 2015-01-21 at 00.53.05.png"/>
+                    <pic:cNvPicPr/>
+                  </pic:nvPicPr>
+                  <pic:blipFill>
+                    <a:blip r:embed="rId17">
+                      <a:extLst>
+                        <a:ext uri="{28A0092B-C50C-407E-A947-70E740481C1C}">
+                          <a14:useLocalDpi xmlns:a14="http://schemas.microsoft.com/office/drawing/2010/main" val="0"/>
+                        </a:ext>
+                      </a:extLst>
+                    </a:blip>
+                    <a:stretch>
+                      <a:fillRect/>
+                    </a:stretch>
+                  </pic:blipFill>
+                  <pic:spPr>
+                    <a:xfrm>
+                      <a:off x="0" y="0"/>
+                      <a:ext cx="4019472" cy="2838813"/>
+                    </a:xfrm>
+                    <a:prstGeom prst="rect">
+                      <a:avLst/>
+                    </a:prstGeom>
+                  </pic:spPr>
+                </pic:pic>
+              </a:graphicData>
+            </a:graphic>
+          </wp:inline>
+        </w:drawing>
+      </w:r>
+    </w:p>
+    <w:p>
+      <w:pPr>
+        <w:pStyle w:val="Caption"/>
+        <w:jc w:val="center"/>
+      </w:pPr>
+      <w:r>
+        <w:t xml:space="preserve">Figure </w:t>
+      </w:r>
+      <w:fldSimple w:instr=" SEQ Figure \* ARABIC ">
+        <w:r>
+          <w:rPr>
+            <w:noProof/>
+          </w:rPr>
+          <w:t>4</w:t>
+        </w:r>
+      </w:fldSimple>
+      <w:r>
+        <w:t xml:space="preserve"> - </w:t>
+      </w:r>
+      <w:r>
+        <w:t>The above diagram shows dicing</w:t>
+      </w:r>
+    </w:p>
+    <w:p>
+      <w:pPr>
+        <w:spacing w:line="360" w:lineRule="auto"/>
+        <w:rPr>
+          <w:rFonts w:cs="Times"/>
+          <w:u w:val="single"/>
+        </w:rPr>
+      </w:pPr>
+    </w:p>
+    <w:p>
+      <w:pPr>
+        <w:pStyle w:val="Heading3"/>
+      </w:pPr>
+      <w:bookmarkStart w:id="31" w:name="_Toc409597421"/>
+      <w:r>
+        <w:lastRenderedPageBreak/>
+        <w:t>D</w:t>
+      </w:r>
+      <w:bookmarkEnd w:id="31"/>
+      <w:r>
+        <w:t>rill Down/Up</w:t>
+      </w:r>
+    </w:p>
+    <w:p>
+      <w:pPr>
+        <w:jc w:val="both"/>
+      </w:pPr>
+      <w:r>
+        <w:t>T</w:t>
+      </w:r>
+      <w:r>
+        <w:t>o drill up/down is a</w:t>
+      </w:r>
+      <w:r>
+        <w:t>n analytic</w:t>
+      </w:r>
+      <w:r>
+        <w:t xml:space="preserve"> technique where the user will drill up to find data that is most summarized and drill down for data most detailed.</w:t>
+      </w:r>
+    </w:p>
+    <w:p>
+      <w:pPr>
+        <w:keepNext/>
+        <w:jc w:val="center"/>
+      </w:pPr>
+      <w:r>
+        <w:rPr>
+          <w:noProof/>
+          <w:lang w:eastAsia="en-GB"/>
+        </w:rPr>
+        <w:drawing>
+          <wp:inline distT="0" distB="0" distL="0" distR="0" wp14:anchorId="55E1952F" wp14:editId="4A251247">
+            <wp:extent cx="5270500" cy="1831340"/>
+            <wp:effectExtent l="0" t="0" r="12700" b="0"/>
+            <wp:docPr id="6" name="Picture 6"/>
+            <wp:cNvGraphicFramePr>
+              <a:graphicFrameLocks xmlns:a="http://schemas.openxmlformats.org/drawingml/2006/main" noChangeAspect="1"/>
+            </wp:cNvGraphicFramePr>
+            <a:graphic xmlns:a="http://schemas.openxmlformats.org/drawingml/2006/main">
+              <a:graphicData uri="http://schemas.openxmlformats.org/drawingml/2006/picture">
+                <pic:pic xmlns:pic="http://schemas.openxmlformats.org/drawingml/2006/picture">
+                  <pic:nvPicPr>
+                    <pic:cNvPr id="0" name="Screen Shot 2015-01-21 at 00.58.16.png"/>
+                    <pic:cNvPicPr/>
+                  </pic:nvPicPr>
+                  <pic:blipFill>
+                    <a:blip r:embed="rId18">
+                      <a:extLst>
+                        <a:ext uri="{28A0092B-C50C-407E-A947-70E740481C1C}">
+                          <a14:useLocalDpi xmlns:a14="http://schemas.microsoft.com/office/drawing/2010/main" val="0"/>
+                        </a:ext>
+                      </a:extLst>
+                    </a:blip>
+                    <a:stretch>
+                      <a:fillRect/>
+                    </a:stretch>
+                  </pic:blipFill>
+                  <pic:spPr>
+                    <a:xfrm>
+                      <a:off x="0" y="0"/>
+                      <a:ext cx="5270500" cy="1831340"/>
+                    </a:xfrm>
+                    <a:prstGeom prst="rect">
+                      <a:avLst/>
+                    </a:prstGeom>
+                  </pic:spPr>
+                </pic:pic>
+              </a:graphicData>
+            </a:graphic>
+          </wp:inline>
+        </w:drawing>
+      </w:r>
+    </w:p>
+    <w:p>
+      <w:pPr>
+        <w:pStyle w:val="Caption"/>
+        <w:jc w:val="center"/>
+      </w:pPr>
+      <w:r>
+        <w:t xml:space="preserve">Figure </w:t>
+      </w:r>
+      <w:fldSimple w:instr=" SEQ Figure \* ARABIC ">
+        <w:r>
+          <w:rPr>
+            <w:noProof/>
+          </w:rPr>
+          <w:t>5</w:t>
+        </w:r>
+      </w:fldSimple>
+      <w:r>
+        <w:t xml:space="preserve"> - </w:t>
+      </w:r>
+      <w:r>
+        <w:t>The above diagram show-drilling up/down</w:t>
+      </w:r>
+      <w:r>
+        <w:t xml:space="preserve"> respectively</w:t>
+      </w:r>
+    </w:p>
+    <w:p>
+      <w:pPr>
+        <w:pStyle w:val="Heading1"/>
+      </w:pPr>
+      <w:bookmarkStart w:id="32" w:name="_Toc409597422"/>
+      <w:r>
+        <w:t xml:space="preserve">6. </w:t>
+      </w:r>
+      <w:r>
+        <w:t>Conclusion</w:t>
+      </w:r>
+      <w:bookmarkEnd w:id="32"/>
+    </w:p>
+    <w:p>
+      <w:pPr>
         <w:spacing w:after="0" w:line="240" w:lineRule="auto"/>
         <w:rPr>
           <w:rStyle w:val="SubtleEmphasis"/>
           <w:color w:val="FF0000"/>
-          <w:lang w:val="en-US"/>
-        </w:rPr>
-      </w:pPr>
+          <w:highlight w:val="yellow"/>
+        </w:rPr>
+      </w:pPr>
+      <w:r>
+        <w:rPr>
+          <w:rStyle w:val="SubtleEmphasis"/>
+          <w:color w:val="FF0000"/>
+          <w:highlight w:val="yellow"/>
+        </w:rPr>
+        <w:t>What challenges do we have to keep it up and running?</w:t>
+      </w:r>
     </w:p>
     <w:p>
       <w:pPr>
@@ -10189,6 +11952,7 @@
         <w:rPr>
           <w:rStyle w:val="SubtleEmphasis"/>
           <w:color w:val="FF0000"/>
+          <w:highlight w:val="yellow"/>
         </w:rPr>
       </w:pPr>
       <w:r>
@@ -10197,168 +11961,38 @@
           <w:color w:val="FF0000"/>
           <w:highlight w:val="yellow"/>
         </w:rPr>
-        <w:t>Implement the prototype of one of the star schema</w:t>
-      </w:r>
-      <w:bookmarkStart w:id="20" w:name="_GoBack"/>
-      <w:bookmarkEnd w:id="20"/>
+        <w:t>Performance? Amount of data stored. Flexibility to adapt/include/remove different columns.</w:t>
+      </w:r>
     </w:p>
     <w:p>
       <w:pPr>
         <w:spacing w:after="0" w:line="240" w:lineRule="auto"/>
         <w:rPr>
           <w:rStyle w:val="SubtleEmphasis"/>
+          <w:color w:val="FF0000"/>
         </w:rPr>
       </w:pPr>
       <w:r>
         <w:rPr>
           <w:rStyle w:val="SubtleEmphasis"/>
-        </w:rPr>
-        <w:tab/>
+          <w:color w:val="FF0000"/>
+          <w:highlight w:val="yellow"/>
+        </w:rPr>
+        <w:t>Add Van’s notes from lecture</w:t>
       </w:r>
     </w:p>
     <w:p>
       <w:pPr>
         <w:pStyle w:val="Heading1"/>
       </w:pPr>
-      <w:bookmarkStart w:id="21" w:name="_Toc409542372"/>
-      <w:r>
-        <w:t xml:space="preserve">5. </w:t>
-      </w:r>
-      <w:r>
-        <w:t>O</w:t>
-      </w:r>
-      <w:r>
-        <w:t>LAP</w:t>
-      </w:r>
-      <w:bookmarkEnd w:id="21"/>
-    </w:p>
-    <w:p>
-      <w:pPr>
-        <w:spacing w:after="0" w:line="240" w:lineRule="auto"/>
-        <w:rPr>
-          <w:rStyle w:val="SubtleEmphasis"/>
-          <w:color w:val="FF0000"/>
-          <w:highlight w:val="yellow"/>
-        </w:rPr>
-      </w:pPr>
-      <w:r>
-        <w:rPr>
-          <w:rStyle w:val="SubtleEmphasis"/>
-          <w:color w:val="FF0000"/>
-          <w:highlight w:val="yellow"/>
-        </w:rPr>
-        <w:t>How to query it?</w:t>
-      </w:r>
-    </w:p>
-    <w:p>
-      <w:pPr>
-        <w:spacing w:after="0" w:line="240" w:lineRule="auto"/>
-        <w:rPr>
-          <w:rStyle w:val="SubtleEmphasis"/>
-          <w:color w:val="FF0000"/>
-        </w:rPr>
-      </w:pPr>
-      <w:r>
-        <w:rPr>
-          <w:rStyle w:val="SubtleEmphasis"/>
-          <w:color w:val="FF0000"/>
-          <w:highlight w:val="yellow"/>
-        </w:rPr>
-        <w:t>What would managers be interested at?</w:t>
-      </w:r>
-    </w:p>
-    <w:p>
-      <w:pPr>
-        <w:spacing w:after="0" w:line="240" w:lineRule="auto"/>
-        <w:rPr>
-          <w:rStyle w:val="SubtleEmphasis"/>
-        </w:rPr>
-      </w:pPr>
-      <w:r>
-        <w:rPr>
-          <w:rStyle w:val="SubtleEmphasis"/>
-        </w:rPr>
-        <w:tab/>
-      </w:r>
-    </w:p>
-    <w:p>
-      <w:pPr>
-        <w:pStyle w:val="Heading1"/>
-      </w:pPr>
-      <w:bookmarkStart w:id="22" w:name="_Toc409542373"/>
-      <w:r>
-        <w:t xml:space="preserve">6. </w:t>
-      </w:r>
-      <w:r>
-        <w:t>Conclusion</w:t>
-      </w:r>
-      <w:bookmarkEnd w:id="22"/>
-    </w:p>
-    <w:p>
-      <w:pPr>
-        <w:spacing w:after="0" w:line="240" w:lineRule="auto"/>
-        <w:rPr>
-          <w:rStyle w:val="SubtleEmphasis"/>
-          <w:color w:val="FF0000"/>
-          <w:highlight w:val="yellow"/>
-        </w:rPr>
-      </w:pPr>
-      <w:r>
-        <w:rPr>
-          <w:rStyle w:val="SubtleEmphasis"/>
-          <w:color w:val="FF0000"/>
-          <w:highlight w:val="yellow"/>
-        </w:rPr>
-        <w:t>What challenges do we have to keep it up and running?</w:t>
-      </w:r>
-    </w:p>
-    <w:p>
-      <w:pPr>
-        <w:spacing w:after="0" w:line="240" w:lineRule="auto"/>
-        <w:rPr>
-          <w:rStyle w:val="SubtleEmphasis"/>
-          <w:color w:val="FF0000"/>
-          <w:highlight w:val="yellow"/>
-        </w:rPr>
-      </w:pPr>
-      <w:r>
-        <w:rPr>
-          <w:rStyle w:val="SubtleEmphasis"/>
-          <w:color w:val="FF0000"/>
-          <w:highlight w:val="yellow"/>
-        </w:rPr>
-        <w:t>Performance? Amount of data stored. Flexibility to adapt/include/remove different columns.</w:t>
-      </w:r>
-    </w:p>
-    <w:p>
-      <w:pPr>
-        <w:spacing w:after="0" w:line="240" w:lineRule="auto"/>
-        <w:rPr>
-          <w:rStyle w:val="SubtleEmphasis"/>
-          <w:color w:val="FF0000"/>
-        </w:rPr>
-      </w:pPr>
-      <w:r>
-        <w:rPr>
-          <w:rStyle w:val="SubtleEmphasis"/>
-          <w:color w:val="FF0000"/>
-          <w:highlight w:val="yellow"/>
-        </w:rPr>
-        <w:t>Add Van’s notes from lecture</w:t>
-      </w:r>
-    </w:p>
-    <w:p>
-      <w:pPr>
-        <w:pStyle w:val="Heading1"/>
-      </w:pPr>
-      <w:bookmarkStart w:id="23" w:name="_Toc409542374"/>
+      <w:bookmarkStart w:id="33" w:name="_Toc409597423"/>
       <w:r>
         <w:t xml:space="preserve">7. </w:t>
       </w:r>
       <w:r>
         <w:t>References</w:t>
       </w:r>
-      <w:bookmarkEnd w:id="23"/>
+      <w:bookmarkEnd w:id="33"/>
     </w:p>
     <w:p>
       <w:pPr>
@@ -10552,7 +12186,6 @@
     <w:p>
       <w:pPr>
         <w:pStyle w:val="NormalWeb"/>
-        <w:ind w:left="480" w:hanging="480"/>
         <w:divId w:val="696345358"/>
       </w:pPr>
       <w:r>
@@ -10565,6 +12198,19 @@
           <w:highlight w:val="yellow"/>
         </w:rPr>
         <w:fldChar w:fldCharType="end"/>
+      </w:r>
+      <w:r>
+        <w:t xml:space="preserve"> </w:t>
+      </w:r>
+      <w:r>
+        <w:rPr>
+          <w:rFonts w:asciiTheme="minorHAnsi" w:hAnsiTheme="minorHAnsi"/>
+          <w:color w:val="FF0000"/>
+          <w:sz w:val="22"/>
+          <w:szCs w:val="22"/>
+          <w:highlight w:val="yellow"/>
+        </w:rPr>
+        <w:t>http://www.hypertextbookshop.com/dataminingbook/public_version/contents/chapters/chapter003/section004/blue/page004.html</w:t>
       </w:r>
     </w:p>
     <w:sectPr>
@@ -13700,6 +15346,119 @@
     </w:lvl>
   </w:abstractNum>
   <w:abstractNum w:abstractNumId="29">
+    <w:nsid w:val="6D7167E1"/>
+    <w:multiLevelType w:val="hybridMultilevel"/>
+    <w:tmpl w:val="FCC4B95C"/>
+    <w:lvl w:ilvl="0" w:tplc="08090001">
+      <w:start w:val="1"/>
+      <w:numFmt w:val="bullet"/>
+      <w:lvlText w:val=""/>
+      <w:lvlJc w:val="left"/>
+      <w:pPr>
+        <w:ind w:left="720" w:hanging="360"/>
+      </w:pPr>
+      <w:rPr>
+        <w:rFonts w:ascii="Symbol" w:hAnsi="Symbol" w:hint="default"/>
+      </w:rPr>
+    </w:lvl>
+    <w:lvl w:ilvl="1" w:tplc="08090003" w:tentative="1">
+      <w:start w:val="1"/>
+      <w:numFmt w:val="bullet"/>
+      <w:lvlText w:val="o"/>
+      <w:lvlJc w:val="left"/>
+      <w:pPr>
+        <w:ind w:left="1440" w:hanging="360"/>
+      </w:pPr>
+      <w:rPr>
+        <w:rFonts w:ascii="Courier New" w:hAnsi="Courier New" w:cs="Courier New" w:hint="default"/>
+      </w:rPr>
+    </w:lvl>
+    <w:lvl w:ilvl="2" w:tplc="08090005" w:tentative="1">
+      <w:start w:val="1"/>
+      <w:numFmt w:val="bullet"/>
+      <w:lvlText w:val=""/>
+      <w:lvlJc w:val="left"/>
+      <w:pPr>
+        <w:ind w:left="2160" w:hanging="360"/>
+      </w:pPr>
+      <w:rPr>
+        <w:rFonts w:ascii="Wingdings" w:hAnsi="Wingdings" w:hint="default"/>
+      </w:rPr>
+    </w:lvl>
+    <w:lvl w:ilvl="3" w:tplc="08090001" w:tentative="1">
+      <w:start w:val="1"/>
+      <w:numFmt w:val="bullet"/>
+      <w:lvlText w:val=""/>
+      <w:lvlJc w:val="left"/>
+      <w:pPr>
+        <w:ind w:left="2880" w:hanging="360"/>
+      </w:pPr>
+      <w:rPr>
+        <w:rFonts w:ascii="Symbol" w:hAnsi="Symbol" w:hint="default"/>
+      </w:rPr>
+    </w:lvl>
+    <w:lvl w:ilvl="4" w:tplc="08090003" w:tentative="1">
+      <w:start w:val="1"/>
+      <w:numFmt w:val="bullet"/>
+      <w:lvlText w:val="o"/>
+      <w:lvlJc w:val="left"/>
+      <w:pPr>
+        <w:ind w:left="3600" w:hanging="360"/>
+      </w:pPr>
+      <w:rPr>
+        <w:rFonts w:ascii="Courier New" w:hAnsi="Courier New" w:cs="Courier New" w:hint="default"/>
+      </w:rPr>
+    </w:lvl>
+    <w:lvl w:ilvl="5" w:tplc="08090005" w:tentative="1">
+      <w:start w:val="1"/>
+      <w:numFmt w:val="bullet"/>
+      <w:lvlText w:val=""/>
+      <w:lvlJc w:val="left"/>
+      <w:pPr>
+        <w:ind w:left="4320" w:hanging="360"/>
+      </w:pPr>
+      <w:rPr>
+        <w:rFonts w:ascii="Wingdings" w:hAnsi="Wingdings" w:hint="default"/>
+      </w:rPr>
+    </w:lvl>
+    <w:lvl w:ilvl="6" w:tplc="08090001" w:tentative="1">
+      <w:start w:val="1"/>
+      <w:numFmt w:val="bullet"/>
+      <w:lvlText w:val=""/>
+      <w:lvlJc w:val="left"/>
+      <w:pPr>
+        <w:ind w:left="5040" w:hanging="360"/>
+      </w:pPr>
+      <w:rPr>
+        <w:rFonts w:ascii="Symbol" w:hAnsi="Symbol" w:hint="default"/>
+      </w:rPr>
+    </w:lvl>
+    <w:lvl w:ilvl="7" w:tplc="08090003" w:tentative="1">
+      <w:start w:val="1"/>
+      <w:numFmt w:val="bullet"/>
+      <w:lvlText w:val="o"/>
+      <w:lvlJc w:val="left"/>
+      <w:pPr>
+        <w:ind w:left="5760" w:hanging="360"/>
+      </w:pPr>
+      <w:rPr>
+        <w:rFonts w:ascii="Courier New" w:hAnsi="Courier New" w:cs="Courier New" w:hint="default"/>
+      </w:rPr>
+    </w:lvl>
+    <w:lvl w:ilvl="8" w:tplc="08090005" w:tentative="1">
+      <w:start w:val="1"/>
+      <w:numFmt w:val="bullet"/>
+      <w:lvlText w:val=""/>
+      <w:lvlJc w:val="left"/>
+      <w:pPr>
+        <w:ind w:left="6480" w:hanging="360"/>
+      </w:pPr>
+      <w:rPr>
+        <w:rFonts w:ascii="Wingdings" w:hAnsi="Wingdings" w:hint="default"/>
+      </w:rPr>
+    </w:lvl>
+  </w:abstractNum>
+  <w:abstractNum w:abstractNumId="30">
     <w:nsid w:val="73E436CA"/>
     <w:multiLevelType w:val="multilevel"/>
     <w:tmpl w:val="268E797A"/>
@@ -13848,7 +15607,7 @@
       </w:rPr>
     </w:lvl>
   </w:abstractNum>
-  <w:abstractNum w:abstractNumId="30">
+  <w:abstractNum w:abstractNumId="31">
     <w:nsid w:val="76281B43"/>
     <w:multiLevelType w:val="multilevel"/>
     <w:tmpl w:val="036A4E26"/>
@@ -13961,7 +15720,7 @@
       </w:pPr>
     </w:lvl>
   </w:abstractNum>
-  <w:abstractNum w:abstractNumId="31">
+  <w:abstractNum w:abstractNumId="32">
     <w:nsid w:val="78911848"/>
     <w:multiLevelType w:val="multilevel"/>
     <w:tmpl w:val="6F3CE190"/>
@@ -14050,7 +15809,7 @@
       </w:pPr>
     </w:lvl>
   </w:abstractNum>
-  <w:abstractNum w:abstractNumId="32">
+  <w:abstractNum w:abstractNumId="33">
     <w:nsid w:val="7B8869FE"/>
     <w:multiLevelType w:val="multilevel"/>
     <w:tmpl w:val="ADAE7DFA"/>
@@ -14163,7 +15922,7 @@
       </w:pPr>
     </w:lvl>
   </w:abstractNum>
-  <w:abstractNum w:abstractNumId="33">
+  <w:abstractNum w:abstractNumId="34">
     <w:nsid w:val="7EA0112F"/>
     <w:multiLevelType w:val="hybridMultilevel"/>
     <w:tmpl w:val="B84003E4"/>
@@ -14283,7 +16042,7 @@
     <w:abstractNumId w:val="12"/>
   </w:num>
   <w:num w:numId="3">
-    <w:abstractNumId w:val="33"/>
+    <w:abstractNumId w:val="34"/>
   </w:num>
   <w:num w:numId="4">
     <w:abstractNumId w:val="19"/>
@@ -14298,7 +16057,7 @@
     <w:abstractNumId w:val="5"/>
   </w:num>
   <w:num w:numId="8">
-    <w:abstractNumId w:val="31"/>
+    <w:abstractNumId w:val="32"/>
   </w:num>
   <w:num w:numId="9">
     <w:abstractNumId w:val="26"/>
@@ -14744,7 +16503,7 @@
     </w:lvlOverride>
   </w:num>
   <w:num w:numId="25">
-    <w:abstractNumId w:val="30"/>
+    <w:abstractNumId w:val="31"/>
     <w:lvlOverride w:ilvl="0">
       <w:lvl w:ilvl="0">
         <w:numFmt w:val="decimal"/>
@@ -14760,10 +16519,10 @@
     <w:abstractNumId w:val="15"/>
   </w:num>
   <w:num w:numId="28">
-    <w:abstractNumId w:val="32"/>
+    <w:abstractNumId w:val="33"/>
   </w:num>
   <w:num w:numId="29">
-    <w:abstractNumId w:val="29"/>
+    <w:abstractNumId w:val="30"/>
   </w:num>
   <w:num w:numId="30">
     <w:abstractNumId w:val="1"/>
@@ -14782,6 +16541,9 @@
   </w:num>
   <w:num w:numId="35">
     <w:abstractNumId w:val="23"/>
+  </w:num>
+  <w:num w:numId="36">
+    <w:abstractNumId w:val="29"/>
   </w:num>
 </w:numbering>
 </file>
@@ -15225,7 +16987,7 @@
     <w:uiPriority w:val="9"/>
     <w:unhideWhenUsed/>
     <w:qFormat/>
-    <w:rsid w:val="00990BEA"/>
+    <w:rsid w:val="00ED132F"/>
     <w:pPr>
       <w:keepNext/>
       <w:keepLines/>
@@ -15236,13 +16998,11 @@
       <w:rFonts w:asciiTheme="majorHAnsi" w:eastAsiaTheme="majorEastAsia" w:hAnsiTheme="majorHAnsi" w:cstheme="majorBidi"/>
       <w:b/>
       <w:bCs/>
-      <w:color w:val="5B9BD5" w:themeColor="accent1"/>
     </w:rPr>
   </w:style>
   <w:style w:type="character" w:default="1" w:styleId="DefaultParagraphFont">
     <w:name w:val="Default Paragraph Font"/>
     <w:uiPriority w:val="1"/>
-    <w:semiHidden/>
     <w:unhideWhenUsed/>
   </w:style>
   <w:style w:type="table" w:default="1" w:styleId="TableNormal">
@@ -15363,12 +17123,11 @@
     <w:basedOn w:val="DefaultParagraphFont"/>
     <w:link w:val="Heading3"/>
     <w:uiPriority w:val="9"/>
-    <w:rsid w:val="00990BEA"/>
+    <w:rsid w:val="00ED132F"/>
     <w:rPr>
       <w:rFonts w:asciiTheme="majorHAnsi" w:eastAsiaTheme="majorEastAsia" w:hAnsiTheme="majorHAnsi" w:cstheme="majorBidi"/>
       <w:b/>
       <w:bCs/>
-      <w:color w:val="5B9BD5" w:themeColor="accent1"/>
     </w:rPr>
   </w:style>
   <w:style w:type="paragraph" w:styleId="TOCHeading">
@@ -15974,7 +17733,7 @@
 </file>
 
 <file path=customXml/itemProps1.xml><?xml version="1.0" encoding="utf-8"?>
-<ds:datastoreItem xmlns:ds="http://schemas.openxmlformats.org/officeDocument/2006/customXml" ds:itemID="{5DBEBB1D-0240-4F9B-BA19-E99259CEE2DB}">
+<ds:datastoreItem xmlns:ds="http://schemas.openxmlformats.org/officeDocument/2006/customXml" ds:itemID="{08075683-A0FF-42FB-AE29-93619E7BD1DC}">
   <ds:schemaRefs>
     <ds:schemaRef ds:uri="http://schemas.openxmlformats.org/officeDocument/2006/bibliography"/>
   </ds:schemaRefs>

</xml_diff>

<commit_message>
Fixed diagrams mistakes + Added Snowflake to report
Also re-organised the ERD folder according to the others.
</commit_message>
<xml_diff>
--- a/docs/Report/Rerport.docx
+++ b/docs/Report/Rerport.docx
@@ -885,7 +885,7 @@
               <w:r>
                 <w:fldChar w:fldCharType="separate"/>
               </w:r>
-              <w:hyperlink w:anchor="_Toc409597396" w:history="1">
+              <w:hyperlink w:anchor="_Toc409608511" w:history="1">
                 <w:r>
                   <w:rPr>
                     <w:rStyle w:val="Hyperlink"/>
@@ -912,7 +912,7 @@
                     <w:noProof/>
                     <w:webHidden/>
                   </w:rPr>
-                  <w:instrText xml:space="preserve"> PAGEREF _Toc409597396 \h </w:instrText>
+                  <w:instrText xml:space="preserve"> PAGEREF _Toc409608511 \h </w:instrText>
                 </w:r>
                 <w:r>
                   <w:rPr>
@@ -953,7 +953,7 @@
                   <w:lang w:eastAsia="en-GB"/>
                 </w:rPr>
               </w:pPr>
-              <w:hyperlink w:anchor="_Toc409597397" w:history="1">
+              <w:hyperlink w:anchor="_Toc409608512" w:history="1">
                 <w:r>
                   <w:rPr>
                     <w:rStyle w:val="Hyperlink"/>
@@ -980,7 +980,7 @@
                     <w:noProof/>
                     <w:webHidden/>
                   </w:rPr>
-                  <w:instrText xml:space="preserve"> PAGEREF _Toc409597397 \h </w:instrText>
+                  <w:instrText xml:space="preserve"> PAGEREF _Toc409608512 \h </w:instrText>
                 </w:r>
                 <w:r>
                   <w:rPr>
@@ -1021,7 +1021,7 @@
                   <w:lang w:eastAsia="en-GB"/>
                 </w:rPr>
               </w:pPr>
-              <w:hyperlink w:anchor="_Toc409597398" w:history="1">
+              <w:hyperlink w:anchor="_Toc409608513" w:history="1">
                 <w:r>
                   <w:rPr>
                     <w:rStyle w:val="Hyperlink"/>
@@ -1048,7 +1048,7 @@
                     <w:noProof/>
                     <w:webHidden/>
                   </w:rPr>
-                  <w:instrText xml:space="preserve"> PAGEREF _Toc409597398 \h </w:instrText>
+                  <w:instrText xml:space="preserve"> PAGEREF _Toc409608513 \h </w:instrText>
                 </w:r>
                 <w:r>
                   <w:rPr>
@@ -1089,7 +1089,7 @@
                   <w:lang w:eastAsia="en-GB"/>
                 </w:rPr>
               </w:pPr>
-              <w:hyperlink w:anchor="_Toc409597399" w:history="1">
+              <w:hyperlink w:anchor="_Toc409608514" w:history="1">
                 <w:r>
                   <w:rPr>
                     <w:rStyle w:val="Hyperlink"/>
@@ -1116,7 +1116,7 @@
                     <w:noProof/>
                     <w:webHidden/>
                   </w:rPr>
-                  <w:instrText xml:space="preserve"> PAGEREF _Toc409597399 \h </w:instrText>
+                  <w:instrText xml:space="preserve"> PAGEREF _Toc409608514 \h </w:instrText>
                 </w:r>
                 <w:r>
                   <w:rPr>
@@ -1157,7 +1157,7 @@
                   <w:lang w:eastAsia="en-GB"/>
                 </w:rPr>
               </w:pPr>
-              <w:hyperlink w:anchor="_Toc409597400" w:history="1">
+              <w:hyperlink w:anchor="_Toc409608515" w:history="1">
                 <w:r>
                   <w:rPr>
                     <w:rStyle w:val="Hyperlink"/>
@@ -1184,7 +1184,7 @@
                     <w:noProof/>
                     <w:webHidden/>
                   </w:rPr>
-                  <w:instrText xml:space="preserve"> PAGEREF _Toc409597400 \h </w:instrText>
+                  <w:instrText xml:space="preserve"> PAGEREF _Toc409608515 \h </w:instrText>
                 </w:r>
                 <w:r>
                   <w:rPr>
@@ -1230,7 +1230,7 @@
                   <w:lang w:eastAsia="en-GB"/>
                 </w:rPr>
               </w:pPr>
-              <w:hyperlink w:anchor="_Toc409597401" w:history="1">
+              <w:hyperlink w:anchor="_Toc409608516" w:history="1">
                 <w:r>
                   <w:rPr>
                     <w:rStyle w:val="Hyperlink"/>
@@ -1257,7 +1257,7 @@
                     <w:noProof/>
                     <w:webHidden/>
                   </w:rPr>
-                  <w:instrText xml:space="preserve"> PAGEREF _Toc409597401 \h </w:instrText>
+                  <w:instrText xml:space="preserve"> PAGEREF _Toc409608516 \h </w:instrText>
                 </w:r>
                 <w:r>
                   <w:rPr>
@@ -1298,7 +1298,7 @@
                   <w:lang w:eastAsia="en-GB"/>
                 </w:rPr>
               </w:pPr>
-              <w:hyperlink w:anchor="_Toc409597402" w:history="1">
+              <w:hyperlink w:anchor="_Toc409608517" w:history="1">
                 <w:r>
                   <w:rPr>
                     <w:rStyle w:val="Hyperlink"/>
@@ -1325,7 +1325,7 @@
                     <w:noProof/>
                     <w:webHidden/>
                   </w:rPr>
-                  <w:instrText xml:space="preserve"> PAGEREF _Toc409597402 \h </w:instrText>
+                  <w:instrText xml:space="preserve"> PAGEREF _Toc409608517 \h </w:instrText>
                 </w:r>
                 <w:r>
                   <w:rPr>
@@ -1366,7 +1366,7 @@
                   <w:lang w:eastAsia="en-GB"/>
                 </w:rPr>
               </w:pPr>
-              <w:hyperlink w:anchor="_Toc409597403" w:history="1">
+              <w:hyperlink w:anchor="_Toc409608518" w:history="1">
                 <w:r>
                   <w:rPr>
                     <w:rStyle w:val="Hyperlink"/>
@@ -1393,7 +1393,7 @@
                     <w:noProof/>
                     <w:webHidden/>
                   </w:rPr>
-                  <w:instrText xml:space="preserve"> PAGEREF _Toc409597403 \h </w:instrText>
+                  <w:instrText xml:space="preserve"> PAGEREF _Toc409608518 \h </w:instrText>
                 </w:r>
                 <w:r>
                   <w:rPr>
@@ -1434,7 +1434,7 @@
                   <w:lang w:eastAsia="en-GB"/>
                 </w:rPr>
               </w:pPr>
-              <w:hyperlink w:anchor="_Toc409597404" w:history="1">
+              <w:hyperlink w:anchor="_Toc409608519" w:history="1">
                 <w:r>
                   <w:rPr>
                     <w:rStyle w:val="Hyperlink"/>
@@ -1461,7 +1461,7 @@
                     <w:noProof/>
                     <w:webHidden/>
                   </w:rPr>
-                  <w:instrText xml:space="preserve"> PAGEREF _Toc409597404 \h </w:instrText>
+                  <w:instrText xml:space="preserve"> PAGEREF _Toc409608519 \h </w:instrText>
                 </w:r>
                 <w:r>
                   <w:rPr>
@@ -1507,7 +1507,7 @@
                   <w:lang w:eastAsia="en-GB"/>
                 </w:rPr>
               </w:pPr>
-              <w:hyperlink w:anchor="_Toc409597405" w:history="1">
+              <w:hyperlink w:anchor="_Toc409608520" w:history="1">
                 <w:r>
                   <w:rPr>
                     <w:rStyle w:val="Hyperlink"/>
@@ -1534,7 +1534,7 @@
                     <w:noProof/>
                     <w:webHidden/>
                   </w:rPr>
-                  <w:instrText xml:space="preserve"> PAGEREF _Toc409597405 \h </w:instrText>
+                  <w:instrText xml:space="preserve"> PAGEREF _Toc409608520 \h </w:instrText>
                 </w:r>
                 <w:r>
                   <w:rPr>
@@ -1575,7 +1575,7 @@
                   <w:lang w:eastAsia="en-GB"/>
                 </w:rPr>
               </w:pPr>
-              <w:hyperlink w:anchor="_Toc409597406" w:history="1">
+              <w:hyperlink w:anchor="_Toc409608521" w:history="1">
                 <w:r>
                   <w:rPr>
                     <w:rStyle w:val="Hyperlink"/>
@@ -1602,7 +1602,7 @@
                     <w:noProof/>
                     <w:webHidden/>
                   </w:rPr>
-                  <w:instrText xml:space="preserve"> PAGEREF _Toc409597406 \h </w:instrText>
+                  <w:instrText xml:space="preserve"> PAGEREF _Toc409608521 \h </w:instrText>
                 </w:r>
                 <w:r>
                   <w:rPr>
@@ -1643,7 +1643,7 @@
                   <w:lang w:eastAsia="en-GB"/>
                 </w:rPr>
               </w:pPr>
-              <w:hyperlink w:anchor="_Toc409597407" w:history="1">
+              <w:hyperlink w:anchor="_Toc409608522" w:history="1">
                 <w:r>
                   <w:rPr>
                     <w:rStyle w:val="Hyperlink"/>
@@ -1678,7 +1678,7 @@
                     <w:noProof/>
                     <w:webHidden/>
                   </w:rPr>
-                  <w:instrText xml:space="preserve"> PAGEREF _Toc409597407 \h </w:instrText>
+                  <w:instrText xml:space="preserve"> PAGEREF _Toc409608522 \h </w:instrText>
                 </w:r>
                 <w:r>
                   <w:rPr>
@@ -1719,7 +1719,7 @@
                   <w:lang w:eastAsia="en-GB"/>
                 </w:rPr>
               </w:pPr>
-              <w:hyperlink w:anchor="_Toc409597408" w:history="1">
+              <w:hyperlink w:anchor="_Toc409608523" w:history="1">
                 <w:r>
                   <w:rPr>
                     <w:rStyle w:val="Hyperlink"/>
@@ -1754,7 +1754,7 @@
                     <w:noProof/>
                     <w:webHidden/>
                   </w:rPr>
-                  <w:instrText xml:space="preserve"> PAGEREF _Toc409597408 \h </w:instrText>
+                  <w:instrText xml:space="preserve"> PAGEREF _Toc409608523 \h </w:instrText>
                 </w:r>
                 <w:r>
                   <w:rPr>
@@ -1795,7 +1795,7 @@
                   <w:lang w:eastAsia="en-GB"/>
                 </w:rPr>
               </w:pPr>
-              <w:hyperlink w:anchor="_Toc409597409" w:history="1">
+              <w:hyperlink w:anchor="_Toc409608524" w:history="1">
                 <w:r>
                   <w:rPr>
                     <w:rStyle w:val="Hyperlink"/>
@@ -1822,7 +1822,7 @@
                     <w:noProof/>
                     <w:webHidden/>
                   </w:rPr>
-                  <w:instrText xml:space="preserve"> PAGEREF _Toc409597409 \h </w:instrText>
+                  <w:instrText xml:space="preserve"> PAGEREF _Toc409608524 \h </w:instrText>
                 </w:r>
                 <w:r>
                   <w:rPr>
@@ -1868,7 +1868,7 @@
                   <w:lang w:eastAsia="en-GB"/>
                 </w:rPr>
               </w:pPr>
-              <w:hyperlink w:anchor="_Toc409597410" w:history="1">
+              <w:hyperlink w:anchor="_Toc409608525" w:history="1">
                 <w:r>
                   <w:rPr>
                     <w:rStyle w:val="Hyperlink"/>
@@ -1896,7 +1896,7 @@
                     <w:noProof/>
                     <w:webHidden/>
                   </w:rPr>
-                  <w:instrText xml:space="preserve"> PAGEREF _Toc409597410 \h </w:instrText>
+                  <w:instrText xml:space="preserve"> PAGEREF _Toc409608525 \h </w:instrText>
                 </w:r>
                 <w:r>
                   <w:rPr>
@@ -1937,7 +1937,7 @@
                   <w:lang w:eastAsia="en-GB"/>
                 </w:rPr>
               </w:pPr>
-              <w:hyperlink w:anchor="_Toc409597411" w:history="1">
+              <w:hyperlink w:anchor="_Toc409608526" w:history="1">
                 <w:r>
                   <w:rPr>
                     <w:rStyle w:val="Hyperlink"/>
@@ -1964,7 +1964,7 @@
                     <w:noProof/>
                     <w:webHidden/>
                   </w:rPr>
-                  <w:instrText xml:space="preserve"> PAGEREF _Toc409597411 \h </w:instrText>
+                  <w:instrText xml:space="preserve"> PAGEREF _Toc409608526 \h </w:instrText>
                 </w:r>
                 <w:r>
                   <w:rPr>
@@ -2005,7 +2005,7 @@
                   <w:lang w:eastAsia="en-GB"/>
                 </w:rPr>
               </w:pPr>
-              <w:hyperlink w:anchor="_Toc409597412" w:history="1">
+              <w:hyperlink w:anchor="_Toc409608527" w:history="1">
                 <w:r>
                   <w:rPr>
                     <w:rStyle w:val="Hyperlink"/>
@@ -2033,7 +2033,7 @@
                     <w:noProof/>
                     <w:webHidden/>
                   </w:rPr>
-                  <w:instrText xml:space="preserve"> PAGEREF _Toc409597412 \h </w:instrText>
+                  <w:instrText xml:space="preserve"> PAGEREF _Toc409608527 \h </w:instrText>
                 </w:r>
                 <w:r>
                   <w:rPr>
@@ -2079,7 +2079,7 @@
                   <w:lang w:eastAsia="en-GB"/>
                 </w:rPr>
               </w:pPr>
-              <w:hyperlink w:anchor="_Toc409597413" w:history="1">
+              <w:hyperlink w:anchor="_Toc409608528" w:history="1">
                 <w:r>
                   <w:rPr>
                     <w:rStyle w:val="Hyperlink"/>
@@ -2106,7 +2106,7 @@
                     <w:noProof/>
                     <w:webHidden/>
                   </w:rPr>
-                  <w:instrText xml:space="preserve"> PAGEREF _Toc409597413 \h </w:instrText>
+                  <w:instrText xml:space="preserve"> PAGEREF _Toc409608528 \h </w:instrText>
                 </w:r>
                 <w:r>
                   <w:rPr>
@@ -2147,7 +2147,7 @@
                   <w:lang w:eastAsia="en-GB"/>
                 </w:rPr>
               </w:pPr>
-              <w:hyperlink w:anchor="_Toc409597414" w:history="1">
+              <w:hyperlink w:anchor="_Toc409608529" w:history="1">
                 <w:r>
                   <w:rPr>
                     <w:rStyle w:val="Hyperlink"/>
@@ -2174,7 +2174,7 @@
                     <w:noProof/>
                     <w:webHidden/>
                   </w:rPr>
-                  <w:instrText xml:space="preserve"> PAGEREF _Toc409597414 \h </w:instrText>
+                  <w:instrText xml:space="preserve"> PAGEREF _Toc409608529 \h </w:instrText>
                 </w:r>
                 <w:r>
                   <w:rPr>
@@ -2217,7 +2217,7 @@
                   <w:lang w:eastAsia="en-GB"/>
                 </w:rPr>
               </w:pPr>
-              <w:hyperlink w:anchor="_Toc409597415" w:history="1">
+              <w:hyperlink w:anchor="_Toc409608530" w:history="1">
                 <w:r>
                   <w:rPr>
                     <w:rStyle w:val="Hyperlink"/>
@@ -2244,7 +2244,7 @@
                     <w:noProof/>
                     <w:webHidden/>
                   </w:rPr>
-                  <w:instrText xml:space="preserve"> PAGEREF _Toc409597415 \h </w:instrText>
+                  <w:instrText xml:space="preserve"> PAGEREF _Toc409608530 \h </w:instrText>
                 </w:r>
                 <w:r>
                   <w:rPr>
@@ -2287,7 +2287,7 @@
                   <w:lang w:eastAsia="en-GB"/>
                 </w:rPr>
               </w:pPr>
-              <w:hyperlink w:anchor="_Toc409597416" w:history="1">
+              <w:hyperlink w:anchor="_Toc409608531" w:history="1">
                 <w:r>
                   <w:rPr>
                     <w:rStyle w:val="Hyperlink"/>
@@ -2314,7 +2314,7 @@
                     <w:noProof/>
                     <w:webHidden/>
                   </w:rPr>
-                  <w:instrText xml:space="preserve"> PAGEREF _Toc409597416 \h </w:instrText>
+                  <w:instrText xml:space="preserve"> PAGEREF _Toc409608531 \h </w:instrText>
                 </w:r>
                 <w:r>
                   <w:rPr>
@@ -2357,7 +2357,7 @@
                   <w:lang w:eastAsia="en-GB"/>
                 </w:rPr>
               </w:pPr>
-              <w:hyperlink w:anchor="_Toc409597417" w:history="1">
+              <w:hyperlink w:anchor="_Toc409608532" w:history="1">
                 <w:r>
                   <w:rPr>
                     <w:rStyle w:val="Hyperlink"/>
@@ -2384,7 +2384,7 @@
                     <w:noProof/>
                     <w:webHidden/>
                   </w:rPr>
-                  <w:instrText xml:space="preserve"> PAGEREF _Toc409597417 \h </w:instrText>
+                  <w:instrText xml:space="preserve"> PAGEREF _Toc409608532 \h </w:instrText>
                 </w:r>
                 <w:r>
                   <w:rPr>
@@ -2425,7 +2425,7 @@
                   <w:lang w:eastAsia="en-GB"/>
                 </w:rPr>
               </w:pPr>
-              <w:hyperlink w:anchor="_Toc409597418" w:history="1">
+              <w:hyperlink w:anchor="_Toc409608533" w:history="1">
                 <w:r>
                   <w:rPr>
                     <w:rStyle w:val="Hyperlink"/>
@@ -2452,7 +2452,7 @@
                     <w:noProof/>
                     <w:webHidden/>
                   </w:rPr>
-                  <w:instrText xml:space="preserve"> PAGEREF _Toc409597418 \h </w:instrText>
+                  <w:instrText xml:space="preserve"> PAGEREF _Toc409608533 \h </w:instrText>
                 </w:r>
                 <w:r>
                   <w:rPr>
@@ -2472,7 +2472,7 @@
                     <w:noProof/>
                     <w:webHidden/>
                   </w:rPr>
-                  <w:t>18</w:t>
+                  <w:t>19</w:t>
                 </w:r>
                 <w:r>
                   <w:rPr>
@@ -2495,7 +2495,7 @@
                   <w:lang w:eastAsia="en-GB"/>
                 </w:rPr>
               </w:pPr>
-              <w:hyperlink w:anchor="_Toc409597419" w:history="1">
+              <w:hyperlink w:anchor="_Toc409608534" w:history="1">
                 <w:r>
                   <w:rPr>
                     <w:rStyle w:val="Hyperlink"/>
@@ -2522,7 +2522,7 @@
                     <w:noProof/>
                     <w:webHidden/>
                   </w:rPr>
-                  <w:instrText xml:space="preserve"> PAGEREF _Toc409597419 \h </w:instrText>
+                  <w:instrText xml:space="preserve"> PAGEREF _Toc409608534 \h </w:instrText>
                 </w:r>
                 <w:r>
                   <w:rPr>
@@ -2542,7 +2542,7 @@
                     <w:noProof/>
                     <w:webHidden/>
                   </w:rPr>
-                  <w:t>18</w:t>
+                  <w:t>19</w:t>
                 </w:r>
                 <w:r>
                   <w:rPr>
@@ -2565,7 +2565,7 @@
                   <w:lang w:eastAsia="en-GB"/>
                 </w:rPr>
               </w:pPr>
-              <w:hyperlink w:anchor="_Toc409597420" w:history="1">
+              <w:hyperlink w:anchor="_Toc409608535" w:history="1">
                 <w:r>
                   <w:rPr>
                     <w:rStyle w:val="Hyperlink"/>
@@ -2592,7 +2592,7 @@
                     <w:noProof/>
                     <w:webHidden/>
                   </w:rPr>
-                  <w:instrText xml:space="preserve"> PAGEREF _Toc409597420 \h </w:instrText>
+                  <w:instrText xml:space="preserve"> PAGEREF _Toc409608535 \h </w:instrText>
                 </w:r>
                 <w:r>
                   <w:rPr>
@@ -2635,27 +2635,13 @@
                   <w:lang w:eastAsia="en-GB"/>
                 </w:rPr>
               </w:pPr>
-              <w:hyperlink w:anchor="_Toc409597421" w:history="1">
+              <w:hyperlink w:anchor="_Toc409608536" w:history="1">
                 <w:r>
                   <w:rPr>
                     <w:rStyle w:val="Hyperlink"/>
                     <w:noProof/>
                   </w:rPr>
-                  <w:t>DRI</w:t>
-                </w:r>
-                <w:r>
-                  <w:rPr>
-                    <w:rStyle w:val="Hyperlink"/>
-                    <w:noProof/>
-                  </w:rPr>
-                  <w:t>L</w:t>
-                </w:r>
-                <w:r>
-                  <w:rPr>
-                    <w:rStyle w:val="Hyperlink"/>
-                    <w:noProof/>
-                  </w:rPr>
-                  <w:t>L DOWN/UP</w:t>
+                  <w:t>Drill Down/Up</w:t>
                 </w:r>
                 <w:r>
                   <w:rPr>
@@ -2676,7 +2662,7 @@
                     <w:noProof/>
                     <w:webHidden/>
                   </w:rPr>
-                  <w:instrText xml:space="preserve"> PAGEREF _Toc409597421 \h </w:instrText>
+                  <w:instrText xml:space="preserve"> PAGEREF _Toc409608536 \h </w:instrText>
                 </w:r>
                 <w:r>
                   <w:rPr>
@@ -2696,7 +2682,7 @@
                     <w:noProof/>
                     <w:webHidden/>
                   </w:rPr>
-                  <w:t>19</w:t>
+                  <w:t>20</w:t>
                 </w:r>
                 <w:r>
                   <w:rPr>
@@ -2722,7 +2708,7 @@
                   <w:lang w:eastAsia="en-GB"/>
                 </w:rPr>
               </w:pPr>
-              <w:hyperlink w:anchor="_Toc409597422" w:history="1">
+              <w:hyperlink w:anchor="_Toc409608537" w:history="1">
                 <w:r>
                   <w:rPr>
                     <w:rStyle w:val="Hyperlink"/>
@@ -2749,7 +2735,7 @@
                     <w:noProof/>
                     <w:webHidden/>
                   </w:rPr>
-                  <w:instrText xml:space="preserve"> PAGEREF _Toc409597422 \h </w:instrText>
+                  <w:instrText xml:space="preserve"> PAGEREF _Toc409608537 \h </w:instrText>
                 </w:r>
                 <w:r>
                   <w:rPr>
@@ -2795,7 +2781,7 @@
                   <w:lang w:eastAsia="en-GB"/>
                 </w:rPr>
               </w:pPr>
-              <w:hyperlink w:anchor="_Toc409597423" w:history="1">
+              <w:hyperlink w:anchor="_Toc409608538" w:history="1">
                 <w:r>
                   <w:rPr>
                     <w:rStyle w:val="Hyperlink"/>
@@ -2822,7 +2808,7 @@
                     <w:noProof/>
                     <w:webHidden/>
                   </w:rPr>
-                  <w:instrText xml:space="preserve"> PAGEREF _Toc409597423 \h </w:instrText>
+                  <w:instrText xml:space="preserve"> PAGEREF _Toc409608538 \h </w:instrText>
                 </w:r>
                 <w:r>
                   <w:rPr>
@@ -2884,7 +2870,7 @@
       <w:pPr>
         <w:pStyle w:val="Heading1"/>
       </w:pPr>
-      <w:bookmarkStart w:id="3" w:name="_Toc409597396"/>
+      <w:bookmarkStart w:id="3" w:name="_Toc409608511"/>
       <w:r>
         <w:lastRenderedPageBreak/>
         <w:t xml:space="preserve">1. </w:t>
@@ -2899,7 +2885,7 @@
       <w:pPr>
         <w:pStyle w:val="Heading2"/>
       </w:pPr>
-      <w:bookmarkStart w:id="4" w:name="_Toc409597397"/>
+      <w:bookmarkStart w:id="4" w:name="_Toc409608512"/>
       <w:r>
         <w:t xml:space="preserve">1.1 </w:t>
       </w:r>
@@ -2973,7 +2959,7 @@
                     </a:ln>
                     <a:extLst>
                       <a:ext uri="{53640926-AAD7-44d8-BBD7-CCE9431645EC}">
-                        <a14:shadowObscured xmlns="" xmlns:mo="http://schemas.microsoft.com/office/mac/office/2008/main" xmlns:mv="urn:schemas-microsoft-com:mac:vml" xmlns:o="urn:schemas-microsoft-com:office:office" xmlns:v="urn:schemas-microsoft-com:vml" xmlns:w10="urn:schemas-microsoft-com:office:word" xmlns:w="http://schemas.openxmlformats.org/wordprocessingml/2006/main" xmlns:a14="http://schemas.microsoft.com/office/drawing/2010/main"/>
+                        <a14:shadowObscured xmlns:a14="http://schemas.microsoft.com/office/drawing/2010/main" xmlns:w="http://schemas.openxmlformats.org/wordprocessingml/2006/main" xmlns:w10="urn:schemas-microsoft-com:office:word" xmlns:v="urn:schemas-microsoft-com:vml" xmlns:o="urn:schemas-microsoft-com:office:office" xmlns:mv="urn:schemas-microsoft-com:mac:vml" xmlns:mo="http://schemas.microsoft.com/office/mac/office/2008/main" xmlns=""/>
                       </a:ext>
                     </a:extLst>
                   </pic:spPr>
@@ -3048,7 +3034,7 @@
       <w:pPr>
         <w:pStyle w:val="Heading2"/>
       </w:pPr>
-      <w:bookmarkStart w:id="5" w:name="_Toc409597398"/>
+      <w:bookmarkStart w:id="5" w:name="_Toc409608513"/>
       <w:r>
         <w:t xml:space="preserve">1.2 </w:t>
       </w:r>
@@ -3181,7 +3167,7 @@
       <w:pPr>
         <w:pStyle w:val="Heading2"/>
       </w:pPr>
-      <w:bookmarkStart w:id="6" w:name="_Toc409597399"/>
+      <w:bookmarkStart w:id="6" w:name="_Toc409608514"/>
       <w:r>
         <w:lastRenderedPageBreak/>
         <w:t xml:space="preserve">1.2 </w:t>
@@ -3214,7 +3200,7 @@
       <w:pPr>
         <w:pStyle w:val="Heading2"/>
       </w:pPr>
-      <w:bookmarkStart w:id="7" w:name="_Toc409597400"/>
+      <w:bookmarkStart w:id="7" w:name="_Toc409608515"/>
       <w:r>
         <w:t>1.3</w:t>
       </w:r>
@@ -3369,7 +3355,7 @@
       <w:pPr>
         <w:pStyle w:val="Heading1"/>
       </w:pPr>
-      <w:bookmarkStart w:id="10" w:name="_Toc409597401"/>
+      <w:bookmarkStart w:id="10" w:name="_Toc409608516"/>
       <w:r>
         <w:lastRenderedPageBreak/>
         <w:t xml:space="preserve">2. </w:t>
@@ -3383,7 +3369,7 @@
       <w:pPr>
         <w:pStyle w:val="Heading2"/>
       </w:pPr>
-      <w:bookmarkStart w:id="11" w:name="_Toc409597402"/>
+      <w:bookmarkStart w:id="11" w:name="_Toc409608517"/>
       <w:r>
         <w:t xml:space="preserve">2.1 </w:t>
       </w:r>
@@ -5154,7 +5140,7 @@
       <w:pPr>
         <w:pStyle w:val="Heading2"/>
       </w:pPr>
-      <w:bookmarkStart w:id="12" w:name="_Toc409597403"/>
+      <w:bookmarkStart w:id="12" w:name="_Toc409608518"/>
       <w:bookmarkEnd w:id="8"/>
       <w:bookmarkEnd w:id="9"/>
       <w:r>
@@ -5271,7 +5257,7 @@
       <w:pPr>
         <w:pStyle w:val="Heading2"/>
       </w:pPr>
-      <w:bookmarkStart w:id="13" w:name="_Toc409597404"/>
+      <w:bookmarkStart w:id="13" w:name="_Toc409608519"/>
       <w:r>
         <w:t>2.3</w:t>
       </w:r>
@@ -5553,14 +5539,30 @@
         <w:lastRenderedPageBreak/>
         <w:t xml:space="preserve">Table </w:t>
       </w:r>
-      <w:fldSimple w:instr=" SEQ Table \* ARABIC ">
-        <w:r>
-          <w:rPr>
-            <w:noProof/>
-          </w:rPr>
-          <w:t>1</w:t>
-        </w:r>
-      </w:fldSimple>
+      <w:r>
+        <w:fldChar w:fldCharType="begin"/>
+      </w:r>
+      <w:r>
+        <w:instrText xml:space="preserve"> SEQ Table \* ARA</w:instrText>
+      </w:r>
+      <w:r>
+        <w:instrText xml:space="preserve">BIC </w:instrText>
+      </w:r>
+      <w:r>
+        <w:fldChar w:fldCharType="separate"/>
+      </w:r>
+      <w:r>
+        <w:rPr>
+          <w:noProof/>
+        </w:rPr>
+        <w:t>1</w:t>
+      </w:r>
+      <w:r>
+        <w:rPr>
+          <w:noProof/>
+        </w:rPr>
+        <w:fldChar w:fldCharType="end"/>
+      </w:r>
       <w:r>
         <w:t xml:space="preserve"> Operational system VS data warehouse (</w:t>
       </w:r>
@@ -5859,7 +5861,7 @@
           <w:color w:val="auto"/>
         </w:rPr>
       </w:pPr>
-      <w:bookmarkStart w:id="14" w:name="_Toc409597405"/>
+      <w:bookmarkStart w:id="14" w:name="_Toc409608520"/>
       <w:r>
         <w:t>3. Data Mart Design</w:t>
       </w:r>
@@ -5930,7 +5932,7 @@
       <w:pPr>
         <w:pStyle w:val="Heading2"/>
       </w:pPr>
-      <w:bookmarkStart w:id="15" w:name="_Toc409597406"/>
+      <w:bookmarkStart w:id="15" w:name="_Toc409608521"/>
       <w:r>
         <w:t>3</w:t>
       </w:r>
@@ -6191,7 +6193,7 @@
       <w:pPr>
         <w:pStyle w:val="Heading2"/>
       </w:pPr>
-      <w:bookmarkStart w:id="16" w:name="_Toc409597407"/>
+      <w:bookmarkStart w:id="16" w:name="_Toc409608522"/>
       <w:r>
         <w:rPr>
           <w:rStyle w:val="SubtleEmphasis"/>
@@ -6222,19 +6224,24 @@
     </w:p>
     <w:p>
       <w:r>
-        <w:pict w14:anchorId="278E905A">
-          <v:shape id="_x0000_i1026" type="#_x0000_t75" style="width:451.5pt;height:254.25pt">
-            <v:imagedata r:id="rId13" o:title="EventsAnalysis v7"/>
+        <w:pict w14:anchorId="6B28821B">
+          <v:shape id="_x0000_i1026" type="#_x0000_t75" style="width:451.5pt;height:241.5pt">
+            <v:imagedata r:id="rId13" o:title="EventsAnalysis v9"/>
           </v:shape>
         </w:pict>
       </w:r>
     </w:p>
     <w:p>
+      <w:pPr>
+        <w:tabs>
+          <w:tab w:val="left" w:pos="2268"/>
+        </w:tabs>
+      </w:pPr>
       <w:r>
         <w:lastRenderedPageBreak/>
-        <w:pict w14:anchorId="55A9DC8D">
-          <v:shape id="_x0000_i1027" type="#_x0000_t75" style="width:450.75pt;height:186.75pt">
-            <v:imagedata r:id="rId14" o:title="Expenditure v10"/>
+        <w:pict w14:anchorId="2884B331">
+          <v:shape id="_x0000_i1027" type="#_x0000_t75" style="width:450.75pt;height:183.75pt">
+            <v:imagedata r:id="rId14" o:title="Expenditure v11"/>
           </v:shape>
         </w:pict>
       </w:r>
@@ -6255,7 +6262,7 @@
       <w:pPr>
         <w:pStyle w:val="Heading2"/>
       </w:pPr>
-      <w:bookmarkStart w:id="17" w:name="_Toc409597408"/>
+      <w:bookmarkStart w:id="17" w:name="_Toc409608523"/>
       <w:r>
         <w:rPr>
           <w:rStyle w:val="SubtleEmphasis"/>
@@ -6545,7 +6552,6 @@
           <w:color w:val="FF0000"/>
           <w:szCs w:val="24"/>
         </w:rPr>
-        <w:lastRenderedPageBreak/>
         <w:t>Discuss and analyse the case/scripts below:</w:t>
       </w:r>
     </w:p>
@@ -7194,7 +7200,6 @@
           <w:szCs w:val="24"/>
           <w:lang w:eastAsia="en-GB"/>
         </w:rPr>
-        <w:lastRenderedPageBreak/>
         <w:t>create table time_dimension (</w:t>
       </w:r>
     </w:p>
@@ -7232,6 +7237,7 @@
           <w:szCs w:val="24"/>
           <w:lang w:eastAsia="en-GB"/>
         </w:rPr>
+        <w:lastRenderedPageBreak/>
         <w:tab/>
         <w:t>time_key</w:t>
       </w:r>
@@ -8575,7 +8581,6 @@
           <w:szCs w:val="24"/>
           <w:lang w:eastAsia="en-GB"/>
         </w:rPr>
-        <w:lastRenderedPageBreak/>
         <w:t xml:space="preserve">into which fiscal period this day fell </w:t>
       </w:r>
     </w:p>
@@ -8619,6 +8624,7 @@
           <w:szCs w:val="24"/>
           <w:lang w:eastAsia="en-GB"/>
         </w:rPr>
+        <w:lastRenderedPageBreak/>
         <w:t xml:space="preserve">If we want a report of sales by season, the query is straightforward: </w:t>
       </w:r>
     </w:p>
@@ -9649,7 +9655,6 @@
           <w:szCs w:val="24"/>
           <w:lang w:eastAsia="en-GB"/>
         </w:rPr>
-        <w:lastRenderedPageBreak/>
         <w:t>from sales_fact f, stores_dimension sd</w:t>
       </w:r>
     </w:p>
@@ -9724,6 +9729,7 @@
           <w:szCs w:val="24"/>
           <w:lang w:eastAsia="en-GB"/>
         </w:rPr>
+        <w:lastRenderedPageBreak/>
         <w:t>group by sd.city</w:t>
       </w:r>
     </w:p>
@@ -9983,33 +9989,106 @@
       <w:pPr>
         <w:pStyle w:val="Heading2"/>
       </w:pPr>
-      <w:bookmarkStart w:id="18" w:name="_Toc409597409"/>
-      <w:r>
-        <w:t>3.4 The</w:t>
-      </w:r>
-      <w:r>
-        <w:t xml:space="preserve"> extension of one of the star schemas into a snowflake schema.</w:t>
+      <w:bookmarkStart w:id="18" w:name="_Toc409608524"/>
+      <w:r>
+        <w:t xml:space="preserve">3.4 </w:t>
+      </w:r>
+      <w:r>
+        <w:t>S</w:t>
+      </w:r>
+      <w:r>
+        <w:t xml:space="preserve">nowflake </w:t>
+      </w:r>
+      <w:r>
+        <w:t>S</w:t>
+      </w:r>
+      <w:r>
+        <w:t>chema</w:t>
       </w:r>
       <w:bookmarkEnd w:id="18"/>
     </w:p>
     <w:p>
       <w:pPr>
-        <w:spacing w:after="0" w:line="240" w:lineRule="auto"/>
-        <w:rPr>
-          <w:rStyle w:val="SubtleEmphasis"/>
-          <w:i w:val="0"/>
-          <w:color w:val="FF0000"/>
-        </w:rPr>
-      </w:pPr>
-      <w:r>
-        <w:rPr>
-          <w:rStyle w:val="SubtleEmphasis"/>
-          <w:i w:val="0"/>
-          <w:color w:val="FF0000"/>
-          <w:highlight w:val="yellow"/>
-        </w:rPr>
-        <w:t>???</w:t>
-      </w:r>
+        <w:jc w:val="both"/>
+      </w:pPr>
+      <w:r>
+        <w:t>A refinement of star schema where some dimensional hierarchy is normalized into a set of smaller dimension tables, formin</w:t>
+      </w:r>
+      <w:r>
+        <w:t>g a shape similar to snowflake.</w:t>
+      </w:r>
+    </w:p>
+    <w:p>
+      <w:pPr>
+        <w:jc w:val="both"/>
+      </w:pPr>
+      <w:r>
+        <w:t xml:space="preserve">There are differences between a snowflake scheme and a start schema. A star schema is good for a data mart where as a snowflake schema is good for a data warehouse. A star schema only consist out of single dimension tables </w:t>
+      </w:r>
+      <w:r>
+        <w:t>whereas</w:t>
+      </w:r>
+      <w:r>
+        <w:t xml:space="preserve"> snowflake schema would consist of more dimensions as shown below. A Top down approach is taken with start schema where as a bottom up is taken with snowflake schema.</w:t>
+      </w:r>
+    </w:p>
+    <w:p>
+      <w:r>
+        <w:rPr>
+          <w:noProof/>
+          <w:lang w:eastAsia="en-GB"/>
+        </w:rPr>
+        <w:drawing>
+          <wp:inline distT="0" distB="0" distL="0" distR="0" wp14:anchorId="11C5A0A7" wp14:editId="0F55D0BF">
+            <wp:extent cx="5731510" cy="2409372"/>
+            <wp:effectExtent l="0" t="0" r="2540" b="0"/>
+            <wp:docPr id="9" name="Picture 9" descr="SnowFlake (2)"/>
+            <wp:cNvGraphicFramePr>
+              <a:graphicFrameLocks xmlns:a="http://schemas.openxmlformats.org/drawingml/2006/main" noChangeAspect="1"/>
+            </wp:cNvGraphicFramePr>
+            <a:graphic xmlns:a="http://schemas.openxmlformats.org/drawingml/2006/main">
+              <a:graphicData uri="http://schemas.openxmlformats.org/drawingml/2006/picture">
+                <pic:pic xmlns:pic="http://schemas.openxmlformats.org/drawingml/2006/picture">
+                  <pic:nvPicPr>
+                    <pic:cNvPr id="0" name="Picture 14" descr="SnowFlake (2)"/>
+                    <pic:cNvPicPr>
+                      <a:picLocks noChangeAspect="1" noChangeArrowheads="1"/>
+                    </pic:cNvPicPr>
+                  </pic:nvPicPr>
+                  <pic:blipFill>
+                    <a:blip r:embed="rId15">
+                      <a:extLst>
+                        <a:ext uri="{28A0092B-C50C-407E-A947-70E740481C1C}">
+                          <a14:useLocalDpi xmlns:a14="http://schemas.microsoft.com/office/drawing/2010/main" val="0"/>
+                        </a:ext>
+                      </a:extLst>
+                    </a:blip>
+                    <a:srcRect/>
+                    <a:stretch>
+                      <a:fillRect/>
+                    </a:stretch>
+                  </pic:blipFill>
+                  <pic:spPr bwMode="auto">
+                    <a:xfrm>
+                      <a:off x="0" y="0"/>
+                      <a:ext cx="5731510" cy="2409372"/>
+                    </a:xfrm>
+                    <a:prstGeom prst="rect">
+                      <a:avLst/>
+                    </a:prstGeom>
+                    <a:noFill/>
+                    <a:ln>
+                      <a:noFill/>
+                    </a:ln>
+                  </pic:spPr>
+                </pic:pic>
+              </a:graphicData>
+            </a:graphic>
+          </wp:inline>
+        </w:drawing>
+      </w:r>
+      <w:bookmarkStart w:id="19" w:name="_GoBack"/>
+      <w:bookmarkEnd w:id="19"/>
     </w:p>
     <w:p>
       <w:pPr>
@@ -10018,7 +10097,7 @@
           <w:iCs/>
         </w:rPr>
       </w:pPr>
-      <w:bookmarkStart w:id="19" w:name="_Toc409597410"/>
+      <w:bookmarkStart w:id="20" w:name="_Toc409608525"/>
       <w:r>
         <w:rPr>
           <w:iCs/>
@@ -10031,7 +10110,7 @@
         </w:rPr>
         <w:t>ETL process</w:t>
       </w:r>
-      <w:bookmarkEnd w:id="19"/>
+      <w:bookmarkEnd w:id="20"/>
     </w:p>
     <w:p>
       <w:pPr>
@@ -10043,7 +10122,7 @@
           <w:color w:val="000000"/>
         </w:rPr>
       </w:pPr>
-      <w:bookmarkStart w:id="20" w:name="_Toc409597411"/>
+      <w:bookmarkStart w:id="21" w:name="_Toc409608526"/>
       <w:r>
         <w:rPr>
           <w:rStyle w:val="SubtleEmphasis"/>
@@ -10053,7 +10132,7 @@
         </w:rPr>
         <w:t>Data Extraction, Transformation and Loading (ETL)</w:t>
       </w:r>
-      <w:bookmarkEnd w:id="20"/>
+      <w:bookmarkEnd w:id="21"/>
     </w:p>
     <w:p>
       <w:pPr>
@@ -10104,7 +10183,14 @@
         <w:rPr>
           <w:rFonts w:cs="Arial"/>
         </w:rPr>
-        <w:t xml:space="preserve"> Data Warehouse  (DWs) purpose is to process and facilitate decision making processes. Therefore, the Extraction-Transformation-Loading (ELT) functionality is important to facilitate any query within complex computer systems. ETL processes are liable to extract data from operational data sources, transformation of these data, including normalization, and loading clean data back to DWs. That process is crucial component of DWs data flow as incorrect or misinterpreted data will lead to the inaccurate business decision, therefore data quality must be observed at its early stage of loading.  The design of ETL processes structured in 6 tasks:</w:t>
+        <w:t xml:space="preserve"> Data Warehouse  (DWs) purpose is to process and facilitate decision making processes. Therefore, the Extraction-Transformation-Loading (ELT) functionality is important to facilitate any query within complex computer systems. ETL processes are liable to extract data from operational data sources, transformation of these data, including normalization, and loading clean data back to DWs. That process is crucial component of DWs data flow as incorrect </w:t>
+      </w:r>
+      <w:r>
+        <w:rPr>
+          <w:rFonts w:cs="Arial"/>
+        </w:rPr>
+        <w:lastRenderedPageBreak/>
+        <w:t>or misinterpreted data will lead to the inaccurate business decision, therefore data quality must be observed at its early stage of loading.  The design of ETL processes structured in 6 tasks:</w:t>
       </w:r>
     </w:p>
     <w:p>
@@ -10251,7 +10337,6 @@
           <w:rFonts w:cs="Arial"/>
           <w:lang w:val="en-US"/>
         </w:rPr>
-        <w:lastRenderedPageBreak/>
         <w:t>Includes merging different operational sources for unique data loading.</w:t>
       </w:r>
     </w:p>
@@ -10408,8 +10493,6 @@
           <w:b/>
         </w:rPr>
       </w:pPr>
-      <w:bookmarkStart w:id="21" w:name="_GoBack"/>
-      <w:bookmarkEnd w:id="21"/>
     </w:p>
     <w:p>
       <w:pPr>
@@ -10480,7 +10563,7 @@
           <w:lang w:val="en-US"/>
         </w:rPr>
       </w:pPr>
-      <w:bookmarkStart w:id="22" w:name="_Toc409597412"/>
+      <w:bookmarkStart w:id="22" w:name="_Toc409608527"/>
       <w:r>
         <w:rPr>
           <w:lang w:val="en-US"/>
@@ -10631,6 +10714,7 @@
           <w:color w:val="1A1A1A"/>
           <w:lang w:val="en-US"/>
         </w:rPr>
+        <w:lastRenderedPageBreak/>
         <w:t xml:space="preserve">Incremental Extraction </w:t>
       </w:r>
       <w:r>
@@ -10845,16 +10929,7 @@
           <w:color w:val="1A1A1A"/>
           <w:lang w:val="en-US"/>
         </w:rPr>
-        <w:t xml:space="preserve">(contains generic format of outlined data, requires additional information </w:t>
-      </w:r>
-      <w:r>
-        <w:rPr>
-          <w:rFonts w:eastAsiaTheme="minorEastAsia" w:cs="Arial"/>
-          <w:color w:val="1A1A1A"/>
-          <w:lang w:val="en-US"/>
-        </w:rPr>
-        <w:lastRenderedPageBreak/>
-        <w:t>for further managing),</w:t>
+        <w:t>(contains generic format of outlined data, requires additional information for further managing),</w:t>
       </w:r>
     </w:p>
     <w:p>
@@ -11046,7 +11121,7 @@
       <w:pPr>
         <w:pStyle w:val="Heading1"/>
       </w:pPr>
-      <w:bookmarkStart w:id="23" w:name="_Toc409597413"/>
+      <w:bookmarkStart w:id="23" w:name="_Toc409608528"/>
       <w:r>
         <w:t xml:space="preserve">5. </w:t>
       </w:r>
@@ -11168,7 +11243,7 @@
       <w:pPr>
         <w:pStyle w:val="Heading2"/>
       </w:pPr>
-      <w:bookmarkStart w:id="24" w:name="_Toc409597414"/>
+      <w:bookmarkStart w:id="24" w:name="_Toc409608529"/>
       <w:r>
         <w:t>Different OLAP Techniques</w:t>
       </w:r>
@@ -11178,7 +11253,7 @@
       <w:pPr>
         <w:pStyle w:val="Heading3"/>
       </w:pPr>
-      <w:bookmarkStart w:id="25" w:name="_Toc409597415"/>
+      <w:bookmarkStart w:id="25" w:name="_Toc409608530"/>
       <w:r>
         <w:t>MOLAP</w:t>
       </w:r>
@@ -11199,8 +11274,9 @@
       <w:pPr>
         <w:pStyle w:val="Heading3"/>
       </w:pPr>
-      <w:bookmarkStart w:id="26" w:name="_Toc409597416"/>
-      <w:r>
+      <w:bookmarkStart w:id="26" w:name="_Toc409608531"/>
+      <w:r>
+        <w:lastRenderedPageBreak/>
         <w:t>ROLAP</w:t>
       </w:r>
       <w:bookmarkEnd w:id="26"/>
@@ -11216,17 +11292,14 @@
         <w:t>R</w:t>
       </w:r>
       <w:r>
-        <w:t>elational OLAP is significantly different from MOLAP. In the sense that where MOLAP requires pre-computed and stored information to analyse the data cubes, ROLAP does not. ROLAP is generally used for large data sets as its performance it much slower than MOLAP. ROLAP access data in relational databases and then uses SQL queries to calculate, this is also only performed when the</w:t>
-      </w:r>
-      <w:r>
-        <w:t xml:space="preserve"> user requires the information.</w:t>
+        <w:t>elational OLAP is significantly different from MOLAP. In the sense that where MOLAP requires pre-computed and stored information to analyse the data cubes, ROLAP does not. ROLAP is generally used for large data sets as its performance it much slower than MOLAP. ROLAP access data in relational databases and then uses SQL queries to calculate, this is also only performed when the user requires the information.</w:t>
       </w:r>
     </w:p>
     <w:p>
       <w:pPr>
         <w:pStyle w:val="Heading3"/>
       </w:pPr>
-      <w:bookmarkStart w:id="27" w:name="_Toc409597417"/>
+      <w:bookmarkStart w:id="27" w:name="_Toc409608532"/>
       <w:r>
         <w:t>HOLAP</w:t>
       </w:r>
@@ -11237,10 +11310,7 @@
         <w:jc w:val="both"/>
       </w:pPr>
       <w:r>
-        <w:t>Hybrid OLAP</w:t>
-      </w:r>
-      <w:r>
-        <w:t xml:space="preserve"> (</w:t>
+        <w:t>Hybrid OLAP (</w:t>
       </w:r>
       <w:r>
         <w:t>HOLAP</w:t>
@@ -11256,9 +11326,8 @@
       <w:pPr>
         <w:pStyle w:val="Heading2"/>
       </w:pPr>
-      <w:bookmarkStart w:id="28" w:name="_Toc409597418"/>
-      <w:r>
-        <w:lastRenderedPageBreak/>
+      <w:bookmarkStart w:id="28" w:name="_Toc409608533"/>
+      <w:r>
         <w:t>Definitions</w:t>
       </w:r>
       <w:bookmarkEnd w:id="28"/>
@@ -11267,7 +11336,7 @@
       <w:pPr>
         <w:pStyle w:val="Heading3"/>
       </w:pPr>
-      <w:bookmarkStart w:id="29" w:name="_Toc409597419"/>
+      <w:bookmarkStart w:id="29" w:name="_Toc409608534"/>
       <w:r>
         <w:t>Slicing</w:t>
       </w:r>
@@ -11303,6 +11372,7 @@
       <w:r>
         <w:rPr>
           <w:noProof/>
+          <w:lang w:eastAsia="en-GB"/>
         </w:rPr>
         <mc:AlternateContent>
           <mc:Choice Requires="wps">
@@ -11352,14 +11422,27 @@
                             <w:r>
                               <w:t xml:space="preserve">Figure </w:t>
                             </w:r>
-                            <w:fldSimple w:instr=" SEQ Figure \* ARABIC ">
-                              <w:r>
-                                <w:rPr>
-                                  <w:noProof/>
-                                </w:rPr>
-                                <w:t>2</w:t>
-                              </w:r>
-                            </w:fldSimple>
+                            <w:r>
+                              <w:fldChar w:fldCharType="begin"/>
+                            </w:r>
+                            <w:r>
+                              <w:instrText xml:space="preserve"> SEQ Figure \* ARABIC </w:instrText>
+                            </w:r>
+                            <w:r>
+                              <w:fldChar w:fldCharType="separate"/>
+                            </w:r>
+                            <w:r>
+                              <w:rPr>
+                                <w:noProof/>
+                              </w:rPr>
+                              <w:t>2</w:t>
+                            </w:r>
+                            <w:r>
+                              <w:rPr>
+                                <w:noProof/>
+                              </w:rPr>
+                              <w:fldChar w:fldCharType="end"/>
+                            </w:r>
                             <w:r>
                               <w:t xml:space="preserve"> - </w:t>
                             </w:r>
@@ -11400,14 +11483,27 @@
                       <w:r>
                         <w:t xml:space="preserve">Figure </w:t>
                       </w:r>
-                      <w:fldSimple w:instr=" SEQ Figure \* ARABIC ">
-                        <w:r>
-                          <w:rPr>
-                            <w:noProof/>
-                          </w:rPr>
-                          <w:t>2</w:t>
-                        </w:r>
-                      </w:fldSimple>
+                      <w:r>
+                        <w:fldChar w:fldCharType="begin"/>
+                      </w:r>
+                      <w:r>
+                        <w:instrText xml:space="preserve"> SEQ Figure \* ARABIC </w:instrText>
+                      </w:r>
+                      <w:r>
+                        <w:fldChar w:fldCharType="separate"/>
+                      </w:r>
+                      <w:r>
+                        <w:rPr>
+                          <w:noProof/>
+                        </w:rPr>
+                        <w:t>2</w:t>
+                      </w:r>
+                      <w:r>
+                        <w:rPr>
+                          <w:noProof/>
+                        </w:rPr>
+                        <w:fldChar w:fldCharType="end"/>
+                      </w:r>
                       <w:r>
                         <w:t xml:space="preserve"> - </w:t>
                       </w:r>
@@ -11452,7 +11548,7 @@
                     <pic:cNvPicPr/>
                   </pic:nvPicPr>
                   <pic:blipFill>
-                    <a:blip r:embed="rId15">
+                    <a:blip r:embed="rId16">
                       <a:extLst>
                         <a:ext uri="{28A0092B-C50C-407E-A947-70E740481C1C}">
                           <a14:useLocalDpi xmlns:a14="http://schemas.microsoft.com/office/drawing/2010/main" val="0"/>
@@ -11487,6 +11583,7 @@
       <w:r>
         <w:rPr>
           <w:noProof/>
+          <w:lang w:eastAsia="en-GB"/>
         </w:rPr>
         <mc:AlternateContent>
           <mc:Choice Requires="wps">
@@ -11536,14 +11633,27 @@
                             <w:r>
                               <w:t xml:space="preserve">Figure </w:t>
                             </w:r>
-                            <w:fldSimple w:instr=" SEQ Figure \* ARABIC ">
-                              <w:r>
-                                <w:rPr>
-                                  <w:noProof/>
-                                </w:rPr>
-                                <w:t>3</w:t>
-                              </w:r>
-                            </w:fldSimple>
+                            <w:r>
+                              <w:fldChar w:fldCharType="begin"/>
+                            </w:r>
+                            <w:r>
+                              <w:instrText xml:space="preserve"> SEQ Figure \* ARABIC </w:instrText>
+                            </w:r>
+                            <w:r>
+                              <w:fldChar w:fldCharType="separate"/>
+                            </w:r>
+                            <w:r>
+                              <w:rPr>
+                                <w:noProof/>
+                              </w:rPr>
+                              <w:t>3</w:t>
+                            </w:r>
+                            <w:r>
+                              <w:rPr>
+                                <w:noProof/>
+                              </w:rPr>
+                              <w:fldChar w:fldCharType="end"/>
+                            </w:r>
                             <w:r>
                               <w:t xml:space="preserve"> - This picture shows a horizontal slice</w:t>
                             </w:r>
@@ -11577,14 +11687,27 @@
                       <w:r>
                         <w:t xml:space="preserve">Figure </w:t>
                       </w:r>
-                      <w:fldSimple w:instr=" SEQ Figure \* ARABIC ">
-                        <w:r>
-                          <w:rPr>
-                            <w:noProof/>
-                          </w:rPr>
-                          <w:t>3</w:t>
-                        </w:r>
-                      </w:fldSimple>
+                      <w:r>
+                        <w:fldChar w:fldCharType="begin"/>
+                      </w:r>
+                      <w:r>
+                        <w:instrText xml:space="preserve"> SEQ Figure \* ARABIC </w:instrText>
+                      </w:r>
+                      <w:r>
+                        <w:fldChar w:fldCharType="separate"/>
+                      </w:r>
+                      <w:r>
+                        <w:rPr>
+                          <w:noProof/>
+                        </w:rPr>
+                        <w:t>3</w:t>
+                      </w:r>
+                      <w:r>
+                        <w:rPr>
+                          <w:noProof/>
+                        </w:rPr>
+                        <w:fldChar w:fldCharType="end"/>
+                      </w:r>
                       <w:r>
                         <w:t xml:space="preserve"> - This picture shows a horizontal slice</w:t>
                       </w:r>
@@ -11626,7 +11749,7 @@
                     <pic:cNvPicPr/>
                   </pic:nvPicPr>
                   <pic:blipFill>
-                    <a:blip r:embed="rId16">
+                    <a:blip r:embed="rId17">
                       <a:extLst>
                         <a:ext uri="{28A0092B-C50C-407E-A947-70E740481C1C}">
                           <a14:useLocalDpi xmlns:a14="http://schemas.microsoft.com/office/drawing/2010/main" val="0"/>
@@ -11699,7 +11822,7 @@
       <w:pPr>
         <w:pStyle w:val="Heading3"/>
       </w:pPr>
-      <w:bookmarkStart w:id="30" w:name="_Toc409597420"/>
+      <w:bookmarkStart w:id="30" w:name="_Toc409608535"/>
       <w:r>
         <w:t>Dicing</w:t>
       </w:r>
@@ -11730,6 +11853,7 @@
           <w:noProof/>
           <w:lang w:eastAsia="en-GB"/>
         </w:rPr>
+        <w:lastRenderedPageBreak/>
         <w:drawing>
           <wp:inline distT="0" distB="0" distL="0" distR="0" wp14:anchorId="47489522" wp14:editId="17437463">
             <wp:extent cx="4012565" cy="2833935"/>
@@ -11746,7 +11870,7 @@
                     <pic:cNvPicPr/>
                   </pic:nvPicPr>
                   <pic:blipFill>
-                    <a:blip r:embed="rId17">
+                    <a:blip r:embed="rId18">
                       <a:extLst>
                         <a:ext uri="{28A0092B-C50C-407E-A947-70E740481C1C}">
                           <a14:useLocalDpi xmlns:a14="http://schemas.microsoft.com/office/drawing/2010/main" val="0"/>
@@ -11781,14 +11905,27 @@
       <w:r>
         <w:t xml:space="preserve">Figure </w:t>
       </w:r>
-      <w:fldSimple w:instr=" SEQ Figure \* ARABIC ">
-        <w:r>
-          <w:rPr>
-            <w:noProof/>
-          </w:rPr>
-          <w:t>4</w:t>
-        </w:r>
-      </w:fldSimple>
+      <w:r>
+        <w:fldChar w:fldCharType="begin"/>
+      </w:r>
+      <w:r>
+        <w:instrText xml:space="preserve"> SEQ Figure \* ARABIC </w:instrText>
+      </w:r>
+      <w:r>
+        <w:fldChar w:fldCharType="separate"/>
+      </w:r>
+      <w:r>
+        <w:rPr>
+          <w:noProof/>
+        </w:rPr>
+        <w:t>4</w:t>
+      </w:r>
+      <w:r>
+        <w:rPr>
+          <w:noProof/>
+        </w:rPr>
+        <w:fldChar w:fldCharType="end"/>
+      </w:r>
       <w:r>
         <w:t xml:space="preserve"> - </w:t>
       </w:r>
@@ -11809,15 +11946,14 @@
       <w:pPr>
         <w:pStyle w:val="Heading3"/>
       </w:pPr>
-      <w:bookmarkStart w:id="31" w:name="_Toc409597421"/>
-      <w:r>
-        <w:lastRenderedPageBreak/>
+      <w:bookmarkStart w:id="31" w:name="_Toc409608536"/>
+      <w:r>
         <w:t>D</w:t>
       </w:r>
+      <w:r>
+        <w:t>rill Down/Up</w:t>
+      </w:r>
       <w:bookmarkEnd w:id="31"/>
-      <w:r>
-        <w:t>rill Down/Up</w:t>
-      </w:r>
     </w:p>
     <w:p>
       <w:pPr>
@@ -11862,7 +11998,7 @@
                     <pic:cNvPicPr/>
                   </pic:nvPicPr>
                   <pic:blipFill>
-                    <a:blip r:embed="rId18">
+                    <a:blip r:embed="rId19">
                       <a:extLst>
                         <a:ext uri="{28A0092B-C50C-407E-A947-70E740481C1C}">
                           <a14:useLocalDpi xmlns:a14="http://schemas.microsoft.com/office/drawing/2010/main" val="0"/>
@@ -11897,14 +12033,27 @@
       <w:r>
         <w:t xml:space="preserve">Figure </w:t>
       </w:r>
-      <w:fldSimple w:instr=" SEQ Figure \* ARABIC ">
-        <w:r>
-          <w:rPr>
-            <w:noProof/>
-          </w:rPr>
-          <w:t>5</w:t>
-        </w:r>
-      </w:fldSimple>
+      <w:r>
+        <w:fldChar w:fldCharType="begin"/>
+      </w:r>
+      <w:r>
+        <w:instrText xml:space="preserve"> SEQ Figure \* ARABIC </w:instrText>
+      </w:r>
+      <w:r>
+        <w:fldChar w:fldCharType="separate"/>
+      </w:r>
+      <w:r>
+        <w:rPr>
+          <w:noProof/>
+        </w:rPr>
+        <w:t>5</w:t>
+      </w:r>
+      <w:r>
+        <w:rPr>
+          <w:noProof/>
+        </w:rPr>
+        <w:fldChar w:fldCharType="end"/>
+      </w:r>
       <w:r>
         <w:t xml:space="preserve"> - </w:t>
       </w:r>
@@ -11919,7 +12068,7 @@
       <w:pPr>
         <w:pStyle w:val="Heading1"/>
       </w:pPr>
-      <w:bookmarkStart w:id="32" w:name="_Toc409597422"/>
+      <w:bookmarkStart w:id="32" w:name="_Toc409608537"/>
       <w:r>
         <w:t xml:space="preserve">6. </w:t>
       </w:r>
@@ -11985,8 +12134,9 @@
       <w:pPr>
         <w:pStyle w:val="Heading1"/>
       </w:pPr>
-      <w:bookmarkStart w:id="33" w:name="_Toc409597423"/>
-      <w:r>
+      <w:bookmarkStart w:id="33" w:name="_Toc409608538"/>
+      <w:r>
+        <w:lastRenderedPageBreak/>
         <w:t xml:space="preserve">7. </w:t>
       </w:r>
       <w:r>
@@ -17003,6 +17153,7 @@
   <w:style w:type="character" w:default="1" w:styleId="DefaultParagraphFont">
     <w:name w:val="Default Paragraph Font"/>
     <w:uiPriority w:val="1"/>
+    <w:semiHidden/>
     <w:unhideWhenUsed/>
   </w:style>
   <w:style w:type="table" w:default="1" w:styleId="TableNormal">
@@ -17733,7 +17884,7 @@
 </file>
 
 <file path=customXml/itemProps1.xml><?xml version="1.0" encoding="utf-8"?>
-<ds:datastoreItem xmlns:ds="http://schemas.openxmlformats.org/officeDocument/2006/customXml" ds:itemID="{08075683-A0FF-42FB-AE29-93619E7BD1DC}">
+<ds:datastoreItem xmlns:ds="http://schemas.openxmlformats.org/officeDocument/2006/customXml" ds:itemID="{D086C652-CFE8-4A7F-A31B-3118BF6DF34B}">
   <ds:schemaRefs>
     <ds:schemaRef ds:uri="http://schemas.openxmlformats.org/officeDocument/2006/bibliography"/>
   </ds:schemaRefs>

</xml_diff>